<commit_message>
Update to User Instructions including Wait Command
git-svn-id: https://svn.code.sf.net/p/electricdss/code@1634 d8739450-1e93-4ef4-a0af-c327d92816ff
</commit_message>
<xml_diff>
--- a/trunk/Parallel_Version/Doc/User_Instructions_for_Parallel_Processing.docx
+++ b/trunk/Parallel_Version/Doc/User_Instructions_for_Parallel_Processing.docx
@@ -3,10 +3,6 @@
 <w:document xmlns:wpc="http://schemas.microsoft.com/office/word/2010/wordprocessingCanvas" xmlns:cx="http://schemas.microsoft.com/office/drawing/2014/chartex" xmlns:cx1="http://schemas.microsoft.com/office/drawing/2015/9/8/chartex" xmlns:cx2="http://schemas.microsoft.com/office/drawing/2015/10/21/chartex" xmlns:mc="http://schemas.openxmlformats.org/markup-compatibility/2006" xmlns:o="urn:schemas-microsoft-com:office:office" xmlns:r="http://schemas.openxmlformats.org/officeDocument/2006/relationships" xmlns:m="http://schemas.openxmlformats.org/officeDocument/2006/math" xmlns:v="urn:schemas-microsoft-com:vml" xmlns:wp14="http://schemas.microsoft.com/office/word/2010/wordprocessingDrawing" xmlns:wp="http://schemas.openxmlformats.org/drawingml/2006/wordprocessingDrawing" xmlns:w10="urn:schemas-microsoft-com:office:word" xmlns:w="http://schemas.openxmlformats.org/wordprocessingml/2006/main" xmlns:w14="http://schemas.microsoft.com/office/word/2010/wordml" xmlns:w15="http://schemas.microsoft.com/office/word/2012/wordml" xmlns:w16se="http://schemas.microsoft.com/office/word/2015/wordml/symex" xmlns:wpg="http://schemas.microsoft.com/office/word/2010/wordprocessingGroup" xmlns:wpi="http://schemas.microsoft.com/office/word/2010/wordprocessingInk" xmlns:wne="http://schemas.microsoft.com/office/word/2006/wordml" xmlns:wps="http://schemas.microsoft.com/office/word/2010/wordprocessingShape" mc:Ignorable="w14 w15 w16se wp14">
   <w:body>
     <w:p>
-      <w:bookmarkStart w:id="0" w:name="_GoBack"/>
-      <w:bookmarkEnd w:id="0"/>
-    </w:p>
-    <w:p>
       <w:pPr>
         <w:pStyle w:val="Title"/>
         <w:jc w:val="center"/>
@@ -78,7 +74,7 @@
           <w:sz w:val="24"/>
           <w:szCs w:val="24"/>
         </w:rPr>
-        <w:t>10</w:t>
+        <w:t xml:space="preserve">Revised </w:t>
       </w:r>
       <w:r>
         <w:rPr>
@@ -86,7 +82,7 @@
           <w:sz w:val="24"/>
           <w:szCs w:val="24"/>
         </w:rPr>
-        <w:t>-1</w:t>
+        <w:t>10-</w:t>
       </w:r>
       <w:r>
         <w:rPr>
@@ -94,7 +90,7 @@
           <w:sz w:val="24"/>
           <w:szCs w:val="24"/>
         </w:rPr>
-        <w:t>8</w:t>
+        <w:t>20</w:t>
       </w:r>
       <w:r>
         <w:rPr>
@@ -111,46 +107,7 @@
         <w:jc w:val="both"/>
       </w:pPr>
       <w:r>
-        <w:t xml:space="preserve">The </w:t>
-      </w:r>
-      <w:r>
-        <w:t>c</w:t>
-      </w:r>
-      <w:r>
-        <w:t xml:space="preserve">lassic </w:t>
-      </w:r>
-      <w:r>
-        <w:t>OpenDSS</w:t>
-      </w:r>
-      <w:r>
-        <w:t xml:space="preserve"> program</w:t>
-      </w:r>
-      <w:r>
-        <w:t xml:space="preserve"> is a simulation platform built </w:t>
-      </w:r>
-      <w:r>
-        <w:t>for execution in</w:t>
-      </w:r>
-      <w:r>
-        <w:t xml:space="preserve"> a single</w:t>
-      </w:r>
-      <w:r>
-        <w:t>, sequential</w:t>
-      </w:r>
-      <w:r>
-        <w:t xml:space="preserve"> process. Each procedure/function is called from each object sequentially to perform a </w:t>
-      </w:r>
-      <w:r>
-        <w:t xml:space="preserve">QSTS </w:t>
-      </w:r>
-      <w:r>
-        <w:t xml:space="preserve">simulation. The performance </w:t>
-      </w:r>
-      <w:r>
-        <w:t xml:space="preserve">that can be achieved </w:t>
-      </w:r>
-      <w:r>
-        <w:t>is based on the structure of the low level routines, the simplicity of the routines and the efficiency of the compiler.</w:t>
+        <w:t>The classic OpenDSS program is a simulation platform built for execution in a single, sequential process. Each procedure/function is called from each object sequentially to perform a QSTS simulation. The performance that can be achieved is based on the structure of the low level routines, the simplicity of the routines and the efficiency of the compiler.</w:t>
       </w:r>
     </w:p>
     <w:p>
@@ -232,40 +189,7 @@
         <w:jc w:val="both"/>
       </w:pPr>
       <w:r>
-        <w:t xml:space="preserve">EPRI has evolved </w:t>
-      </w:r>
-      <w:r>
-        <w:t xml:space="preserve">OpenDSS </w:t>
-      </w:r>
-      <w:r>
-        <w:t>into</w:t>
-      </w:r>
-      <w:r>
-        <w:t xml:space="preserve"> a more modular, flexible and scalable parallel processing </w:t>
-      </w:r>
-      <w:r>
-        <w:t>platform</w:t>
-      </w:r>
-      <w:r>
-        <w:t xml:space="preserve"> </w:t>
-      </w:r>
-      <w:r>
-        <w:t xml:space="preserve">we are calling OpenDSS-PM </w:t>
-      </w:r>
-      <w:r>
-        <w:t xml:space="preserve">based </w:t>
-      </w:r>
-      <w:r>
-        <w:t>with</w:t>
-      </w:r>
-      <w:r>
-        <w:t xml:space="preserve"> the following </w:t>
-      </w:r>
-      <w:r>
-        <w:t>guidelines</w:t>
-      </w:r>
-      <w:r>
-        <w:t>:</w:t>
+        <w:t>EPRI has evolved OpenDSS into a more modular, flexible and scalable parallel processing platform we are calling OpenDSS-PM based with the following guidelines:</w:t>
       </w:r>
     </w:p>
     <w:p>
@@ -351,22 +275,7 @@
         <w:jc w:val="both"/>
       </w:pPr>
       <w:r>
-        <w:t>To create the parallel machine, OpenDSS</w:t>
-      </w:r>
-      <w:r>
-        <w:t>-PM</w:t>
-      </w:r>
-      <w:r>
-        <w:t xml:space="preserve"> </w:t>
-      </w:r>
-      <w:r>
-        <w:t>uses</w:t>
-      </w:r>
-      <w:r>
-        <w:t xml:space="preserve"> the actor model</w:t>
-      </w:r>
-      <w:r>
-        <w:t xml:space="preserve"> </w:t>
+        <w:t xml:space="preserve">To create the parallel machine, OpenDSS-PM uses the actor model </w:t>
       </w:r>
       <w:r>
         <w:fldChar w:fldCharType="begin">
@@ -660,55 +569,7 @@
         <w:fldChar w:fldCharType="end"/>
       </w:r>
       <w:r>
-        <w:t xml:space="preserve">. There are several actor frameworks for Delphi proposed by </w:t>
-      </w:r>
-      <w:r>
-        <w:t>various</w:t>
-      </w:r>
-      <w:r>
-        <w:t xml:space="preserve"> authors; however, we already </w:t>
-      </w:r>
-      <w:r>
-        <w:t>had</w:t>
-      </w:r>
-      <w:r>
-        <w:t xml:space="preserve"> a framework developed to evaluate Delphi’s tools for this purpose</w:t>
-      </w:r>
-      <w:r>
-        <w:t xml:space="preserve"> so we chose to use it</w:t>
-      </w:r>
-      <w:r>
-        <w:t xml:space="preserve">. Each actor </w:t>
-      </w:r>
-      <w:r>
-        <w:t>is</w:t>
-      </w:r>
-      <w:r>
-        <w:t xml:space="preserve"> created by OpenDSS</w:t>
-      </w:r>
-      <w:r>
-        <w:t>-PM</w:t>
-      </w:r>
-      <w:r>
-        <w:t>, run</w:t>
-      </w:r>
-      <w:r>
-        <w:t>s</w:t>
-      </w:r>
-      <w:r>
-        <w:t xml:space="preserve"> on a separate processor (if possible) using separate threads and </w:t>
-      </w:r>
-      <w:r>
-        <w:t>has</w:t>
-      </w:r>
-      <w:r>
-        <w:t xml:space="preserve"> its own </w:t>
-      </w:r>
-      <w:r>
-        <w:t xml:space="preserve">assigned </w:t>
-      </w:r>
-      <w:r>
-        <w:t>core and priority (</w:t>
+        <w:t>. There are several actor frameworks for Delphi proposed by various authors; however, we already had a framework developed to evaluate Delphi’s tools for this purpose so we chose to use it. Each actor is created by OpenDSS-PM, runs on a separate processor (if possible) using separate threads and has its own assigned core and priority (</w:t>
       </w:r>
       <w:r>
         <w:rPr>
@@ -734,52 +595,7 @@
         <w:jc w:val="both"/>
       </w:pPr>
       <w:r>
-        <w:t xml:space="preserve">The interface for sending and receiving messages from other actors will be the one selected by the user, this is, </w:t>
-      </w:r>
-      <w:r>
-        <w:t xml:space="preserve">either </w:t>
-      </w:r>
-      <w:r>
-        <w:t xml:space="preserve">the COM interface, </w:t>
-      </w:r>
-      <w:r>
-        <w:t xml:space="preserve">the </w:t>
-      </w:r>
-      <w:r>
-        <w:t>Direct DLL</w:t>
-      </w:r>
-      <w:r>
-        <w:t xml:space="preserve"> API,</w:t>
-      </w:r>
-      <w:r>
-        <w:t xml:space="preserve"> or </w:t>
-      </w:r>
-      <w:r>
-        <w:t xml:space="preserve">a </w:t>
-      </w:r>
-      <w:r>
-        <w:t xml:space="preserve">text </w:t>
-      </w:r>
-      <w:r>
-        <w:t xml:space="preserve">script </w:t>
-      </w:r>
-      <w:r>
-        <w:t>using the EXE version of the program</w:t>
-      </w:r>
-      <w:r>
-        <w:t xml:space="preserve"> From this interface, the user will be able to create a new actor (instance), send/receive messages from these actors, </w:t>
-      </w:r>
-      <w:r>
-        <w:t>and define</w:t>
-      </w:r>
-      <w:r>
-        <w:t xml:space="preserve"> the execution properties of the actors such as the execution core, simulation mode, </w:t>
-      </w:r>
-      <w:r>
-        <w:t>and circuit</w:t>
-      </w:r>
-      <w:r>
-        <w:t xml:space="preserve"> to be solved, among others. This concept is shown in </w:t>
+        <w:t xml:space="preserve">The interface for sending and receiving messages from other actors will be the one selected by the user, this is, either the COM interface, the Direct DLL API, or a text script using the EXE version of the program From this interface, the user will be able to create a new actor (instance), send/receive messages from these actors, and define the execution properties of the actors such as the execution core, simulation mode, and circuit to be solved, among others. This concept is shown in </w:t>
       </w:r>
       <w:r>
         <w:fldChar w:fldCharType="begin"/>
@@ -808,14 +624,7 @@
     </w:p>
     <w:p>
       <w:r>
-        <w:lastRenderedPageBreak/>
-        <w:t xml:space="preserve">Using the existing interfaces, the user </w:t>
-      </w:r>
-      <w:r>
-        <w:t>can</w:t>
-      </w:r>
-      <w:r>
-        <w:t>:</w:t>
+        <w:t>Using the existing interfaces, the user can:</w:t>
       </w:r>
     </w:p>
     <w:p>
@@ -827,10 +636,8 @@
         </w:numPr>
       </w:pPr>
       <w:r>
-        <w:t>Request</w:t>
-      </w:r>
-      <w:r>
-        <w:t xml:space="preserve"> the number of available cores and the number of physical processors available. </w:t>
+        <w:lastRenderedPageBreak/>
+        <w:t xml:space="preserve">Request the number of available cores and the number of physical processors available. </w:t>
       </w:r>
     </w:p>
     <w:p>
@@ -842,10 +649,7 @@
         </w:numPr>
       </w:pPr>
       <w:r>
-        <w:t>Create/</w:t>
-      </w:r>
-      <w:r>
-        <w:t>Destroy actors</w:t>
+        <w:t>Create/Destroy actors</w:t>
       </w:r>
     </w:p>
     <w:p>
@@ -857,10 +661,7 @@
         </w:numPr>
       </w:pPr>
       <w:r>
-        <w:t>Exec</w:t>
-      </w:r>
-      <w:r>
-        <w:t>ute the simulation of each circuit concurrently and in parallel (hardware dependent)</w:t>
+        <w:t>Execute the simulation of each circuit concurrently and in parallel (hardware dependent)</w:t>
       </w:r>
     </w:p>
     <w:p>
@@ -904,28 +705,7 @@
         <w:ind w:left="414"/>
       </w:pPr>
       <w:r>
-        <w:t xml:space="preserve">Basically, </w:t>
-      </w:r>
-      <w:r>
-        <w:t>the user can</w:t>
-      </w:r>
-      <w:r>
-        <w:t xml:space="preserve"> do the same things he can do </w:t>
-      </w:r>
-      <w:r>
-        <w:t>with the classic version</w:t>
-      </w:r>
-      <w:r>
-        <w:t xml:space="preserve"> plus the operation</w:t>
-      </w:r>
-      <w:r>
-        <w:t>s</w:t>
-      </w:r>
-      <w:r>
-        <w:t xml:space="preserve"> related with parallel processing</w:t>
-      </w:r>
-      <w:r>
-        <w:t>.</w:t>
+        <w:t>Basically, the user can do the same things he can do with the classic version plus the operations related with parallel processing.</w:t>
       </w:r>
     </w:p>
     <w:p>
@@ -938,7 +718,7 @@
           <w:noProof/>
         </w:rPr>
         <w:drawing>
-          <wp:inline distT="0" distB="0" distL="0" distR="0" wp14:anchorId="4FFD6671" wp14:editId="474FD1DF">
+          <wp:inline distT="0" distB="0" distL="0" distR="0" wp14:anchorId="635B2990" wp14:editId="3B5659F8">
             <wp:extent cx="5390866" cy="3112706"/>
             <wp:effectExtent l="0" t="0" r="635" b="0"/>
             <wp:docPr id="1" name="Picture 1"/>
@@ -985,7 +765,7 @@
         <w:pStyle w:val="Caption"/>
         <w:jc w:val="center"/>
       </w:pPr>
-      <w:bookmarkStart w:id="1" w:name="_Ref461802841"/>
+      <w:bookmarkStart w:id="0" w:name="_Ref461802841"/>
       <w:r>
         <w:t xml:space="preserve">Figure </w:t>
       </w:r>
@@ -1010,7 +790,7 @@
         </w:rPr>
         <w:fldChar w:fldCharType="end"/>
       </w:r>
-      <w:bookmarkEnd w:id="1"/>
+      <w:bookmarkEnd w:id="0"/>
       <w:r>
         <w:t>. Operational scheme proposed for evolving OpenDSS into a parallel processing machine based on actors</w:t>
       </w:r>
@@ -1044,22 +824,7 @@
         <w:fldChar w:fldCharType="end"/>
       </w:r>
       <w:r>
-        <w:t>, the interface will work as the communication medi</w:t>
-      </w:r>
-      <w:r>
-        <w:t>um</w:t>
-      </w:r>
-      <w:r>
-        <w:t xml:space="preserve"> between the different actors on the parallel machine. This feature enables several simulation modes inspired in parallel computations such as temporal, Diakoptics, among others.</w:t>
-      </w:r>
-      <w:r>
-        <w:t xml:space="preserve"> These type of simulations will be driven by an external program that will handle the actors within the parallel machine, </w:t>
-      </w:r>
-      <w:r>
-        <w:t>in keeping</w:t>
-      </w:r>
-      <w:r>
-        <w:t xml:space="preserve"> with the actor concept as a </w:t>
+        <w:t xml:space="preserve">, the interface will work as the communication medium between the different actors on the parallel machine. This feature enables several simulation modes inspired in parallel computations such as temporal, Diakoptics, among others. These type of simulations will be driven by an external program that will handle the actors within the parallel machine, in keeping with the actor concept as a </w:t>
       </w:r>
       <w:r>
         <w:rPr>
@@ -1092,22 +857,7 @@
         <w:jc w:val="both"/>
       </w:pPr>
       <w:r>
-        <w:t xml:space="preserve">The </w:t>
-      </w:r>
-      <w:r>
-        <w:t>program</w:t>
-      </w:r>
-      <w:r>
-        <w:t xml:space="preserve"> will create a new </w:t>
-      </w:r>
-      <w:r>
-        <w:t xml:space="preserve">default </w:t>
-      </w:r>
-      <w:r>
-        <w:t xml:space="preserve">actor every time </w:t>
-      </w:r>
-      <w:r>
-        <w:t xml:space="preserve">the </w:t>
+        <w:t xml:space="preserve">The program will create a new default actor every time the </w:t>
       </w:r>
       <w:r>
         <w:rPr>
@@ -1116,99 +866,7 @@
         <w:t>start</w:t>
       </w:r>
       <w:r>
-        <w:t xml:space="preserve"> </w:t>
-      </w:r>
-      <w:r>
-        <w:t>function</w:t>
-      </w:r>
-      <w:r>
-        <w:t xml:space="preserve"> is </w:t>
-      </w:r>
-      <w:r>
-        <w:t>called</w:t>
-      </w:r>
-      <w:r>
-        <w:t xml:space="preserve"> </w:t>
-      </w:r>
-      <w:r>
-        <w:t>in</w:t>
-      </w:r>
-      <w:r>
-        <w:t xml:space="preserve"> an OpenDSS</w:t>
-      </w:r>
-      <w:r>
-        <w:t>-PM</w:t>
-      </w:r>
-      <w:r>
-        <w:t xml:space="preserve"> COM</w:t>
-      </w:r>
-      <w:r>
-        <w:t xml:space="preserve"> or</w:t>
-      </w:r>
-      <w:r>
-        <w:t xml:space="preserve"> DLL</w:t>
-      </w:r>
-      <w:r>
-        <w:t xml:space="preserve"> interface or when the</w:t>
-      </w:r>
-      <w:r>
-        <w:t xml:space="preserve"> </w:t>
-      </w:r>
-      <w:r>
-        <w:t>EXE</w:t>
-      </w:r>
-      <w:r>
-        <w:t xml:space="preserve"> version is started</w:t>
-      </w:r>
-      <w:r>
-        <w:t>. OpenDSS</w:t>
-      </w:r>
-      <w:r>
-        <w:t>-PM</w:t>
-      </w:r>
-      <w:r>
-        <w:t xml:space="preserve"> will create </w:t>
-      </w:r>
-      <w:r>
-        <w:t>A</w:t>
-      </w:r>
-      <w:r>
-        <w:t>ctor</w:t>
-      </w:r>
-      <w:r>
-        <w:t xml:space="preserve"> 1</w:t>
-      </w:r>
-      <w:r>
-        <w:t xml:space="preserve">, designate a memory space, </w:t>
-      </w:r>
-      <w:r>
-        <w:t xml:space="preserve">open an instance for </w:t>
-      </w:r>
-      <w:proofErr w:type="spellStart"/>
-      <w:r>
-        <w:t>KLUSolve</w:t>
-      </w:r>
-      <w:proofErr w:type="spellEnd"/>
-      <w:r>
-        <w:t xml:space="preserve">, </w:t>
-      </w:r>
-      <w:r>
-        <w:t>and</w:t>
-      </w:r>
-      <w:r>
-        <w:t xml:space="preserve"> define the execution thread. In return, OpenDSS</w:t>
-      </w:r>
-      <w:r>
-        <w:t>-PM</w:t>
-      </w:r>
-      <w:r>
-        <w:t xml:space="preserve"> will </w:t>
-      </w:r>
-      <w:r>
-        <w:t>return</w:t>
-      </w:r>
-      <w:r>
-        <w:t xml:space="preserve"> to the user an ID (integer) to identify the created actor.</w:t>
+        <w:t xml:space="preserve"> function is called in an OpenDSS-PM COM or DLL interface or when the EXE version is started. OpenDSS-PM will create Actor 1, designate a memory space, open an instance for KLUSolve, and define the execution thread. In return, OpenDSS-PM will return to the user an ID (integer) to identify the created actor.</w:t>
       </w:r>
     </w:p>
     <w:p>
@@ -1221,15 +879,7 @@
         <w:jc w:val="both"/>
       </w:pPr>
       <w:r>
-        <w:t xml:space="preserve">After the program has started the user issues the </w:t>
-      </w:r>
-      <w:proofErr w:type="spellStart"/>
-      <w:r>
-        <w:t>NewActor</w:t>
-      </w:r>
-      <w:proofErr w:type="spellEnd"/>
-      <w:r>
-        <w:t xml:space="preserve"> command to create a new actor.</w:t>
+        <w:t>After the program has started the user issues the NewActor command to create a new actor.</w:t>
       </w:r>
     </w:p>
     <w:p>
@@ -1242,57 +892,16 @@
         <w:jc w:val="both"/>
       </w:pPr>
       <w:r>
-        <w:t xml:space="preserve">After </w:t>
-      </w:r>
-      <w:r>
-        <w:t>a new</w:t>
-      </w:r>
-      <w:r>
-        <w:t xml:space="preserve"> actor is created, the user will designate the core </w:t>
-      </w:r>
-      <w:r>
-        <w:t>in which</w:t>
-      </w:r>
-      <w:r>
-        <w:t xml:space="preserve"> the actor </w:t>
-      </w:r>
-      <w:r>
-        <w:t xml:space="preserve">is to be executed using the </w:t>
-      </w:r>
-      <w:r>
-        <w:rPr>
-          <w:i/>
-        </w:rPr>
-        <w:t>Set Core=</w:t>
-      </w:r>
-      <w:proofErr w:type="spellStart"/>
-      <w:r>
-        <w:rPr>
-          <w:i/>
-        </w:rPr>
-        <w:t>nn</w:t>
-      </w:r>
-      <w:proofErr w:type="spellEnd"/>
-      <w:r>
-        <w:t xml:space="preserve"> command.</w:t>
-      </w:r>
-      <w:r>
-        <w:t xml:space="preserve"> </w:t>
-      </w:r>
-      <w:r>
-        <w:t xml:space="preserve">This </w:t>
-      </w:r>
-      <w:r>
-        <w:t xml:space="preserve">command </w:t>
-      </w:r>
-      <w:r>
-        <w:t xml:space="preserve">will </w:t>
-      </w:r>
-      <w:r>
-        <w:t>apply to</w:t>
-      </w:r>
-      <w:r>
-        <w:t xml:space="preserve"> the </w:t>
+        <w:t xml:space="preserve">After a new actor is created, the user will designate the core in which the actor is to be executed using the </w:t>
+      </w:r>
+      <w:r>
+        <w:rPr>
+          <w:i/>
+        </w:rPr>
+        <w:t>Set Core=nn</w:t>
+      </w:r>
+      <w:r>
+        <w:t xml:space="preserve"> command. This command will apply to the </w:t>
       </w:r>
       <w:r>
         <w:rPr>
@@ -1301,20 +910,7 @@
         <w:t>active actor</w:t>
       </w:r>
       <w:r>
-        <w:t xml:space="preserve"> using the selected </w:t>
-      </w:r>
-      <w:r>
-        <w:lastRenderedPageBreak/>
-        <w:t>interface.</w:t>
-      </w:r>
-      <w:r>
-        <w:t xml:space="preserve"> Core 0 will be the default core for the initial actor created</w:t>
-      </w:r>
-      <w:r>
-        <w:t xml:space="preserve"> at start up, but this can be changed</w:t>
-      </w:r>
-      <w:r>
-        <w:t>.</w:t>
+        <w:t xml:space="preserve"> using the selected interface. Core 0 will be the default core for the initial actor created at start up, but this can be changed.</w:t>
       </w:r>
     </w:p>
     <w:p>
@@ -1327,19 +923,8 @@
         <w:jc w:val="both"/>
       </w:pPr>
       <w:r>
-        <w:t>To change the active actor</w:t>
-      </w:r>
-      <w:r>
-        <w:t>,</w:t>
-      </w:r>
-      <w:r>
-        <w:t xml:space="preserve"> the user will </w:t>
-      </w:r>
-      <w:r>
-        <w:t>issue</w:t>
-      </w:r>
-      <w:r>
-        <w:t xml:space="preserve"> the </w:t>
+        <w:lastRenderedPageBreak/>
+        <w:t xml:space="preserve">To change the active actor, the user will issue the </w:t>
       </w:r>
       <w:r>
         <w:rPr>
@@ -1351,41 +936,25 @@
         <w:rPr>
           <w:i/>
         </w:rPr>
-        <w:t>t</w:t>
-      </w:r>
-      <w:r>
-        <w:rPr>
-          <w:i/>
-        </w:rPr>
-        <w:t xml:space="preserve"> </w:t>
-      </w:r>
-      <w:proofErr w:type="spellStart"/>
+        <w:t xml:space="preserve">t </w:t>
+      </w:r>
       <w:r>
         <w:rPr>
           <w:i/>
         </w:rPr>
         <w:t>ActiveActor</w:t>
       </w:r>
-      <w:proofErr w:type="spellEnd"/>
       <w:r>
         <w:t>=</w:t>
       </w:r>
-      <w:proofErr w:type="spellStart"/>
       <w:r>
         <w:rPr>
           <w:i/>
         </w:rPr>
         <w:t>nn</w:t>
       </w:r>
-      <w:proofErr w:type="spellEnd"/>
-      <w:r>
-        <w:t xml:space="preserve"> </w:t>
-      </w:r>
-      <w:r>
-        <w:t>command</w:t>
-      </w:r>
-      <w:r>
-        <w:t>.</w:t>
+      <w:r>
+        <w:t xml:space="preserve"> command.</w:t>
       </w:r>
     </w:p>
     <w:p>
@@ -1398,25 +967,7 @@
         <w:jc w:val="both"/>
       </w:pPr>
       <w:r>
-        <w:t xml:space="preserve">After the active actor is set, </w:t>
-      </w:r>
-      <w:r>
-        <w:t xml:space="preserve">the user can execute </w:t>
-      </w:r>
-      <w:r>
-        <w:t xml:space="preserve">OpenDSS </w:t>
-      </w:r>
-      <w:r>
-        <w:t xml:space="preserve">commands </w:t>
-      </w:r>
-      <w:r>
-        <w:t>as done for the classic version</w:t>
-      </w:r>
-      <w:r>
-        <w:t xml:space="preserve"> using the selected interface.</w:t>
-      </w:r>
-      <w:r>
-        <w:t xml:space="preserve"> The commands will apply to the process executed by the active actor.</w:t>
+        <w:t>After the active actor is set, the user can execute OpenDSS commands as done for the classic version using the selected interface. The commands will apply to the process executed by the active actor.</w:t>
       </w:r>
     </w:p>
     <w:p>
@@ -1428,16 +979,7 @@
         </w:numPr>
       </w:pPr>
       <w:r>
-        <w:t>There are two options f</w:t>
-      </w:r>
-      <w:r>
-        <w:t>or solving the systems</w:t>
-      </w:r>
-      <w:r>
-        <w:t xml:space="preserve"> with actors</w:t>
-      </w:r>
-      <w:r>
-        <w:t>:</w:t>
+        <w:t>There are two options for solving the systems with actors:</w:t>
       </w:r>
     </w:p>
     <w:p>
@@ -1461,13 +1003,7 @@
         </w:numPr>
       </w:pPr>
       <w:r>
-        <w:t xml:space="preserve">Solve all </w:t>
-      </w:r>
-      <w:r>
-        <w:t xml:space="preserve">of </w:t>
-      </w:r>
-      <w:r>
-        <w:t>the actors</w:t>
+        <w:t>Solve all of the actors</w:t>
       </w:r>
     </w:p>
     <w:p>
@@ -1476,43 +1012,7 @@
         <w:jc w:val="both"/>
       </w:pPr>
       <w:r>
-        <w:t>If the user selects to solve</w:t>
-      </w:r>
-      <w:r>
-        <w:t xml:space="preserve"> only </w:t>
-      </w:r>
-      <w:r>
-        <w:t xml:space="preserve">the active actor </w:t>
-      </w:r>
-      <w:r>
-        <w:t>while</w:t>
-      </w:r>
-      <w:r>
-        <w:t xml:space="preserve"> there are other actors created, the user can </w:t>
-      </w:r>
-      <w:r>
-        <w:t>continue to interact</w:t>
-      </w:r>
-      <w:r>
-        <w:t xml:space="preserve"> with the other actors while the solving actor is working. On the other hand, if the user selects to solve all the actors, the ability to exchange information with </w:t>
-      </w:r>
-      <w:r>
-        <w:t>an</w:t>
-      </w:r>
-      <w:r>
-        <w:t xml:space="preserve"> actor will depend on the </w:t>
-      </w:r>
-      <w:r>
-        <w:t xml:space="preserve">availability of its </w:t>
-      </w:r>
-      <w:r>
-        <w:t>core. If there are no</w:t>
-      </w:r>
-      <w:r>
-        <w:t>t</w:t>
-      </w:r>
-      <w:r>
-        <w:t xml:space="preserve"> enough cores to handle the request the user program will have to wait until one of the actors finishes the solution routine.</w:t>
+        <w:t>If the user selects to solve only the active actor while there are other actors created, the user can continue to interact with the other actors while the solving actor is working. On the other hand, if the user selects to solve all the actors, the ability to exchange information with an actor will depend on the availability of its core. If there are not enough cores to handle the request the user program will have to wait until one of the actors finishes the solution routine.</w:t>
       </w:r>
     </w:p>
     <w:p>
@@ -1525,25 +1025,7 @@
         <w:jc w:val="both"/>
       </w:pPr>
       <w:r>
-        <w:t xml:space="preserve">Each actor can be asked for data and can </w:t>
-      </w:r>
-      <w:r>
-        <w:t>store</w:t>
-      </w:r>
-      <w:r>
-        <w:t xml:space="preserve"> </w:t>
-      </w:r>
-      <w:r>
-        <w:t>its own monitor and</w:t>
-      </w:r>
-      <w:r>
-        <w:t xml:space="preserve"> energy meter </w:t>
-      </w:r>
-      <w:r>
-        <w:t>samples</w:t>
-      </w:r>
-      <w:r>
-        <w:t xml:space="preserve"> locally.</w:t>
+        <w:t>Each actor can be asked for data and can store its own monitor and energy meter samples locally.</w:t>
       </w:r>
     </w:p>
     <w:p>
@@ -1551,46 +1033,7 @@
         <w:jc w:val="both"/>
       </w:pPr>
       <w:r>
-        <w:t>To make this possible it is necessary to clone essential classes of OpenDSS</w:t>
-      </w:r>
-      <w:r>
-        <w:t>.</w:t>
-      </w:r>
-      <w:r>
-        <w:t xml:space="preserve"> </w:t>
-      </w:r>
-      <w:r>
-        <w:t>T</w:t>
-      </w:r>
-      <w:r>
-        <w:t xml:space="preserve">his cloning process must be </w:t>
-      </w:r>
-      <w:r>
-        <w:t>done every time the</w:t>
-      </w:r>
-      <w:r>
-        <w:t xml:space="preserve"> user request</w:t>
-      </w:r>
-      <w:r>
-        <w:t>s</w:t>
-      </w:r>
-      <w:r>
-        <w:t xml:space="preserve"> it</w:t>
-      </w:r>
-      <w:r>
-        <w:t xml:space="preserve">. By default, there </w:t>
-      </w:r>
-      <w:r>
-        <w:t>will</w:t>
-      </w:r>
-      <w:r>
-        <w:t xml:space="preserve"> be at least 1 actor active for performing simulations and the default core will be </w:t>
-      </w:r>
-      <w:r>
-        <w:t xml:space="preserve">Core </w:t>
-      </w:r>
-      <w:r>
-        <w:t xml:space="preserve">0. </w:t>
+        <w:t xml:space="preserve">To make this possible it is necessary to clone essential classes of OpenDSS. This cloning process must be done every time the user requests it. By default, there will be at least 1 actor active for performing simulations and the default core will be Core 0. </w:t>
       </w:r>
     </w:p>
     <w:p>
@@ -1598,13 +1041,7 @@
         <w:jc w:val="both"/>
       </w:pPr>
       <w:r>
-        <w:t xml:space="preserve">The configuration of each instance (actor) can be made sequentially, however, the parallel processing of each actor circuit </w:t>
-      </w:r>
-      <w:r>
-        <w:t>is</w:t>
-      </w:r>
-      <w:r>
-        <w:t xml:space="preserve"> done using multithreading, defining the process and thread affinity and its priority.</w:t>
+        <w:t>The configuration of each instance (actor) can be made sequentially, however, the parallel processing of each actor circuit is done using multithreading, defining the process and thread affinity and its priority.</w:t>
       </w:r>
     </w:p>
     <w:p>
@@ -1641,7 +1078,6 @@
           <w:color w:val="auto"/>
         </w:rPr>
       </w:pPr>
-      <w:proofErr w:type="spellStart"/>
       <w:r>
         <w:rPr>
           <w:i/>
@@ -1649,35 +1085,19 @@
         </w:rPr>
         <w:t>NumCPUs</w:t>
       </w:r>
-      <w:proofErr w:type="spellEnd"/>
     </w:p>
     <w:p>
       <w:pPr>
         <w:jc w:val="both"/>
       </w:pPr>
       <w:r>
-        <w:t>Returns</w:t>
-      </w:r>
-      <w:r>
-        <w:t xml:space="preserve"> the number of threads of virtual cores (CPUs) available in the computer. This is a </w:t>
-      </w:r>
-      <w:r>
-        <w:rPr>
-          <w:i/>
-        </w:rPr>
-        <w:t>rea</w:t>
-      </w:r>
-      <w:r>
-        <w:rPr>
-          <w:i/>
-        </w:rPr>
-        <w:t>d</w:t>
-      </w:r>
-      <w:r>
-        <w:rPr>
-          <w:i/>
-        </w:rPr>
-        <w:t>-only</w:t>
+        <w:t xml:space="preserve">Returns the number of threads of virtual cores (CPUs) available in the computer. This is a </w:t>
+      </w:r>
+      <w:r>
+        <w:rPr>
+          <w:i/>
+        </w:rPr>
+        <w:t>read-only</w:t>
       </w:r>
       <w:r>
         <w:t xml:space="preserve"> value and must be executed using the “</w:t>
@@ -1689,19 +1109,7 @@
         <w:t>Get</w:t>
       </w:r>
       <w:r>
-        <w:t>” command</w:t>
-      </w:r>
-      <w:r>
-        <w:t xml:space="preserve"> (opposite of the Set command)</w:t>
-      </w:r>
-      <w:r>
-        <w:t>.</w:t>
-      </w:r>
-      <w:r>
-        <w:t xml:space="preserve"> For more information about </w:t>
-      </w:r>
-      <w:r>
-        <w:t xml:space="preserve">the processor architecture visit: </w:t>
+        <w:t xml:space="preserve">” command (opposite of the Set command). For more information about the processor architecture visit: </w:t>
       </w:r>
       <w:hyperlink r:id="rId9" w:history="1">
         <w:r>
@@ -1720,7 +1128,6 @@
           <w:color w:val="auto"/>
         </w:rPr>
       </w:pPr>
-      <w:proofErr w:type="spellStart"/>
       <w:r>
         <w:rPr>
           <w:i/>
@@ -1728,29 +1135,13 @@
         </w:rPr>
         <w:t>NumCores</w:t>
       </w:r>
-      <w:proofErr w:type="spellEnd"/>
     </w:p>
     <w:p>
       <w:pPr>
         <w:jc w:val="both"/>
       </w:pPr>
       <w:r>
-        <w:t>Returns</w:t>
-      </w:r>
-      <w:r>
-        <w:t xml:space="preserve"> the number of physical processors (Cores) available in the computer. If the computer has less than 64 CPUs the number of cores will be the half of the number of CPUs (2 threads per C</w:t>
-      </w:r>
-      <w:r>
-        <w:t>ore</w:t>
-      </w:r>
-      <w:r>
-        <w:t>), otherwise, these numbers will be the same. This is a rea</w:t>
-      </w:r>
-      <w:r>
-        <w:t>d</w:t>
-      </w:r>
-      <w:r>
-        <w:t>-only value and must be executed using the “</w:t>
+        <w:t>Returns the number of physical processors (Cores) available in the computer. If the computer has less than 64 CPUs the number of cores will be the half of the number of CPUs (2 threads per Core), otherwise, these numbers will be the same. This is a read-only value and must be executed using the “</w:t>
       </w:r>
       <w:r>
         <w:rPr>
@@ -1759,10 +1150,7 @@
         <w:t>Get</w:t>
       </w:r>
       <w:r>
-        <w:t>” command.</w:t>
-      </w:r>
-      <w:r>
-        <w:t xml:space="preserve"> The value is returned in the Result string in the EXE version and the </w:t>
+        <w:t xml:space="preserve">” command. The value is returned in the Result string in the EXE version and the </w:t>
       </w:r>
       <w:r>
         <w:rPr>
@@ -1771,21 +1159,7 @@
         <w:t>@result</w:t>
       </w:r>
       <w:r>
-        <w:t xml:space="preserve"> variable for the text scripting interface. The string is also available in the Result property of the Text interface in the COM interface</w:t>
-      </w:r>
-      <w:r>
-        <w:t xml:space="preserve"> and the result of the </w:t>
-      </w:r>
-      <w:proofErr w:type="spellStart"/>
-      <w:r>
-        <w:t>DSSPut_Command</w:t>
-      </w:r>
-      <w:proofErr w:type="spellEnd"/>
-      <w:r>
-        <w:t xml:space="preserve"> function of the DLL interface</w:t>
-      </w:r>
-      <w:r>
-        <w:t>.</w:t>
+        <w:t xml:space="preserve"> variable for the text scripting interface. The string is also available in the Result property of the Text interface in the COM interface and the result of the DSSPut_Command function of the DLL interface.</w:t>
       </w:r>
     </w:p>
     <w:p>
@@ -1796,7 +1170,6 @@
           <w:color w:val="auto"/>
         </w:rPr>
       </w:pPr>
-      <w:proofErr w:type="spellStart"/>
       <w:r>
         <w:rPr>
           <w:i/>
@@ -1804,54 +1177,31 @@
         </w:rPr>
         <w:t>NewActor</w:t>
       </w:r>
-      <w:proofErr w:type="spellEnd"/>
     </w:p>
     <w:p>
       <w:pPr>
         <w:jc w:val="both"/>
       </w:pPr>
       <w:r>
-        <w:t>This command creates a new actor (OpenDSS</w:t>
-      </w:r>
-      <w:r>
-        <w:t>-PM</w:t>
-      </w:r>
-      <w:r>
-        <w:t xml:space="preserve"> Instance) and sets the new actor as the active actor. There can be only 1 circuit per actor. The </w:t>
-      </w:r>
-      <w:proofErr w:type="spellStart"/>
+        <w:t xml:space="preserve">This command creates a new actor (OpenDSS-PM Instance) and sets the new actor as the active actor. There can be only 1 circuit per actor. The </w:t>
+      </w:r>
       <w:r>
         <w:rPr>
           <w:i/>
         </w:rPr>
         <w:t>NewActor</w:t>
       </w:r>
-      <w:proofErr w:type="spellEnd"/>
       <w:r>
         <w:t xml:space="preserve"> Instruction will increment the variable </w:t>
       </w:r>
-      <w:proofErr w:type="spellStart"/>
       <w:r>
         <w:rPr>
           <w:i/>
         </w:rPr>
         <w:t>NumOfActors</w:t>
       </w:r>
-      <w:proofErr w:type="spellEnd"/>
-      <w:r>
-        <w:t>; however, if the number of actors is the same as the number of available CPUs the new actor will not be created</w:t>
-      </w:r>
-      <w:r>
-        <w:t>,</w:t>
-      </w:r>
-      <w:r>
-        <w:t xml:space="preserve"> generating an error message. This instruction will </w:t>
-      </w:r>
-      <w:r>
-        <w:t>return</w:t>
-      </w:r>
-      <w:r>
-        <w:t xml:space="preserve"> the ID of the active actor. This command does not requires a precedent command.</w:t>
+      <w:r>
+        <w:t>; however, if the number of actors is the same as the number of available CPUs the new actor will not be created, generating an error message. This instruction will return the ID of the active actor. This command does not requires a precedent command.</w:t>
       </w:r>
     </w:p>
     <w:p>
@@ -1862,7 +1212,6 @@
           <w:color w:val="auto"/>
         </w:rPr>
       </w:pPr>
-      <w:proofErr w:type="spellStart"/>
       <w:r>
         <w:rPr>
           <w:i/>
@@ -1871,23 +1220,13 @@
         <w:lastRenderedPageBreak/>
         <w:t>NumActors</w:t>
       </w:r>
-      <w:proofErr w:type="spellEnd"/>
     </w:p>
     <w:p>
       <w:pPr>
         <w:jc w:val="both"/>
       </w:pPr>
       <w:r>
-        <w:t>Returns</w:t>
-      </w:r>
-      <w:r>
-        <w:t xml:space="preserve"> the number of actors created, this number cannot be higher than the number of available CPUs. This is a rea</w:t>
-      </w:r>
-      <w:r>
-        <w:t>d</w:t>
-      </w:r>
-      <w:r>
-        <w:t>-only value and must be executed using the “</w:t>
+        <w:t>Returns the number of actors created, this number cannot be higher than the number of available CPUs. This is a read-only value and must be executed using the “</w:t>
       </w:r>
       <w:r>
         <w:rPr>
@@ -1907,7 +1246,6 @@
           <w:color w:val="auto"/>
         </w:rPr>
       </w:pPr>
-      <w:proofErr w:type="spellStart"/>
       <w:r>
         <w:rPr>
           <w:i/>
@@ -1915,55 +1253,94 @@
         </w:rPr>
         <w:t>ActiveActor</w:t>
       </w:r>
-      <w:proofErr w:type="spellEnd"/>
     </w:p>
     <w:p>
       <w:pPr>
         <w:jc w:val="both"/>
       </w:pPr>
       <w:r>
-        <w:t>This</w:t>
-      </w:r>
-      <w:r>
-        <w:t xml:space="preserve"> </w:t>
-      </w:r>
-      <w:r>
-        <w:t xml:space="preserve">option can be used to </w:t>
-      </w:r>
-      <w:r>
-        <w:t>get or set</w:t>
-      </w:r>
-      <w:r>
-        <w:t xml:space="preserve"> the active actor. The active actor cannot be higher than </w:t>
-      </w:r>
-      <w:proofErr w:type="spellStart"/>
+        <w:t xml:space="preserve">This option can be used to get or set the active actor. The active actor cannot be higher than </w:t>
+      </w:r>
       <w:r>
         <w:rPr>
           <w:i/>
         </w:rPr>
         <w:t>NumActors</w:t>
       </w:r>
-      <w:proofErr w:type="spellEnd"/>
-      <w:r>
-        <w:t xml:space="preserve"> </w:t>
-      </w:r>
-      <w:r>
-        <w:t>nor</w:t>
-      </w:r>
-      <w:r>
-        <w:t xml:space="preserve"> lower than 1. </w:t>
-      </w:r>
-      <w:r>
-        <w:t>U</w:t>
-      </w:r>
-      <w:r>
-        <w:t>se the command</w:t>
-      </w:r>
-      <w:r>
+      <w:r>
+        <w:t xml:space="preserve"> nor lower than 1. Use the commands </w:t>
+      </w:r>
+      <w:r>
+        <w:rPr>
+          <w:i/>
+        </w:rPr>
+        <w:t>Get</w:t>
+      </w:r>
+      <w:r>
+        <w:t xml:space="preserve"> or </w:t>
+      </w:r>
+      <w:r>
+        <w:rPr>
+          <w:i/>
+        </w:rPr>
+        <w:t>Set</w:t>
+      </w:r>
+      <w:r>
+        <w:t xml:space="preserve"> to operate on this value.</w:t>
+      </w:r>
+    </w:p>
+    <w:p>
+      <w:pPr>
+        <w:pStyle w:val="Heading3"/>
+        <w:rPr>
+          <w:i/>
+          <w:color w:val="auto"/>
+        </w:rPr>
+      </w:pPr>
+      <w:r>
+        <w:rPr>
+          <w:i/>
+          <w:color w:val="auto"/>
+        </w:rPr>
+        <w:t>CPU</w:t>
+      </w:r>
+    </w:p>
+    <w:p>
+      <w:pPr>
+        <w:jc w:val="both"/>
+      </w:pPr>
+      <w:r>
+        <w:t xml:space="preserve">This option can be used to get or set the CPU assigned to the </w:t>
+      </w:r>
+      <w:r>
+        <w:rPr>
+          <w:i/>
+        </w:rPr>
+        <w:t>active actor</w:t>
+      </w:r>
+      <w:r>
+        <w:t>. CPU numbers are indexed from 0..n. That is, the CPU number is 0-based and cannot be greater than (</w:t>
+      </w:r>
+      <w:r>
+        <w:rPr>
+          <w:i/>
+        </w:rPr>
+        <w:t>Num</w:t>
+      </w:r>
+      <w:r>
+        <w:rPr>
+          <w:i/>
+        </w:rPr>
+        <w:t>CPU</w:t>
+      </w:r>
+      <w:r>
+        <w:rPr>
+          <w:i/>
+        </w:rPr>
         <w:t>s</w:t>
       </w:r>
       <w:r>
-        <w:t xml:space="preserve"> </w:t>
+        <w:t xml:space="preserve"> – 1). Actors are indexed from 1..n. When a new actor is created it is automatically assigned to the corresponding core in sequence starting from 0 (i.e. Actor 1 will be assigned to CPU 0, Actor 2 to CPU 1, and Actor 3 to CPU 2 and so on). Use the command </w:t>
       </w:r>
       <w:r>
         <w:rPr>
@@ -1981,10 +1358,7 @@
         <w:t>Set</w:t>
       </w:r>
       <w:r>
-        <w:t xml:space="preserve"> to operate on this value</w:t>
-      </w:r>
-      <w:r>
-        <w:t>.</w:t>
+        <w:t xml:space="preserve"> commands to operating on this value.</w:t>
       </w:r>
     </w:p>
     <w:p>
@@ -2000,7 +1374,7 @@
           <w:i/>
           <w:color w:val="auto"/>
         </w:rPr>
-        <w:t>CPU</w:t>
+        <w:t>ActorProgress</w:t>
       </w:r>
     </w:p>
     <w:p>
@@ -2008,133 +1382,16 @@
         <w:jc w:val="both"/>
       </w:pPr>
       <w:r>
-        <w:t xml:space="preserve">This option can be used to </w:t>
-      </w:r>
-      <w:r>
-        <w:t>get or set</w:t>
-      </w:r>
-      <w:r>
-        <w:t xml:space="preserve"> the CPU assigned to the </w:t>
-      </w:r>
-      <w:r>
-        <w:rPr>
-          <w:i/>
-        </w:rPr>
-        <w:t>active actor</w:t>
-      </w:r>
-      <w:r>
-        <w:t xml:space="preserve">. </w:t>
-      </w:r>
-      <w:r>
-        <w:t xml:space="preserve">CPU numbers are indexed from </w:t>
-      </w:r>
-      <w:proofErr w:type="gramStart"/>
-      <w:r>
-        <w:t>0..</w:t>
-      </w:r>
-      <w:proofErr w:type="gramEnd"/>
-      <w:r>
-        <w:t xml:space="preserve">n. </w:t>
-      </w:r>
-      <w:r>
-        <w:t xml:space="preserve">That </w:t>
-      </w:r>
-      <w:r>
-        <w:t>is, t</w:t>
-      </w:r>
-      <w:r>
-        <w:t xml:space="preserve">he CPU number </w:t>
-      </w:r>
-      <w:r>
-        <w:t xml:space="preserve">is 0-based and </w:t>
-      </w:r>
-      <w:r>
-        <w:t xml:space="preserve">cannot be </w:t>
-      </w:r>
-      <w:r>
-        <w:t>greater</w:t>
-      </w:r>
-      <w:r>
-        <w:t xml:space="preserve"> than </w:t>
-      </w:r>
-      <w:r>
-        <w:t>(</w:t>
-      </w:r>
-      <w:proofErr w:type="spellStart"/>
-      <w:r>
-        <w:rPr>
-          <w:i/>
-        </w:rPr>
-        <w:t>Num</w:t>
-      </w:r>
-      <w:r>
-        <w:rPr>
-          <w:i/>
-        </w:rPr>
-        <w:t>CPU</w:t>
-      </w:r>
-      <w:r>
-        <w:rPr>
-          <w:i/>
-        </w:rPr>
-        <w:t>s</w:t>
-      </w:r>
-      <w:proofErr w:type="spellEnd"/>
-      <w:r>
-        <w:t xml:space="preserve"> – 1</w:t>
-      </w:r>
-      <w:r>
-        <w:t>)</w:t>
-      </w:r>
-      <w:r>
-        <w:t>.</w:t>
-      </w:r>
-      <w:r>
-        <w:t xml:space="preserve"> Actors are indexed from </w:t>
-      </w:r>
-      <w:proofErr w:type="gramStart"/>
-      <w:r>
-        <w:t>1..</w:t>
-      </w:r>
-      <w:proofErr w:type="gramEnd"/>
-      <w:r>
-        <w:t>n.</w:t>
-      </w:r>
-      <w:r>
-        <w:t xml:space="preserve"> </w:t>
-      </w:r>
-      <w:r>
-        <w:t>When</w:t>
-      </w:r>
-      <w:r>
-        <w:t xml:space="preserve"> a new actor is created it is automatical</w:t>
-      </w:r>
-      <w:r>
-        <w:t>ly assigned to the corresponding</w:t>
-      </w:r>
-      <w:r>
-        <w:t xml:space="preserve"> core</w:t>
-      </w:r>
-      <w:r>
-        <w:t xml:space="preserve"> </w:t>
-      </w:r>
-      <w:r>
-        <w:t xml:space="preserve">in sequence </w:t>
-      </w:r>
-      <w:r>
-        <w:t>starting from 0</w:t>
-      </w:r>
-      <w:r>
-        <w:t xml:space="preserve"> (i.e. Actor 1 will be assigned to CPU 0, Actor 2 to CPU 1, </w:t>
-      </w:r>
-      <w:r>
-        <w:t>and Actor</w:t>
-      </w:r>
-      <w:r>
-        <w:t xml:space="preserve"> 3 to CPU 2 and so on). </w:t>
-      </w:r>
-      <w:r>
-        <w:t xml:space="preserve">Use the command </w:t>
+        <w:t xml:space="preserve">This option will show on the summary tab the progress for all the actors when performing a task. For example, if each actor is performing a </w:t>
+      </w:r>
+      <w:r>
+        <w:rPr>
+          <w:i/>
+        </w:rPr>
+        <w:t>yearly</w:t>
+      </w:r>
+      <w:r>
+        <w:t xml:space="preserve"> simulation and the user wants to know the progress of each actor (%), this is the instruction that must be used. This is a read-only value and must be executed using the “</w:t>
       </w:r>
       <w:r>
         <w:rPr>
@@ -2143,19 +1400,7 @@
         <w:t>Get</w:t>
       </w:r>
       <w:r>
-        <w:t xml:space="preserve"> or </w:t>
-      </w:r>
-      <w:r>
-        <w:rPr>
-          <w:i/>
-        </w:rPr>
-        <w:t>Set</w:t>
-      </w:r>
-      <w:r>
-        <w:t xml:space="preserve"> commands to operating on this value</w:t>
-      </w:r>
-      <w:r>
-        <w:t>.</w:t>
+        <w:t>” command.</w:t>
       </w:r>
     </w:p>
     <w:p>
@@ -2166,43 +1411,20 @@
           <w:color w:val="auto"/>
         </w:rPr>
       </w:pPr>
-      <w:proofErr w:type="spellStart"/>
       <w:r>
         <w:rPr>
           <w:i/>
           <w:color w:val="auto"/>
         </w:rPr>
-        <w:t>ActorProgress</w:t>
-      </w:r>
-      <w:proofErr w:type="spellEnd"/>
+        <w:t>ClearAll</w:t>
+      </w:r>
     </w:p>
     <w:p>
       <w:pPr>
         <w:jc w:val="both"/>
       </w:pPr>
       <w:r>
-        <w:t xml:space="preserve">This option will show on the summary tab the progress for all the actors when performing a task. For example, if each actor is performing a </w:t>
-      </w:r>
-      <w:r>
-        <w:rPr>
-          <w:i/>
-        </w:rPr>
-        <w:t>yearly</w:t>
-      </w:r>
-      <w:r>
-        <w:t xml:space="preserve"> simulation and the user wants to know the progress of each actor (%), this is the instruction that must be used. This is a read-only value and must be executed using the “</w:t>
-      </w:r>
-      <w:r>
-        <w:rPr>
-          <w:i/>
-        </w:rPr>
-        <w:t>Get</w:t>
-      </w:r>
-      <w:r>
-        <w:t>” command</w:t>
-      </w:r>
-      <w:r>
-        <w:t>.</w:t>
+        <w:t>Clears all the existing circuits and their classes. After executing this command OpenDSS will create only one actor, the active actor will be actor number 1 and the CPU assigned will be the CPU assigned originally for this actor.</w:t>
       </w:r>
     </w:p>
     <w:p>
@@ -2213,22 +1435,20 @@
           <w:color w:val="auto"/>
         </w:rPr>
       </w:pPr>
-      <w:proofErr w:type="spellStart"/>
       <w:r>
         <w:rPr>
           <w:i/>
           <w:color w:val="auto"/>
         </w:rPr>
-        <w:t>ClearAll</w:t>
-      </w:r>
-      <w:proofErr w:type="spellEnd"/>
+        <w:t>Wait</w:t>
+      </w:r>
     </w:p>
     <w:p>
       <w:pPr>
         <w:jc w:val="both"/>
       </w:pPr>
       <w:r>
-        <w:t>Clears all the existing circuits and their classes. After executing this command OpenDSS will create only one actor, the active actor will be actor number 1 and the CPU assigned will be the CPU assigned originally for this actor.</w:t>
+        <w:t>This function freezes the execution of the Frontal Panel Actor until all the other actors are available to receive new messages or start new processes. By using this function, it is probable that the user may not be able to see updates on the summary/results tab, but is a very good mechanism for synchronizing all the actors within the parallel environment and make classical scripts compatible with OpenDSS-PM.</w:t>
       </w:r>
     </w:p>
     <w:p>
@@ -2366,13 +1586,7 @@
               <w:jc w:val="both"/>
             </w:pPr>
             <w:r>
-              <w:t>This error is generated when the user is trying to create a new circuit but the number of available CPUs is already assigned to other circuits. To avoid this message, before creating a new circuit check if there are available CPUs by requesting OpenDSS</w:t>
-            </w:r>
-            <w:r>
-              <w:t>-PM</w:t>
-            </w:r>
-            <w:r>
-              <w:t xml:space="preserve"> to deliver the number of CPUs and the number of existing Actors.</w:t>
+              <w:t>This error is generated when the user is trying to create a new circuit but the number of available CPUs is already assigned to other circuits. To avoid this message, before creating a new circuit check if there are available CPUs by requesting OpenDSS-PM to deliver the number of CPUs and the number of existing Actors.</w:t>
             </w:r>
           </w:p>
         </w:tc>
@@ -2404,41 +1618,29 @@
             <w:r>
               <w:t>This error is generated when the user tries to create a new actor but there are no more CPUs available. The number of actors cannot exceed the number of available CPUs on the computer. Check the number of actors (</w:t>
             </w:r>
-            <w:proofErr w:type="spellStart"/>
             <w:r>
               <w:rPr>
                 <w:i/>
               </w:rPr>
               <w:t>NumActors</w:t>
             </w:r>
-            <w:proofErr w:type="spellEnd"/>
             <w:r>
               <w:t>) and the number of CPUs (</w:t>
             </w:r>
-            <w:proofErr w:type="spellStart"/>
             <w:r>
               <w:rPr>
                 <w:i/>
               </w:rPr>
               <w:t>NumCPUs</w:t>
             </w:r>
-            <w:proofErr w:type="spellEnd"/>
             <w:r>
               <w:t xml:space="preserve">) before executing the </w:t>
             </w:r>
-            <w:proofErr w:type="spellStart"/>
             <w:r>
               <w:rPr>
                 <w:i/>
               </w:rPr>
-              <w:t>NewActor</w:t>
-            </w:r>
-            <w:proofErr w:type="spellEnd"/>
-            <w:r>
-              <w:rPr>
-                <w:i/>
-              </w:rPr>
-              <w:t xml:space="preserve"> </w:t>
+              <w:t xml:space="preserve">NewActor </w:t>
             </w:r>
             <w:r>
               <w:t>Command.</w:t>
@@ -2479,31 +1681,21 @@
             <w:r>
               <w:t>This message is displayed when the user is trying to activate an inexistent actor. To avoid this message check the number of actors (</w:t>
             </w:r>
-            <w:proofErr w:type="spellStart"/>
             <w:r>
               <w:rPr>
                 <w:i/>
               </w:rPr>
               <w:t>NumActors</w:t>
             </w:r>
-            <w:proofErr w:type="spellEnd"/>
             <w:r>
-              <w:t xml:space="preserve">) before activating one. The ID of the actor should be </w:t>
+              <w:t xml:space="preserve">) before activating one. The ID of the actor should be less than or equal to </w:t>
             </w:r>
-            <w:r>
-              <w:t>less than</w:t>
-            </w:r>
-            <w:r>
-              <w:t xml:space="preserve"> or equal to </w:t>
-            </w:r>
-            <w:proofErr w:type="spellStart"/>
             <w:r>
               <w:rPr>
                 <w:i/>
               </w:rPr>
               <w:t>NumActors</w:t>
             </w:r>
-            <w:proofErr w:type="spellEnd"/>
             <w:r>
               <w:t>.</w:t>
             </w:r>
@@ -2525,6 +1717,7 @@
               <w:jc w:val="center"/>
             </w:pPr>
             <w:r>
+              <w:lastRenderedPageBreak/>
               <w:t>7003</w:t>
             </w:r>
           </w:p>
@@ -2543,13 +1736,7 @@
               <w:jc w:val="both"/>
             </w:pPr>
             <w:r>
-              <w:t>This message is displayed when th</w:t>
-            </w:r>
-            <w:r>
-              <w:t>e user is trying to assign a non-</w:t>
-            </w:r>
-            <w:r>
-              <w:t>existent CPU to the active actor. To avoid this message, check the number of CPUs (</w:t>
+              <w:t>This message is displayed when the user is trying to assign a non-existent CPU to the active actor. To avoid this message, check the number of CPUs (</w:t>
             </w:r>
             <w:r>
               <w:rPr>
@@ -2560,7 +1747,6 @@
             <w:r>
               <w:t xml:space="preserve"> </w:t>
             </w:r>
-            <w:proofErr w:type="spellStart"/>
             <w:r>
               <w:rPr>
                 <w:i/>
@@ -2579,7 +1765,6 @@
               </w:rPr>
               <w:t>s</w:t>
             </w:r>
-            <w:proofErr w:type="spellEnd"/>
             <w:r>
               <w:t>) before activating one. The CPU ID should be lower to the Number of existing CPUs (starts in CPU 0).</w:t>
             </w:r>
@@ -2603,7 +1788,6 @@
           <w:i/>
           <w:color w:val="auto"/>
         </w:rPr>
-        <w:lastRenderedPageBreak/>
         <w:t>Examples</w:t>
       </w:r>
     </w:p>
@@ -2612,50 +1796,22 @@
         <w:jc w:val="both"/>
       </w:pPr>
       <w:r>
-        <w:t xml:space="preserve">The following example will create </w:t>
-      </w:r>
-      <w:r>
-        <w:t>three actors using</w:t>
-      </w:r>
-      <w:r>
-        <w:t xml:space="preserve"> a DSS script with</w:t>
-      </w:r>
-      <w:r>
-        <w:t xml:space="preserve"> the EXE version of OpenDSS-PM.</w:t>
-      </w:r>
-      <w:r>
-        <w:t xml:space="preserve"> Then, the simulation mode, start time and number of steps is set for each actor. Finally, all the compiled systems are solved concurrently. The system </w:t>
-      </w:r>
-      <w:r>
-        <w:t xml:space="preserve">being solved </w:t>
-      </w:r>
-      <w:r>
-        <w:t>is EPRI’s Ckt</w:t>
-      </w:r>
-      <w:r>
-        <w:t>5</w:t>
-      </w:r>
-      <w:r>
-        <w:t xml:space="preserve"> test circuit</w:t>
-      </w:r>
-      <w:r>
-        <w:t>.</w:t>
-      </w:r>
-    </w:p>
-    <w:p>
-      <w:pPr>
-        <w:autoSpaceDE w:val="0"/>
-        <w:autoSpaceDN w:val="0"/>
-        <w:adjustRightInd w:val="0"/>
-        <w:spacing w:after="0" w:line="240" w:lineRule="auto"/>
-        <w:ind w:left="720"/>
-        <w:rPr>
-          <w:rFonts w:ascii="MS Sans Serif" w:hAnsi="MS Sans Serif" w:cs="MS Sans Serif"/>
-          <w:sz w:val="16"/>
-          <w:szCs w:val="16"/>
-        </w:rPr>
-      </w:pPr>
-      <w:proofErr w:type="spellStart"/>
+        <w:t>The following example will create three actors using a DSS script with the EXE version of OpenDSS-PM. Then, the simulation mode, start time and number of steps is set for each actor. Finally, all the compiled systems are solved concurrently. The system being solved is EPRI’s Ckt5 test circuit.</w:t>
+      </w:r>
+    </w:p>
+    <w:p>
+      <w:pPr>
+        <w:autoSpaceDE w:val="0"/>
+        <w:autoSpaceDN w:val="0"/>
+        <w:adjustRightInd w:val="0"/>
+        <w:spacing w:after="0" w:line="240" w:lineRule="auto"/>
+        <w:ind w:left="720"/>
+        <w:rPr>
+          <w:rFonts w:ascii="MS Sans Serif" w:hAnsi="MS Sans Serif" w:cs="MS Sans Serif"/>
+          <w:sz w:val="16"/>
+          <w:szCs w:val="16"/>
+        </w:rPr>
+      </w:pPr>
       <w:r>
         <w:rPr>
           <w:rFonts w:ascii="MS Sans Serif" w:hAnsi="MS Sans Serif" w:cs="MS Sans Serif"/>
@@ -2664,43 +1820,20 @@
         </w:rPr>
         <w:t>clearAll</w:t>
       </w:r>
-      <w:proofErr w:type="spellEnd"/>
-    </w:p>
-    <w:p>
-      <w:pPr>
-        <w:autoSpaceDE w:val="0"/>
-        <w:autoSpaceDN w:val="0"/>
-        <w:adjustRightInd w:val="0"/>
-        <w:spacing w:after="0" w:line="240" w:lineRule="auto"/>
-        <w:ind w:left="720"/>
-        <w:rPr>
-          <w:rFonts w:ascii="MS Sans Serif" w:hAnsi="MS Sans Serif" w:cs="MS Sans Serif"/>
-          <w:sz w:val="16"/>
-          <w:szCs w:val="16"/>
-        </w:rPr>
-      </w:pPr>
-    </w:p>
-    <w:p>
-      <w:pPr>
-        <w:autoSpaceDE w:val="0"/>
-        <w:autoSpaceDN w:val="0"/>
-        <w:adjustRightInd w:val="0"/>
-        <w:spacing w:after="0" w:line="240" w:lineRule="auto"/>
-        <w:ind w:left="720"/>
-        <w:rPr>
-          <w:rFonts w:ascii="MS Sans Serif" w:hAnsi="MS Sans Serif" w:cs="MS Sans Serif"/>
-          <w:sz w:val="16"/>
-          <w:szCs w:val="16"/>
-        </w:rPr>
-      </w:pPr>
-      <w:r>
-        <w:rPr>
-          <w:rFonts w:ascii="MS Sans Serif" w:hAnsi="MS Sans Serif" w:cs="MS Sans Serif"/>
-          <w:sz w:val="16"/>
-          <w:szCs w:val="16"/>
-        </w:rPr>
-        <w:t>cd "C:\Users\pdmo005\Documents\OpenDSS\4Bus-DY-Bal"</w:t>
-      </w:r>
+    </w:p>
+    <w:p>
+      <w:pPr>
+        <w:autoSpaceDE w:val="0"/>
+        <w:autoSpaceDN w:val="0"/>
+        <w:adjustRightInd w:val="0"/>
+        <w:spacing w:after="0" w:line="240" w:lineRule="auto"/>
+        <w:ind w:left="720"/>
+        <w:rPr>
+          <w:rFonts w:ascii="MS Sans Serif" w:hAnsi="MS Sans Serif" w:cs="MS Sans Serif"/>
+          <w:sz w:val="16"/>
+          <w:szCs w:val="16"/>
+        </w:rPr>
+      </w:pPr>
     </w:p>
     <w:p>
       <w:pPr>
@@ -2773,21 +1906,64 @@
           <w:szCs w:val="16"/>
         </w:rPr>
       </w:pPr>
-    </w:p>
-    <w:p>
-      <w:pPr>
-        <w:autoSpaceDE w:val="0"/>
-        <w:autoSpaceDN w:val="0"/>
-        <w:adjustRightInd w:val="0"/>
-        <w:spacing w:after="0" w:line="240" w:lineRule="auto"/>
-        <w:ind w:left="720"/>
-        <w:rPr>
-          <w:rFonts w:ascii="MS Sans Serif" w:hAnsi="MS Sans Serif" w:cs="MS Sans Serif"/>
-          <w:sz w:val="16"/>
-          <w:szCs w:val="16"/>
-        </w:rPr>
-      </w:pPr>
-      <w:proofErr w:type="spellStart"/>
+      <w:r>
+        <w:rPr>
+          <w:rFonts w:ascii="MS Sans Serif" w:hAnsi="MS Sans Serif" w:cs="MS Sans Serif"/>
+          <w:sz w:val="16"/>
+          <w:szCs w:val="16"/>
+        </w:rPr>
+        <w:t>Solve</w:t>
+      </w:r>
+    </w:p>
+    <w:p>
+      <w:pPr>
+        <w:autoSpaceDE w:val="0"/>
+        <w:autoSpaceDN w:val="0"/>
+        <w:adjustRightInd w:val="0"/>
+        <w:spacing w:after="0" w:line="240" w:lineRule="auto"/>
+        <w:ind w:left="720"/>
+        <w:rPr>
+          <w:rFonts w:ascii="MS Sans Serif" w:hAnsi="MS Sans Serif" w:cs="MS Sans Serif"/>
+          <w:sz w:val="16"/>
+          <w:szCs w:val="16"/>
+        </w:rPr>
+      </w:pPr>
+      <w:r>
+        <w:rPr>
+          <w:rFonts w:ascii="MS Sans Serif" w:hAnsi="MS Sans Serif" w:cs="MS Sans Serif"/>
+          <w:sz w:val="16"/>
+          <w:szCs w:val="16"/>
+        </w:rPr>
+        <w:t>Wait</w:t>
+      </w:r>
+    </w:p>
+    <w:p>
+      <w:pPr>
+        <w:autoSpaceDE w:val="0"/>
+        <w:autoSpaceDN w:val="0"/>
+        <w:adjustRightInd w:val="0"/>
+        <w:spacing w:after="0" w:line="240" w:lineRule="auto"/>
+        <w:ind w:left="720"/>
+        <w:rPr>
+          <w:rFonts w:ascii="MS Sans Serif" w:hAnsi="MS Sans Serif" w:cs="MS Sans Serif"/>
+          <w:sz w:val="16"/>
+          <w:szCs w:val="16"/>
+        </w:rPr>
+      </w:pPr>
+    </w:p>
+    <w:p>
+      <w:pPr>
+        <w:autoSpaceDE w:val="0"/>
+        <w:autoSpaceDN w:val="0"/>
+        <w:adjustRightInd w:val="0"/>
+        <w:spacing w:after="0" w:line="240" w:lineRule="auto"/>
+        <w:ind w:left="720"/>
+        <w:rPr>
+          <w:rFonts w:ascii="MS Sans Serif" w:hAnsi="MS Sans Serif" w:cs="MS Sans Serif"/>
+          <w:sz w:val="16"/>
+          <w:szCs w:val="16"/>
+        </w:rPr>
+      </w:pPr>
       <w:r>
         <w:rPr>
           <w:rFonts w:ascii="MS Sans Serif" w:hAnsi="MS Sans Serif" w:cs="MS Sans Serif"/>
@@ -2796,21 +1972,6 @@
         </w:rPr>
         <w:t>NewActor</w:t>
       </w:r>
-      <w:proofErr w:type="spellEnd"/>
-    </w:p>
-    <w:p>
-      <w:pPr>
-        <w:autoSpaceDE w:val="0"/>
-        <w:autoSpaceDN w:val="0"/>
-        <w:adjustRightInd w:val="0"/>
-        <w:spacing w:after="0" w:line="240" w:lineRule="auto"/>
-        <w:ind w:left="720"/>
-        <w:rPr>
-          <w:rFonts w:ascii="MS Sans Serif" w:hAnsi="MS Sans Serif" w:cs="MS Sans Serif"/>
-          <w:sz w:val="16"/>
-          <w:szCs w:val="16"/>
-        </w:rPr>
-      </w:pPr>
     </w:p>
     <w:p>
       <w:pPr>
@@ -2869,21 +2030,64 @@
           <w:szCs w:val="16"/>
         </w:rPr>
       </w:pPr>
-    </w:p>
-    <w:p>
-      <w:pPr>
-        <w:autoSpaceDE w:val="0"/>
-        <w:autoSpaceDN w:val="0"/>
-        <w:adjustRightInd w:val="0"/>
-        <w:spacing w:after="0" w:line="240" w:lineRule="auto"/>
-        <w:ind w:left="720"/>
-        <w:rPr>
-          <w:rFonts w:ascii="MS Sans Serif" w:hAnsi="MS Sans Serif" w:cs="MS Sans Serif"/>
-          <w:sz w:val="16"/>
-          <w:szCs w:val="16"/>
-        </w:rPr>
-      </w:pPr>
-      <w:proofErr w:type="spellStart"/>
+      <w:r>
+        <w:rPr>
+          <w:rFonts w:ascii="MS Sans Serif" w:hAnsi="MS Sans Serif" w:cs="MS Sans Serif"/>
+          <w:sz w:val="16"/>
+          <w:szCs w:val="16"/>
+        </w:rPr>
+        <w:t>Solve</w:t>
+      </w:r>
+    </w:p>
+    <w:p>
+      <w:pPr>
+        <w:autoSpaceDE w:val="0"/>
+        <w:autoSpaceDN w:val="0"/>
+        <w:adjustRightInd w:val="0"/>
+        <w:spacing w:after="0" w:line="240" w:lineRule="auto"/>
+        <w:ind w:left="720"/>
+        <w:rPr>
+          <w:rFonts w:ascii="MS Sans Serif" w:hAnsi="MS Sans Serif" w:cs="MS Sans Serif"/>
+          <w:sz w:val="16"/>
+          <w:szCs w:val="16"/>
+        </w:rPr>
+      </w:pPr>
+      <w:r>
+        <w:rPr>
+          <w:rFonts w:ascii="MS Sans Serif" w:hAnsi="MS Sans Serif" w:cs="MS Sans Serif"/>
+          <w:sz w:val="16"/>
+          <w:szCs w:val="16"/>
+        </w:rPr>
+        <w:t>Wait</w:t>
+      </w:r>
+    </w:p>
+    <w:p>
+      <w:pPr>
+        <w:autoSpaceDE w:val="0"/>
+        <w:autoSpaceDN w:val="0"/>
+        <w:adjustRightInd w:val="0"/>
+        <w:spacing w:after="0" w:line="240" w:lineRule="auto"/>
+        <w:ind w:left="720"/>
+        <w:rPr>
+          <w:rFonts w:ascii="MS Sans Serif" w:hAnsi="MS Sans Serif" w:cs="MS Sans Serif"/>
+          <w:sz w:val="16"/>
+          <w:szCs w:val="16"/>
+        </w:rPr>
+      </w:pPr>
+    </w:p>
+    <w:p>
+      <w:pPr>
+        <w:autoSpaceDE w:val="0"/>
+        <w:autoSpaceDN w:val="0"/>
+        <w:adjustRightInd w:val="0"/>
+        <w:spacing w:after="0" w:line="240" w:lineRule="auto"/>
+        <w:ind w:left="720"/>
+        <w:rPr>
+          <w:rFonts w:ascii="MS Sans Serif" w:hAnsi="MS Sans Serif" w:cs="MS Sans Serif"/>
+          <w:sz w:val="16"/>
+          <w:szCs w:val="16"/>
+        </w:rPr>
+      </w:pPr>
       <w:r>
         <w:rPr>
           <w:rFonts w:ascii="MS Sans Serif" w:hAnsi="MS Sans Serif" w:cs="MS Sans Serif"/>
@@ -2892,7 +2096,6 @@
         </w:rPr>
         <w:t>NewActor</w:t>
       </w:r>
-      <w:proofErr w:type="spellEnd"/>
     </w:p>
     <w:p>
       <w:pPr>
@@ -2965,45 +2168,71 @@
           <w:szCs w:val="16"/>
         </w:rPr>
       </w:pPr>
-    </w:p>
-    <w:p>
-      <w:pPr>
-        <w:autoSpaceDE w:val="0"/>
-        <w:autoSpaceDN w:val="0"/>
-        <w:adjustRightInd w:val="0"/>
-        <w:spacing w:after="0" w:line="240" w:lineRule="auto"/>
-        <w:ind w:left="720"/>
-        <w:rPr>
-          <w:rFonts w:ascii="MS Sans Serif" w:hAnsi="MS Sans Serif" w:cs="MS Sans Serif"/>
-          <w:sz w:val="16"/>
-          <w:szCs w:val="16"/>
-        </w:rPr>
-      </w:pPr>
-      <w:r>
-        <w:rPr>
-          <w:rFonts w:ascii="MS Sans Serif" w:hAnsi="MS Sans Serif" w:cs="MS Sans Serif"/>
-          <w:sz w:val="16"/>
-          <w:szCs w:val="16"/>
-        </w:rPr>
-        <w:t xml:space="preserve">set </w:t>
-      </w:r>
-      <w:proofErr w:type="spellStart"/>
-      <w:r>
-        <w:rPr>
-          <w:rFonts w:ascii="MS Sans Serif" w:hAnsi="MS Sans Serif" w:cs="MS Sans Serif"/>
-          <w:sz w:val="16"/>
-          <w:szCs w:val="16"/>
-        </w:rPr>
-        <w:t>activeActor</w:t>
-      </w:r>
-      <w:proofErr w:type="spellEnd"/>
-      <w:r>
-        <w:rPr>
-          <w:rFonts w:ascii="MS Sans Serif" w:hAnsi="MS Sans Serif" w:cs="MS Sans Serif"/>
-          <w:sz w:val="16"/>
-          <w:szCs w:val="16"/>
-        </w:rPr>
-        <w:t>=1</w:t>
+      <w:r>
+        <w:rPr>
+          <w:rFonts w:ascii="MS Sans Serif" w:hAnsi="MS Sans Serif" w:cs="MS Sans Serif"/>
+          <w:sz w:val="16"/>
+          <w:szCs w:val="16"/>
+        </w:rPr>
+        <w:t>Solve</w:t>
+      </w:r>
+    </w:p>
+    <w:p>
+      <w:pPr>
+        <w:autoSpaceDE w:val="0"/>
+        <w:autoSpaceDN w:val="0"/>
+        <w:adjustRightInd w:val="0"/>
+        <w:spacing w:after="0" w:line="240" w:lineRule="auto"/>
+        <w:ind w:left="720"/>
+        <w:rPr>
+          <w:rFonts w:ascii="MS Sans Serif" w:hAnsi="MS Sans Serif" w:cs="MS Sans Serif"/>
+          <w:sz w:val="16"/>
+          <w:szCs w:val="16"/>
+        </w:rPr>
+      </w:pPr>
+      <w:r>
+        <w:rPr>
+          <w:rFonts w:ascii="MS Sans Serif" w:hAnsi="MS Sans Serif" w:cs="MS Sans Serif"/>
+          <w:sz w:val="16"/>
+          <w:szCs w:val="16"/>
+        </w:rPr>
+        <w:t>Wait</w:t>
+      </w:r>
+    </w:p>
+    <w:p>
+      <w:pPr>
+        <w:autoSpaceDE w:val="0"/>
+        <w:autoSpaceDN w:val="0"/>
+        <w:adjustRightInd w:val="0"/>
+        <w:spacing w:after="0" w:line="240" w:lineRule="auto"/>
+        <w:ind w:left="720"/>
+        <w:rPr>
+          <w:rFonts w:ascii="MS Sans Serif" w:hAnsi="MS Sans Serif" w:cs="MS Sans Serif"/>
+          <w:sz w:val="16"/>
+          <w:szCs w:val="16"/>
+        </w:rPr>
+      </w:pPr>
+    </w:p>
+    <w:p>
+      <w:pPr>
+        <w:autoSpaceDE w:val="0"/>
+        <w:autoSpaceDN w:val="0"/>
+        <w:adjustRightInd w:val="0"/>
+        <w:spacing w:after="0" w:line="240" w:lineRule="auto"/>
+        <w:ind w:left="720"/>
+        <w:rPr>
+          <w:rFonts w:ascii="MS Sans Serif" w:hAnsi="MS Sans Serif" w:cs="MS Sans Serif"/>
+          <w:sz w:val="16"/>
+          <w:szCs w:val="16"/>
+        </w:rPr>
+      </w:pPr>
+      <w:r>
+        <w:rPr>
+          <w:rFonts w:ascii="MS Sans Serif" w:hAnsi="MS Sans Serif" w:cs="MS Sans Serif"/>
+          <w:sz w:val="16"/>
+          <w:szCs w:val="16"/>
+        </w:rPr>
+        <w:t>set activeActor=1</w:t>
       </w:r>
     </w:p>
     <w:p>
@@ -3047,25 +2276,7 @@
           <w:sz w:val="16"/>
           <w:szCs w:val="16"/>
         </w:rPr>
-        <w:t xml:space="preserve">set </w:t>
-      </w:r>
-      <w:proofErr w:type="spellStart"/>
-      <w:r>
-        <w:rPr>
-          <w:rFonts w:ascii="MS Sans Serif" w:hAnsi="MS Sans Serif" w:cs="MS Sans Serif"/>
-          <w:sz w:val="16"/>
-          <w:szCs w:val="16"/>
-        </w:rPr>
-        <w:t>stepsize</w:t>
-      </w:r>
-      <w:proofErr w:type="spellEnd"/>
-      <w:r>
-        <w:rPr>
-          <w:rFonts w:ascii="MS Sans Serif" w:hAnsi="MS Sans Serif" w:cs="MS Sans Serif"/>
-          <w:sz w:val="16"/>
-          <w:szCs w:val="16"/>
-        </w:rPr>
-        <w:t xml:space="preserve">=1h </w:t>
+        <w:t xml:space="preserve">set stepsize=1h </w:t>
       </w:r>
     </w:p>
     <w:p>
@@ -3145,25 +2356,7 @@
           <w:sz w:val="16"/>
           <w:szCs w:val="16"/>
         </w:rPr>
-        <w:t xml:space="preserve">set </w:t>
-      </w:r>
-      <w:proofErr w:type="spellStart"/>
-      <w:r>
-        <w:rPr>
-          <w:rFonts w:ascii="MS Sans Serif" w:hAnsi="MS Sans Serif" w:cs="MS Sans Serif"/>
-          <w:sz w:val="16"/>
-          <w:szCs w:val="16"/>
-        </w:rPr>
-        <w:t>activeActor</w:t>
-      </w:r>
-      <w:proofErr w:type="spellEnd"/>
-      <w:r>
-        <w:rPr>
-          <w:rFonts w:ascii="MS Sans Serif" w:hAnsi="MS Sans Serif" w:cs="MS Sans Serif"/>
-          <w:sz w:val="16"/>
-          <w:szCs w:val="16"/>
-        </w:rPr>
-        <w:t>=2</w:t>
+        <w:t>set activeActor=2</w:t>
       </w:r>
     </w:p>
     <w:p>
@@ -3207,25 +2400,7 @@
           <w:sz w:val="16"/>
           <w:szCs w:val="16"/>
         </w:rPr>
-        <w:t xml:space="preserve">set </w:t>
-      </w:r>
-      <w:proofErr w:type="spellStart"/>
-      <w:r>
-        <w:rPr>
-          <w:rFonts w:ascii="MS Sans Serif" w:hAnsi="MS Sans Serif" w:cs="MS Sans Serif"/>
-          <w:sz w:val="16"/>
-          <w:szCs w:val="16"/>
-        </w:rPr>
-        <w:t>stepsize</w:t>
-      </w:r>
-      <w:proofErr w:type="spellEnd"/>
-      <w:r>
-        <w:rPr>
-          <w:rFonts w:ascii="MS Sans Serif" w:hAnsi="MS Sans Serif" w:cs="MS Sans Serif"/>
-          <w:sz w:val="16"/>
-          <w:szCs w:val="16"/>
-        </w:rPr>
-        <w:t xml:space="preserve">=1h </w:t>
+        <w:t xml:space="preserve">set stepsize=1h </w:t>
       </w:r>
     </w:p>
     <w:p>
@@ -3305,25 +2480,7 @@
           <w:sz w:val="16"/>
           <w:szCs w:val="16"/>
         </w:rPr>
-        <w:t xml:space="preserve">set </w:t>
-      </w:r>
-      <w:proofErr w:type="spellStart"/>
-      <w:r>
-        <w:rPr>
-          <w:rFonts w:ascii="MS Sans Serif" w:hAnsi="MS Sans Serif" w:cs="MS Sans Serif"/>
-          <w:sz w:val="16"/>
-          <w:szCs w:val="16"/>
-        </w:rPr>
-        <w:t>activeActor</w:t>
-      </w:r>
-      <w:proofErr w:type="spellEnd"/>
-      <w:r>
-        <w:rPr>
-          <w:rFonts w:ascii="MS Sans Serif" w:hAnsi="MS Sans Serif" w:cs="MS Sans Serif"/>
-          <w:sz w:val="16"/>
-          <w:szCs w:val="16"/>
-        </w:rPr>
-        <w:t>=3</w:t>
+        <w:t>set activeActor=3</w:t>
       </w:r>
     </w:p>
     <w:p>
@@ -3367,25 +2524,7 @@
           <w:sz w:val="16"/>
           <w:szCs w:val="16"/>
         </w:rPr>
-        <w:t xml:space="preserve">set </w:t>
-      </w:r>
-      <w:proofErr w:type="spellStart"/>
-      <w:r>
-        <w:rPr>
-          <w:rFonts w:ascii="MS Sans Serif" w:hAnsi="MS Sans Serif" w:cs="MS Sans Serif"/>
-          <w:sz w:val="16"/>
-          <w:szCs w:val="16"/>
-        </w:rPr>
-        <w:t>stepsize</w:t>
-      </w:r>
-      <w:proofErr w:type="spellEnd"/>
-      <w:r>
-        <w:rPr>
-          <w:rFonts w:ascii="MS Sans Serif" w:hAnsi="MS Sans Serif" w:cs="MS Sans Serif"/>
-          <w:sz w:val="16"/>
-          <w:szCs w:val="16"/>
-        </w:rPr>
-        <w:t xml:space="preserve">=1h </w:t>
+        <w:t xml:space="preserve">set stepsize=1h </w:t>
       </w:r>
     </w:p>
     <w:p>
@@ -3465,25 +2604,7 @@
           <w:sz w:val="16"/>
           <w:szCs w:val="16"/>
         </w:rPr>
-        <w:t xml:space="preserve">set </w:t>
-      </w:r>
-      <w:proofErr w:type="spellStart"/>
-      <w:r>
-        <w:rPr>
-          <w:rFonts w:ascii="MS Sans Serif" w:hAnsi="MS Sans Serif" w:cs="MS Sans Serif"/>
-          <w:sz w:val="16"/>
-          <w:szCs w:val="16"/>
-        </w:rPr>
-        <w:t>activeActor</w:t>
-      </w:r>
-      <w:proofErr w:type="spellEnd"/>
-      <w:r>
-        <w:rPr>
-          <w:rFonts w:ascii="MS Sans Serif" w:hAnsi="MS Sans Serif" w:cs="MS Sans Serif"/>
-          <w:sz w:val="16"/>
-          <w:szCs w:val="16"/>
-        </w:rPr>
-        <w:t>=1</w:t>
+        <w:t>set activeActor=1</w:t>
       </w:r>
     </w:p>
     <w:p>
@@ -3541,25 +2662,7 @@
           <w:sz w:val="16"/>
           <w:szCs w:val="16"/>
         </w:rPr>
-        <w:t xml:space="preserve">set </w:t>
-      </w:r>
-      <w:proofErr w:type="spellStart"/>
-      <w:r>
-        <w:rPr>
-          <w:rFonts w:ascii="MS Sans Serif" w:hAnsi="MS Sans Serif" w:cs="MS Sans Serif"/>
-          <w:sz w:val="16"/>
-          <w:szCs w:val="16"/>
-        </w:rPr>
-        <w:t>activeActor</w:t>
-      </w:r>
-      <w:proofErr w:type="spellEnd"/>
-      <w:r>
-        <w:rPr>
-          <w:rFonts w:ascii="MS Sans Serif" w:hAnsi="MS Sans Serif" w:cs="MS Sans Serif"/>
-          <w:sz w:val="16"/>
-          <w:szCs w:val="16"/>
-        </w:rPr>
-        <w:t>=2</w:t>
+        <w:t>set activeActor=2</w:t>
       </w:r>
     </w:p>
     <w:p>
@@ -3617,31 +2720,18 @@
           <w:sz w:val="16"/>
           <w:szCs w:val="16"/>
         </w:rPr>
-        <w:t xml:space="preserve">set </w:t>
-      </w:r>
-      <w:proofErr w:type="spellStart"/>
-      <w:r>
-        <w:rPr>
-          <w:rFonts w:ascii="MS Sans Serif" w:hAnsi="MS Sans Serif" w:cs="MS Sans Serif"/>
-          <w:sz w:val="16"/>
-          <w:szCs w:val="16"/>
-        </w:rPr>
-        <w:t>activeActor</w:t>
-      </w:r>
-      <w:proofErr w:type="spellEnd"/>
-      <w:r>
-        <w:rPr>
-          <w:rFonts w:ascii="MS Sans Serif" w:hAnsi="MS Sans Serif" w:cs="MS Sans Serif"/>
-          <w:sz w:val="16"/>
-          <w:szCs w:val="16"/>
-        </w:rPr>
-        <w:t>=3</w:t>
+        <w:t>set activeActor=3</w:t>
       </w:r>
     </w:p>
     <w:p>
       <w:pPr>
         <w:ind w:left="720"/>
         <w:jc w:val="both"/>
+        <w:rPr>
+          <w:rFonts w:ascii="MS Sans Serif" w:hAnsi="MS Sans Serif" w:cs="MS Sans Serif"/>
+          <w:sz w:val="16"/>
+          <w:szCs w:val="16"/>
+        </w:rPr>
       </w:pPr>
       <w:r>
         <w:rPr>
@@ -3654,121 +2744,184 @@
     </w:p>
     <w:p>
       <w:pPr>
+        <w:autoSpaceDE w:val="0"/>
+        <w:autoSpaceDN w:val="0"/>
+        <w:adjustRightInd w:val="0"/>
+        <w:spacing w:after="0" w:line="240" w:lineRule="auto"/>
+        <w:ind w:left="720"/>
+        <w:rPr>
+          <w:rFonts w:ascii="MS Sans Serif" w:hAnsi="MS Sans Serif" w:cs="MS Sans Serif"/>
+          <w:sz w:val="16"/>
+          <w:szCs w:val="16"/>
+        </w:rPr>
+      </w:pPr>
+      <w:r>
+        <w:rPr>
+          <w:rFonts w:ascii="MS Sans Serif" w:hAnsi="MS Sans Serif" w:cs="MS Sans Serif"/>
+          <w:sz w:val="16"/>
+          <w:szCs w:val="16"/>
+        </w:rPr>
+        <w:t>Wait</w:t>
+      </w:r>
+    </w:p>
+    <w:p>
+      <w:pPr>
+        <w:autoSpaceDE w:val="0"/>
+        <w:autoSpaceDN w:val="0"/>
+        <w:adjustRightInd w:val="0"/>
+        <w:spacing w:after="0" w:line="240" w:lineRule="auto"/>
+        <w:ind w:left="720"/>
+        <w:rPr>
+          <w:rFonts w:ascii="MS Sans Serif" w:hAnsi="MS Sans Serif" w:cs="MS Sans Serif"/>
+          <w:sz w:val="16"/>
+          <w:szCs w:val="16"/>
+        </w:rPr>
+      </w:pPr>
+    </w:p>
+    <w:p>
+      <w:pPr>
+        <w:autoSpaceDE w:val="0"/>
+        <w:autoSpaceDN w:val="0"/>
+        <w:adjustRightInd w:val="0"/>
+        <w:spacing w:after="0" w:line="240" w:lineRule="auto"/>
+        <w:ind w:left="720"/>
+        <w:rPr>
+          <w:rFonts w:ascii="MS Sans Serif" w:hAnsi="MS Sans Serif" w:cs="MS Sans Serif"/>
+          <w:sz w:val="16"/>
+          <w:szCs w:val="16"/>
+        </w:rPr>
+      </w:pPr>
+      <w:r>
+        <w:rPr>
+          <w:rFonts w:ascii="MS Sans Serif" w:hAnsi="MS Sans Serif" w:cs="MS Sans Serif"/>
+          <w:sz w:val="16"/>
+          <w:szCs w:val="16"/>
+        </w:rPr>
+        <w:t>set activeActor=1</w:t>
+      </w:r>
+    </w:p>
+    <w:p>
+      <w:pPr>
+        <w:autoSpaceDE w:val="0"/>
+        <w:autoSpaceDN w:val="0"/>
+        <w:adjustRightInd w:val="0"/>
+        <w:spacing w:after="0" w:line="240" w:lineRule="auto"/>
+        <w:ind w:left="720"/>
+        <w:rPr>
+          <w:rFonts w:ascii="MS Sans Serif" w:hAnsi="MS Sans Serif" w:cs="MS Sans Serif"/>
+          <w:sz w:val="16"/>
+          <w:szCs w:val="16"/>
+        </w:rPr>
+      </w:pPr>
+      <w:r>
+        <w:rPr>
+          <w:rFonts w:ascii="MS Sans Serif" w:hAnsi="MS Sans Serif" w:cs="MS Sans Serif"/>
+          <w:sz w:val="16"/>
+          <w:szCs w:val="16"/>
+        </w:rPr>
+        <w:t>show monitor MS2</w:t>
+      </w:r>
+    </w:p>
+    <w:p>
+      <w:pPr>
+        <w:autoSpaceDE w:val="0"/>
+        <w:autoSpaceDN w:val="0"/>
+        <w:adjustRightInd w:val="0"/>
+        <w:spacing w:after="0" w:line="240" w:lineRule="auto"/>
+        <w:ind w:left="720"/>
+        <w:rPr>
+          <w:rFonts w:ascii="MS Sans Serif" w:hAnsi="MS Sans Serif" w:cs="MS Sans Serif"/>
+          <w:sz w:val="16"/>
+          <w:szCs w:val="16"/>
+        </w:rPr>
+      </w:pPr>
+      <w:r>
+        <w:rPr>
+          <w:rFonts w:ascii="MS Sans Serif" w:hAnsi="MS Sans Serif" w:cs="MS Sans Serif"/>
+          <w:sz w:val="16"/>
+          <w:szCs w:val="16"/>
+        </w:rPr>
+        <w:t>set activeActor=2</w:t>
+      </w:r>
+    </w:p>
+    <w:p>
+      <w:pPr>
+        <w:autoSpaceDE w:val="0"/>
+        <w:autoSpaceDN w:val="0"/>
+        <w:adjustRightInd w:val="0"/>
+        <w:spacing w:after="0" w:line="240" w:lineRule="auto"/>
+        <w:ind w:left="720"/>
+        <w:rPr>
+          <w:rFonts w:ascii="MS Sans Serif" w:hAnsi="MS Sans Serif" w:cs="MS Sans Serif"/>
+          <w:sz w:val="16"/>
+          <w:szCs w:val="16"/>
+        </w:rPr>
+      </w:pPr>
+      <w:r>
+        <w:rPr>
+          <w:rFonts w:ascii="MS Sans Serif" w:hAnsi="MS Sans Serif" w:cs="MS Sans Serif"/>
+          <w:sz w:val="16"/>
+          <w:szCs w:val="16"/>
+        </w:rPr>
+        <w:t>show monitor MS2</w:t>
+      </w:r>
+    </w:p>
+    <w:p>
+      <w:pPr>
+        <w:autoSpaceDE w:val="0"/>
+        <w:autoSpaceDN w:val="0"/>
+        <w:adjustRightInd w:val="0"/>
+        <w:spacing w:after="0" w:line="240" w:lineRule="auto"/>
+        <w:ind w:left="720"/>
+        <w:rPr>
+          <w:rFonts w:ascii="MS Sans Serif" w:hAnsi="MS Sans Serif" w:cs="MS Sans Serif"/>
+          <w:sz w:val="16"/>
+          <w:szCs w:val="16"/>
+        </w:rPr>
+      </w:pPr>
+      <w:r>
+        <w:rPr>
+          <w:rFonts w:ascii="MS Sans Serif" w:hAnsi="MS Sans Serif" w:cs="MS Sans Serif"/>
+          <w:sz w:val="16"/>
+          <w:szCs w:val="16"/>
+        </w:rPr>
+        <w:t>set activeActor=3</w:t>
+      </w:r>
+    </w:p>
+    <w:p>
+      <w:pPr>
+        <w:autoSpaceDE w:val="0"/>
+        <w:autoSpaceDN w:val="0"/>
+        <w:adjustRightInd w:val="0"/>
+        <w:spacing w:after="0" w:line="240" w:lineRule="auto"/>
+        <w:ind w:left="720"/>
+        <w:rPr>
+          <w:rFonts w:ascii="MS Sans Serif" w:hAnsi="MS Sans Serif" w:cs="MS Sans Serif"/>
+          <w:sz w:val="16"/>
+          <w:szCs w:val="16"/>
+        </w:rPr>
+      </w:pPr>
+      <w:r>
+        <w:rPr>
+          <w:rFonts w:ascii="MS Sans Serif" w:hAnsi="MS Sans Serif" w:cs="MS Sans Serif"/>
+          <w:sz w:val="16"/>
+          <w:szCs w:val="16"/>
+        </w:rPr>
+        <w:t>show monitor MS2</w:t>
+      </w:r>
+    </w:p>
+    <w:p>
+      <w:pPr>
+        <w:ind w:left="720"/>
         <w:jc w:val="both"/>
       </w:pPr>
-      <w:r>
-        <w:t xml:space="preserve">You need to be careful when </w:t>
-      </w:r>
-      <w:r>
-        <w:t>organizing</w:t>
-      </w:r>
-      <w:r>
-        <w:t xml:space="preserve"> OpenDSS-PM</w:t>
-      </w:r>
-      <w:r>
-        <w:t xml:space="preserve"> </w:t>
-      </w:r>
-      <w:r>
-        <w:t xml:space="preserve">scripts </w:t>
-      </w:r>
-      <w:r>
-        <w:t>– remember that n</w:t>
-      </w:r>
-      <w:r>
-        <w:t xml:space="preserve">ow everything is happening at the same time. </w:t>
-      </w:r>
-      <w:r>
-        <w:t>If</w:t>
-      </w:r>
-      <w:r>
-        <w:t xml:space="preserve"> the user wants to see the voltages, export monitors or </w:t>
-      </w:r>
-      <w:r>
-        <w:t xml:space="preserve">execute </w:t>
-      </w:r>
-      <w:r>
-        <w:t>any other “report” command</w:t>
-      </w:r>
-      <w:r>
-        <w:t>,</w:t>
-      </w:r>
-      <w:r>
-        <w:t xml:space="preserve"> it is necessary to wait until </w:t>
-      </w:r>
-      <w:r>
-        <w:t>all the</w:t>
-      </w:r>
-      <w:r>
-        <w:t xml:space="preserve"> processes </w:t>
-      </w:r>
-      <w:r>
-        <w:t>are executed</w:t>
-      </w:r>
-      <w:r>
-        <w:t>.</w:t>
-      </w:r>
-      <w:r>
-        <w:t xml:space="preserve"> </w:t>
-      </w:r>
-      <w:r>
-        <w:t>O</w:t>
-      </w:r>
-      <w:r>
-        <w:t xml:space="preserve">therwise, OpenDSS-PM will execute the processes </w:t>
-      </w:r>
-      <w:r>
-        <w:t xml:space="preserve">immediately. </w:t>
-      </w:r>
-      <w:r>
-        <w:t>As in the c</w:t>
-      </w:r>
-      <w:r>
-        <w:t>lassic OpenDSS version, t</w:t>
-      </w:r>
-      <w:r>
-        <w:t xml:space="preserve">o have control of the operations that you are performing </w:t>
-      </w:r>
-      <w:r>
-        <w:t>in</w:t>
-      </w:r>
-      <w:r>
-        <w:t xml:space="preserve"> the script</w:t>
-      </w:r>
-      <w:r>
-        <w:t>,</w:t>
-      </w:r>
-      <w:r>
-        <w:t xml:space="preserve"> you can select the part of the script that </w:t>
-      </w:r>
-      <w:r>
-        <w:t>you want</w:t>
-      </w:r>
-      <w:r>
-        <w:t xml:space="preserve"> to execute, and then</w:t>
-      </w:r>
-      <w:r>
-        <w:t>,</w:t>
-      </w:r>
-      <w:r>
-        <w:t xml:space="preserve"> by right</w:t>
-      </w:r>
-      <w:r>
-        <w:t>-</w:t>
-      </w:r>
-      <w:r>
-        <w:t>click</w:t>
-      </w:r>
-      <w:r>
-        <w:t>ing</w:t>
-      </w:r>
-      <w:r>
-        <w:t xml:space="preserve"> with the mouse</w:t>
-      </w:r>
-      <w:r>
-        <w:t>,</w:t>
-      </w:r>
-      <w:r>
-        <w:t xml:space="preserve"> select “</w:t>
+    </w:p>
+    <w:p>
+      <w:pPr>
+        <w:jc w:val="both"/>
+      </w:pPr>
+      <w:r>
+        <w:t>You need to be careful when organizing OpenDSS-PM scripts – remember that now everything is happening at the same time. If the user wants to see the voltages, export monitors or execute any other “report” command, it is necessary to wait until all the processes are executed. Otherwise, OpenDSS-PM will execute the processes immediately. As in the classic OpenDSS version, to have control of the operations that you are performing in the script, you can select the part of the script that you want to execute, and then, by right-clicking with the mouse, select “</w:t>
       </w:r>
       <w:r>
         <w:rPr>
@@ -3872,11 +3025,7 @@
         <w:t>.</w:t>
       </w:r>
       <w:r>
-        <w:t xml:space="preserve"> You will be able to check how each system is being solved on a separate CPU. In the case of the example script, the first actor will be executed on CPU 0, the </w:t>
-      </w:r>
-      <w:r>
-        <w:lastRenderedPageBreak/>
-        <w:t xml:space="preserve">second on CPU 2 and the third on CPU 3.  In the </w:t>
+        <w:t xml:space="preserve"> You will be able to check how each system is being solved on a separate CPU. In the case of the example script, the first actor will be executed on CPU 0, the second on CPU 2 and the third on CPU 3.  In the </w:t>
       </w:r>
       <w:r>
         <w:rPr>
@@ -3931,7 +3080,7 @@
           <w:noProof/>
         </w:rPr>
         <w:drawing>
-          <wp:inline distT="0" distB="0" distL="0" distR="0" wp14:anchorId="1EED1F2E" wp14:editId="09D1DB31">
+          <wp:inline distT="0" distB="0" distL="0" distR="0" wp14:anchorId="7AC66511" wp14:editId="2820458C">
             <wp:extent cx="5943600" cy="2943225"/>
             <wp:effectExtent l="0" t="0" r="0" b="9525"/>
             <wp:docPr id="2" name="Picture 2"/>
@@ -3985,7 +3134,7 @@
         <w:pStyle w:val="Caption"/>
         <w:jc w:val="center"/>
       </w:pPr>
-      <w:bookmarkStart w:id="2" w:name="_Ref464550492"/>
+      <w:bookmarkStart w:id="1" w:name="_Ref464550492"/>
       <w:r>
         <w:t xml:space="preserve">Figure </w:t>
       </w:r>
@@ -4010,7 +3159,7 @@
         </w:rPr>
         <w:fldChar w:fldCharType="end"/>
       </w:r>
-      <w:bookmarkEnd w:id="2"/>
+      <w:bookmarkEnd w:id="1"/>
       <w:r>
         <w:t>. Selecting the parts of the script that the user wants to be executed</w:t>
       </w:r>
@@ -4024,8 +3173,9 @@
         <w:rPr>
           <w:noProof/>
         </w:rPr>
+        <w:lastRenderedPageBreak/>
         <w:drawing>
-          <wp:inline distT="0" distB="0" distL="0" distR="0" wp14:anchorId="2E95979C" wp14:editId="3BE5FD29">
+          <wp:inline distT="0" distB="0" distL="0" distR="0" wp14:anchorId="7918D5CF" wp14:editId="48CF711E">
             <wp:extent cx="3117850" cy="3848100"/>
             <wp:effectExtent l="0" t="0" r="6350" b="0"/>
             <wp:docPr id="3" name="Picture 3"/>
@@ -4079,7 +3229,7 @@
         <w:pStyle w:val="Caption"/>
         <w:jc w:val="center"/>
       </w:pPr>
-      <w:bookmarkStart w:id="3" w:name="_Ref464550484"/>
+      <w:bookmarkStart w:id="2" w:name="_Ref464550484"/>
       <w:r>
         <w:t xml:space="preserve">Figure </w:t>
       </w:r>
@@ -4104,27 +3254,14 @@
         </w:rPr>
         <w:fldChar w:fldCharType="end"/>
       </w:r>
-      <w:bookmarkEnd w:id="3"/>
+      <w:bookmarkEnd w:id="2"/>
       <w:r>
         <w:t>. Processor usage when performing parallel processing with OpenDSS-PM</w:t>
       </w:r>
     </w:p>
     <w:p>
       <w:r>
-        <w:lastRenderedPageBreak/>
-        <w:t xml:space="preserve">As a general recommendation, </w:t>
-      </w:r>
-      <w:r>
-        <w:t>do</w:t>
-      </w:r>
-      <w:r>
-        <w:t xml:space="preserve"> no</w:t>
-      </w:r>
-      <w:r>
-        <w:t>t to use all the available CPUs for an OpenDSS simulation. Y</w:t>
-      </w:r>
-      <w:r>
-        <w:t>our system can freeze and will not let you to perform other activities in parallel to the simulation.</w:t>
+        <w:t>As a general recommendation, do not to use all the available CPUs for an OpenDSS simulation. Your system can freeze and will not let you to perform other activities in parallel to the simulation.</w:t>
       </w:r>
     </w:p>
     <w:p>
@@ -4165,7 +3302,7 @@
       <w:r>
         <w:fldChar w:fldCharType="separate"/>
       </w:r>
-      <w:bookmarkStart w:id="4" w:name="_ENREF_1"/>
+      <w:bookmarkStart w:id="3" w:name="_ENREF_1"/>
       <w:r>
         <w:rPr>
           <w:rFonts w:ascii="Calibri" w:hAnsi="Calibri"/>
@@ -4204,7 +3341,7 @@
         </w:rPr>
         <w:t>Available: http://channel9.msdn.com/Shows/Going+Deep/Hewitt-Meijer-and-Szyperski-The-Actor-Model-everything-you-wanted-to-know-but-were-afraid-to-ask</w:t>
       </w:r>
-      <w:bookmarkEnd w:id="4"/>
+      <w:bookmarkEnd w:id="3"/>
     </w:p>
     <w:p>
       <w:pPr>
@@ -4216,7 +3353,7 @@
           <w:noProof/>
         </w:rPr>
       </w:pPr>
-      <w:bookmarkStart w:id="5" w:name="_ENREF_2"/>
+      <w:bookmarkStart w:id="4" w:name="_ENREF_2"/>
       <w:r>
         <w:rPr>
           <w:rFonts w:ascii="Calibri" w:hAnsi="Calibri"/>
@@ -4254,7 +3391,7 @@
         </w:rPr>
         <w:t>. Available: http://www.ni.com/white-paper/14115/en</w:t>
       </w:r>
-      <w:bookmarkEnd w:id="5"/>
+      <w:bookmarkEnd w:id="4"/>
     </w:p>
     <w:p>
       <w:pPr>
@@ -4266,7 +3403,7 @@
           <w:noProof/>
         </w:rPr>
       </w:pPr>
-      <w:bookmarkStart w:id="6" w:name="_ENREF_3"/>
+      <w:bookmarkStart w:id="5" w:name="_ENREF_3"/>
       <w:r>
         <w:rPr>
           <w:rFonts w:ascii="Calibri" w:hAnsi="Calibri"/>
@@ -4297,7 +3434,7 @@
         </w:rPr>
         <w:t>vol. 12, pp. 250-262, 2004.</w:t>
       </w:r>
-      <w:bookmarkEnd w:id="6"/>
+      <w:bookmarkEnd w:id="5"/>
     </w:p>
     <w:p>
       <w:pPr>
@@ -4309,7 +3446,7 @@
           <w:noProof/>
         </w:rPr>
       </w:pPr>
-      <w:bookmarkStart w:id="7" w:name="_ENREF_4"/>
+      <w:bookmarkStart w:id="6" w:name="_ENREF_4"/>
       <w:r>
         <w:rPr>
           <w:rFonts w:ascii="Calibri" w:hAnsi="Calibri"/>
@@ -4325,7 +3462,7 @@
         <w:tab/>
         <w:t>D. Montenegro, "Actor's based diakoptics for the simulation, monitoring and control of smart grids," Université Grenoble Alpes, 2015.</w:t>
       </w:r>
-      <w:bookmarkEnd w:id="7"/>
+      <w:bookmarkEnd w:id="6"/>
     </w:p>
     <w:p>
       <w:pPr>
@@ -4337,12 +3474,11 @@
       </w:pPr>
     </w:p>
     <w:p>
-      <w:pPr>
-        <w:jc w:val="both"/>
-      </w:pPr>
       <w:r>
         <w:fldChar w:fldCharType="end"/>
       </w:r>
+      <w:bookmarkStart w:id="7" w:name="_GoBack"/>
+      <w:bookmarkEnd w:id="7"/>
     </w:p>
     <w:sectPr>
       <w:headerReference w:type="default" r:id="rId13"/>
@@ -4415,7 +3551,7 @@
           <w:rPr>
             <w:noProof/>
           </w:rPr>
-          <w:t>7</w:t>
+          <w:t>1</w:t>
         </w:r>
         <w:r>
           <w:rPr>
@@ -4922,6 +4058,7 @@
     <w:lsdException w:name="HTML Sample" w:semiHidden="1" w:unhideWhenUsed="1"/>
     <w:lsdException w:name="HTML Typewriter" w:semiHidden="1" w:unhideWhenUsed="1"/>
     <w:lsdException w:name="HTML Variable" w:semiHidden="1" w:unhideWhenUsed="1"/>
+    <w:lsdException w:name="Normal Table" w:semiHidden="1" w:unhideWhenUsed="1"/>
     <w:lsdException w:name="annotation subject" w:semiHidden="1" w:unhideWhenUsed="1"/>
     <w:lsdException w:name="No List" w:semiHidden="1" w:unhideWhenUsed="1"/>
     <w:lsdException w:name="Outline List 1" w:semiHidden="1" w:unhideWhenUsed="1"/>
@@ -4968,8 +4105,10 @@
     <w:lsdException w:name="Table Subtle 2" w:semiHidden="1" w:unhideWhenUsed="1"/>
     <w:lsdException w:name="Table Web 1" w:semiHidden="1" w:unhideWhenUsed="1"/>
     <w:lsdException w:name="Table Web 2" w:semiHidden="1" w:unhideWhenUsed="1"/>
+    <w:lsdException w:name="Table Web 3" w:semiHidden="1" w:unhideWhenUsed="1"/>
     <w:lsdException w:name="Balloon Text" w:semiHidden="1" w:unhideWhenUsed="1"/>
     <w:lsdException w:name="Table Grid" w:uiPriority="39"/>
+    <w:lsdException w:name="Table Theme" w:semiHidden="1" w:unhideWhenUsed="1"/>
     <w:lsdException w:name="Placeholder Text" w:semiHidden="1"/>
     <w:lsdException w:name="No Spacing" w:uiPriority="1" w:qFormat="1"/>
     <w:lsdException w:name="Light Shading" w:uiPriority="60"/>
@@ -5190,6 +4329,7 @@
   <w:style w:type="paragraph" w:default="1" w:styleId="Normal">
     <w:name w:val="Normal"/>
     <w:qFormat/>
+    <w:rsid w:val="004B436C"/>
   </w:style>
   <w:style w:type="paragraph" w:styleId="Heading1">
     <w:name w:val="heading 1"/>
@@ -5729,7 +4869,7 @@
 </file>
 
 <file path=customXml/itemProps1.xml><?xml version="1.0" encoding="utf-8"?>
-<ds:datastoreItem xmlns:ds="http://schemas.openxmlformats.org/officeDocument/2006/customXml" ds:itemID="{E7E4A08D-B36E-4A4D-993B-3E2FBA2FA8BF}">
+<ds:datastoreItem xmlns:ds="http://schemas.openxmlformats.org/officeDocument/2006/customXml" ds:itemID="{ABC217DB-BAAB-4874-B25D-FA98E9E41FED}">
   <ds:schemaRefs>
     <ds:schemaRef ds:uri="http://schemas.openxmlformats.org/officeDocument/2006/bibliography"/>
   </ds:schemaRefs>

</xml_diff>

<commit_message>
Documentation update for OpenDSS-PM
git-svn-id: https://svn.code.sf.net/p/electricdss/code@1874 d8739450-1e93-4ef4-a0af-c327d92816ff
</commit_message>
<xml_diff>
--- a/trunk/Parallel_Version/Doc/User_Instructions_for_Parallel_Processing.docx
+++ b/trunk/Parallel_Version/Doc/User_Instructions_for_Parallel_Processing.docx
@@ -769,14 +769,27 @@
       <w:r>
         <w:t xml:space="preserve">Figure </w:t>
       </w:r>
-      <w:fldSimple w:instr=" SEQ Figure \* ARABIC ">
-        <w:r>
-          <w:rPr>
-            <w:noProof/>
-          </w:rPr>
-          <w:t>1</w:t>
-        </w:r>
-      </w:fldSimple>
+      <w:r>
+        <w:fldChar w:fldCharType="begin"/>
+      </w:r>
+      <w:r>
+        <w:instrText xml:space="preserve"> SEQ Figure \* ARABIC </w:instrText>
+      </w:r>
+      <w:r>
+        <w:fldChar w:fldCharType="separate"/>
+      </w:r>
+      <w:r>
+        <w:rPr>
+          <w:noProof/>
+        </w:rPr>
+        <w:t>1</w:t>
+      </w:r>
+      <w:r>
+        <w:rPr>
+          <w:noProof/>
+        </w:rPr>
+        <w:fldChar w:fldCharType="end"/>
+      </w:r>
       <w:bookmarkEnd w:id="0"/>
       <w:r>
         <w:t>. Operational scheme proposed for evolving OpenDSS into a parallel processing machine based on actors</w:t>
@@ -1533,16 +1546,59 @@
         <w:jc w:val="both"/>
       </w:pPr>
       <w:r>
-        <w:t>This function</w:t>
-      </w:r>
-      <w:r>
-        <w:t xml:space="preserve"> enables/disables the parallel processing functionalities of OpenDSS-PM. By disabling this features, OpenDSS-PM will behave as the classic version of OpenDSS and even if the user can create new actors, each actor will operate sequentially one after the other (no concurrency)</w:t>
-      </w:r>
-      <w:r>
-        <w:t>.</w:t>
-      </w:r>
-      <w:r>
-        <w:t xml:space="preserve"> By default this option is disabled and it is required to activate it to gain access to the parallel processing features of OpenDSS-PM.</w:t>
+        <w:t>This function enables/disables the parallel processing functionalities of OpenDSS-PM. By disabling this features, OpenDSS-PM will behave as the classic version of OpenDSS and even if the user can create new actors, each actor will operate sequentially one after the other (no concurrency). By default this option is disabled and it is required to activate it to gain access to the parallel processing features of OpenDSS-PM.</w:t>
+      </w:r>
+    </w:p>
+    <w:p>
+      <w:pPr>
+        <w:pStyle w:val="Heading3"/>
+        <w:rPr>
+          <w:i/>
+          <w:color w:val="auto"/>
+        </w:rPr>
+      </w:pPr>
+      <w:proofErr w:type="spellStart"/>
+      <w:r>
+        <w:rPr>
+          <w:i/>
+          <w:color w:val="auto"/>
+        </w:rPr>
+        <w:t>SolveAll</w:t>
+      </w:r>
+      <w:proofErr w:type="spellEnd"/>
+    </w:p>
+    <w:p>
+      <w:pPr>
+        <w:jc w:val="both"/>
+      </w:pPr>
+      <w:r>
+        <w:t>This command starts the solution process for all the existing actors.</w:t>
+      </w:r>
+    </w:p>
+    <w:p>
+      <w:pPr>
+        <w:pStyle w:val="Heading3"/>
+        <w:rPr>
+          <w:i/>
+          <w:color w:val="auto"/>
+        </w:rPr>
+      </w:pPr>
+      <w:proofErr w:type="spellStart"/>
+      <w:r>
+        <w:rPr>
+          <w:i/>
+          <w:color w:val="auto"/>
+        </w:rPr>
+        <w:t>ConcatenateReports</w:t>
+      </w:r>
+      <w:proofErr w:type="spellEnd"/>
+    </w:p>
+    <w:p>
+      <w:pPr>
+        <w:jc w:val="both"/>
+      </w:pPr>
+      <w:r>
+        <w:t>This option can be used to Enable/Disable the report concatenation of the monitor’s content. When disabled (default) the user needs to specify the actor to gain access to the monitor’s data using the commands show or export. When enabled, this option allows to summarize all monitors content with the same name working at different actors into a single file.</w:t>
       </w:r>
     </w:p>
     <w:p>
@@ -1701,7 +1757,6 @@
               <w:jc w:val="center"/>
             </w:pPr>
             <w:r>
-              <w:lastRenderedPageBreak/>
               <w:t>7001</w:t>
             </w:r>
           </w:p>
@@ -1913,12 +1968,7 @@
         <w:jc w:val="both"/>
       </w:pPr>
       <w:r>
-        <w:t>The following example will create three actors using a DSS script with the EXE version of OpenDSS-PM. Then, the simulation mode, start time and number of steps is set for each actor. Finally, all the compiled systems</w:t>
-      </w:r>
-      <w:bookmarkStart w:id="1" w:name="_GoBack"/>
-      <w:bookmarkEnd w:id="1"/>
-      <w:r>
-        <w:t xml:space="preserve"> are solved concurrently. The system being solved is EPRI’s Ckt5 test circuit.</w:t>
+        <w:t>The following example will create three actors using a DSS script with the EXE version of OpenDSS-PM. Then, the simulation mode, start time and number of steps is set for each actor. Finally, all the compiled systems are solved concurrently. The system being solved is EPRI’s Ckt5 test circuit.</w:t>
       </w:r>
     </w:p>
     <w:p>
@@ -1960,6 +2010,24 @@
           <w:szCs w:val="16"/>
         </w:rPr>
       </w:pPr>
+      <w:proofErr w:type="gramStart"/>
+      <w:r>
+        <w:rPr>
+          <w:rFonts w:ascii="MS Sans Serif" w:hAnsi="MS Sans Serif" w:cs="MS Sans Serif"/>
+          <w:sz w:val="16"/>
+          <w:szCs w:val="16"/>
+        </w:rPr>
+        <w:t>set</w:t>
+      </w:r>
+      <w:proofErr w:type="gramEnd"/>
+      <w:r>
+        <w:rPr>
+          <w:rFonts w:ascii="MS Sans Serif" w:hAnsi="MS Sans Serif" w:cs="MS Sans Serif"/>
+          <w:sz w:val="16"/>
+          <w:szCs w:val="16"/>
+        </w:rPr>
+        <w:t xml:space="preserve"> parallel=No</w:t>
+      </w:r>
     </w:p>
     <w:p>
       <w:pPr>
@@ -1974,24 +2042,6 @@
           <w:szCs w:val="16"/>
         </w:rPr>
       </w:pPr>
-      <w:proofErr w:type="gramStart"/>
-      <w:r>
-        <w:rPr>
-          <w:rFonts w:ascii="MS Sans Serif" w:hAnsi="MS Sans Serif" w:cs="MS Sans Serif"/>
-          <w:sz w:val="16"/>
-          <w:szCs w:val="16"/>
-        </w:rPr>
-        <w:t>set</w:t>
-      </w:r>
-      <w:proofErr w:type="gramEnd"/>
-      <w:r>
-        <w:rPr>
-          <w:rFonts w:ascii="MS Sans Serif" w:hAnsi="MS Sans Serif" w:cs="MS Sans Serif"/>
-          <w:sz w:val="16"/>
-          <w:szCs w:val="16"/>
-        </w:rPr>
-        <w:t xml:space="preserve"> parallel = Yes</w:t>
-      </w:r>
     </w:p>
     <w:p>
       <w:pPr>
@@ -2092,14 +2142,6 @@
           <w:szCs w:val="16"/>
         </w:rPr>
       </w:pPr>
-      <w:r>
-        <w:rPr>
-          <w:rFonts w:ascii="MS Sans Serif" w:hAnsi="MS Sans Serif" w:cs="MS Sans Serif"/>
-          <w:sz w:val="16"/>
-          <w:szCs w:val="16"/>
-        </w:rPr>
-        <w:t>Wait</w:t>
-      </w:r>
     </w:p>
     <w:p>
       <w:pPr>
@@ -2114,6 +2156,16 @@
           <w:szCs w:val="16"/>
         </w:rPr>
       </w:pPr>
+      <w:proofErr w:type="spellStart"/>
+      <w:r>
+        <w:rPr>
+          <w:rFonts w:ascii="MS Sans Serif" w:hAnsi="MS Sans Serif" w:cs="MS Sans Serif"/>
+          <w:sz w:val="16"/>
+          <w:szCs w:val="16"/>
+        </w:rPr>
+        <w:t>NewActor</w:t>
+      </w:r>
+      <w:proofErr w:type="spellEnd"/>
     </w:p>
     <w:p>
       <w:pPr>
@@ -2128,16 +2180,24 @@
           <w:szCs w:val="16"/>
         </w:rPr>
       </w:pPr>
-      <w:proofErr w:type="spellStart"/>
-      <w:r>
-        <w:rPr>
-          <w:rFonts w:ascii="MS Sans Serif" w:hAnsi="MS Sans Serif" w:cs="MS Sans Serif"/>
-          <w:sz w:val="16"/>
-          <w:szCs w:val="16"/>
-        </w:rPr>
-        <w:t>NewActor</w:t>
-      </w:r>
-      <w:proofErr w:type="spellEnd"/>
+      <w:proofErr w:type="gramStart"/>
+      <w:r>
+        <w:rPr>
+          <w:rFonts w:ascii="MS Sans Serif" w:hAnsi="MS Sans Serif" w:cs="MS Sans Serif"/>
+          <w:sz w:val="16"/>
+          <w:szCs w:val="16"/>
+        </w:rPr>
+        <w:t>compile</w:t>
+      </w:r>
+      <w:proofErr w:type="gramEnd"/>
+      <w:r>
+        <w:rPr>
+          <w:rFonts w:ascii="MS Sans Serif" w:hAnsi="MS Sans Serif" w:cs="MS Sans Serif"/>
+          <w:sz w:val="16"/>
+          <w:szCs w:val="16"/>
+        </w:rPr>
+        <w:t xml:space="preserve"> "C:\Users\pdmo005\Documents\OpenDSS\EPRI_ckt5_3437_nodes\master.dss"</w:t>
+      </w:r>
     </w:p>
     <w:p>
       <w:pPr>
@@ -2159,7 +2219,7 @@
           <w:sz w:val="16"/>
           <w:szCs w:val="16"/>
         </w:rPr>
-        <w:t>compile</w:t>
+        <w:t>set</w:t>
       </w:r>
       <w:proofErr w:type="gramEnd"/>
       <w:r>
@@ -2168,7 +2228,7 @@
           <w:sz w:val="16"/>
           <w:szCs w:val="16"/>
         </w:rPr>
-        <w:t xml:space="preserve"> "C:\Users\pdmo005\Documents\OpenDSS\EPRI_ckt5_3437_nodes\master.dss"</w:t>
+        <w:t xml:space="preserve"> CPU=2</w:t>
       </w:r>
     </w:p>
     <w:p>
@@ -2184,23 +2244,13 @@
           <w:szCs w:val="16"/>
         </w:rPr>
       </w:pPr>
-      <w:proofErr w:type="gramStart"/>
-      <w:r>
-        <w:rPr>
-          <w:rFonts w:ascii="MS Sans Serif" w:hAnsi="MS Sans Serif" w:cs="MS Sans Serif"/>
-          <w:sz w:val="16"/>
-          <w:szCs w:val="16"/>
-        </w:rPr>
-        <w:t>set</w:t>
-      </w:r>
-      <w:proofErr w:type="gramEnd"/>
-      <w:r>
-        <w:rPr>
-          <w:rFonts w:ascii="MS Sans Serif" w:hAnsi="MS Sans Serif" w:cs="MS Sans Serif"/>
-          <w:sz w:val="16"/>
-          <w:szCs w:val="16"/>
-        </w:rPr>
-        <w:t xml:space="preserve"> CPU=2</w:t>
+      <w:r>
+        <w:rPr>
+          <w:rFonts w:ascii="MS Sans Serif" w:hAnsi="MS Sans Serif" w:cs="MS Sans Serif"/>
+          <w:sz w:val="16"/>
+          <w:szCs w:val="16"/>
+        </w:rPr>
+        <w:t>Solve</w:t>
       </w:r>
     </w:p>
     <w:p>
@@ -2216,14 +2266,6 @@
           <w:szCs w:val="16"/>
         </w:rPr>
       </w:pPr>
-      <w:r>
-        <w:rPr>
-          <w:rFonts w:ascii="MS Sans Serif" w:hAnsi="MS Sans Serif" w:cs="MS Sans Serif"/>
-          <w:sz w:val="16"/>
-          <w:szCs w:val="16"/>
-        </w:rPr>
-        <w:t>Solve</w:t>
-      </w:r>
     </w:p>
     <w:p>
       <w:pPr>
@@ -2238,14 +2280,16 @@
           <w:szCs w:val="16"/>
         </w:rPr>
       </w:pPr>
-      <w:r>
-        <w:rPr>
-          <w:rFonts w:ascii="MS Sans Serif" w:hAnsi="MS Sans Serif" w:cs="MS Sans Serif"/>
-          <w:sz w:val="16"/>
-          <w:szCs w:val="16"/>
-        </w:rPr>
-        <w:t>Wait</w:t>
-      </w:r>
+      <w:proofErr w:type="spellStart"/>
+      <w:r>
+        <w:rPr>
+          <w:rFonts w:ascii="MS Sans Serif" w:hAnsi="MS Sans Serif" w:cs="MS Sans Serif"/>
+          <w:sz w:val="16"/>
+          <w:szCs w:val="16"/>
+        </w:rPr>
+        <w:t>NewActor</w:t>
+      </w:r>
+      <w:proofErr w:type="spellEnd"/>
     </w:p>
     <w:p>
       <w:pPr>
@@ -2260,6 +2304,24 @@
           <w:szCs w:val="16"/>
         </w:rPr>
       </w:pPr>
+      <w:proofErr w:type="gramStart"/>
+      <w:r>
+        <w:rPr>
+          <w:rFonts w:ascii="MS Sans Serif" w:hAnsi="MS Sans Serif" w:cs="MS Sans Serif"/>
+          <w:sz w:val="16"/>
+          <w:szCs w:val="16"/>
+        </w:rPr>
+        <w:t>compile</w:t>
+      </w:r>
+      <w:proofErr w:type="gramEnd"/>
+      <w:r>
+        <w:rPr>
+          <w:rFonts w:ascii="MS Sans Serif" w:hAnsi="MS Sans Serif" w:cs="MS Sans Serif"/>
+          <w:sz w:val="16"/>
+          <w:szCs w:val="16"/>
+        </w:rPr>
+        <w:t xml:space="preserve"> "C:\Users\pdmo005\Documents\OpenDSS\EPRI_ckt5_3437_nodes\master.dss"</w:t>
+      </w:r>
     </w:p>
     <w:p>
       <w:pPr>
@@ -2274,16 +2336,24 @@
           <w:szCs w:val="16"/>
         </w:rPr>
       </w:pPr>
-      <w:proofErr w:type="spellStart"/>
-      <w:r>
-        <w:rPr>
-          <w:rFonts w:ascii="MS Sans Serif" w:hAnsi="MS Sans Serif" w:cs="MS Sans Serif"/>
-          <w:sz w:val="16"/>
-          <w:szCs w:val="16"/>
-        </w:rPr>
-        <w:t>NewActor</w:t>
-      </w:r>
-      <w:proofErr w:type="spellEnd"/>
+      <w:proofErr w:type="gramStart"/>
+      <w:r>
+        <w:rPr>
+          <w:rFonts w:ascii="MS Sans Serif" w:hAnsi="MS Sans Serif" w:cs="MS Sans Serif"/>
+          <w:sz w:val="16"/>
+          <w:szCs w:val="16"/>
+        </w:rPr>
+        <w:t>set</w:t>
+      </w:r>
+      <w:proofErr w:type="gramEnd"/>
+      <w:r>
+        <w:rPr>
+          <w:rFonts w:ascii="MS Sans Serif" w:hAnsi="MS Sans Serif" w:cs="MS Sans Serif"/>
+          <w:sz w:val="16"/>
+          <w:szCs w:val="16"/>
+        </w:rPr>
+        <w:t xml:space="preserve"> CPU=3</w:t>
+      </w:r>
     </w:p>
     <w:p>
       <w:pPr>
@@ -2298,6 +2368,14 @@
           <w:szCs w:val="16"/>
         </w:rPr>
       </w:pPr>
+      <w:r>
+        <w:rPr>
+          <w:rFonts w:ascii="MS Sans Serif" w:hAnsi="MS Sans Serif" w:cs="MS Sans Serif"/>
+          <w:sz w:val="16"/>
+          <w:szCs w:val="16"/>
+        </w:rPr>
+        <w:t>Solve</w:t>
+      </w:r>
     </w:p>
     <w:p>
       <w:pPr>
@@ -2312,24 +2390,6 @@
           <w:szCs w:val="16"/>
         </w:rPr>
       </w:pPr>
-      <w:proofErr w:type="gramStart"/>
-      <w:r>
-        <w:rPr>
-          <w:rFonts w:ascii="MS Sans Serif" w:hAnsi="MS Sans Serif" w:cs="MS Sans Serif"/>
-          <w:sz w:val="16"/>
-          <w:szCs w:val="16"/>
-        </w:rPr>
-        <w:t>compile</w:t>
-      </w:r>
-      <w:proofErr w:type="gramEnd"/>
-      <w:r>
-        <w:rPr>
-          <w:rFonts w:ascii="MS Sans Serif" w:hAnsi="MS Sans Serif" w:cs="MS Sans Serif"/>
-          <w:sz w:val="16"/>
-          <w:szCs w:val="16"/>
-        </w:rPr>
-        <w:t xml:space="preserve"> "C:\Users\pdmo005\Documents\OpenDSS\EPRI_ckt5_3437_nodes\master.dss"</w:t>
-      </w:r>
     </w:p>
     <w:p>
       <w:pPr>
@@ -2360,7 +2420,7 @@
           <w:sz w:val="16"/>
           <w:szCs w:val="16"/>
         </w:rPr>
-        <w:t xml:space="preserve"> CPU=3</w:t>
+        <w:t xml:space="preserve"> parallel=Yes</w:t>
       </w:r>
     </w:p>
     <w:p>
@@ -2376,14 +2436,6 @@
           <w:szCs w:val="16"/>
         </w:rPr>
       </w:pPr>
-      <w:r>
-        <w:rPr>
-          <w:rFonts w:ascii="MS Sans Serif" w:hAnsi="MS Sans Serif" w:cs="MS Sans Serif"/>
-          <w:sz w:val="16"/>
-          <w:szCs w:val="16"/>
-        </w:rPr>
-        <w:t>Solve</w:t>
-      </w:r>
     </w:p>
     <w:p>
       <w:pPr>
@@ -2398,13 +2450,41 @@
           <w:szCs w:val="16"/>
         </w:rPr>
       </w:pPr>
-      <w:r>
-        <w:rPr>
-          <w:rFonts w:ascii="MS Sans Serif" w:hAnsi="MS Sans Serif" w:cs="MS Sans Serif"/>
-          <w:sz w:val="16"/>
-          <w:szCs w:val="16"/>
-        </w:rPr>
-        <w:t>Wait</w:t>
+      <w:proofErr w:type="gramStart"/>
+      <w:r>
+        <w:rPr>
+          <w:rFonts w:ascii="MS Sans Serif" w:hAnsi="MS Sans Serif" w:cs="MS Sans Serif"/>
+          <w:sz w:val="16"/>
+          <w:szCs w:val="16"/>
+        </w:rPr>
+        <w:t>set</w:t>
+      </w:r>
+      <w:proofErr w:type="gramEnd"/>
+      <w:r>
+        <w:rPr>
+          <w:rFonts w:ascii="MS Sans Serif" w:hAnsi="MS Sans Serif" w:cs="MS Sans Serif"/>
+          <w:sz w:val="16"/>
+          <w:szCs w:val="16"/>
+        </w:rPr>
+        <w:t xml:space="preserve"> </w:t>
+      </w:r>
+      <w:proofErr w:type="spellStart"/>
+      <w:r>
+        <w:rPr>
+          <w:rFonts w:ascii="MS Sans Serif" w:hAnsi="MS Sans Serif" w:cs="MS Sans Serif"/>
+          <w:sz w:val="16"/>
+          <w:szCs w:val="16"/>
+        </w:rPr>
+        <w:t>activeActor</w:t>
+      </w:r>
+      <w:proofErr w:type="spellEnd"/>
+      <w:r>
+        <w:rPr>
+          <w:rFonts w:ascii="MS Sans Serif" w:hAnsi="MS Sans Serif" w:cs="MS Sans Serif"/>
+          <w:sz w:val="16"/>
+          <w:szCs w:val="16"/>
+        </w:rPr>
+        <w:t>=1</w:t>
       </w:r>
     </w:p>
     <w:p>
@@ -2420,6 +2500,24 @@
           <w:szCs w:val="16"/>
         </w:rPr>
       </w:pPr>
+      <w:proofErr w:type="gramStart"/>
+      <w:r>
+        <w:rPr>
+          <w:rFonts w:ascii="MS Sans Serif" w:hAnsi="MS Sans Serif" w:cs="MS Sans Serif"/>
+          <w:sz w:val="16"/>
+          <w:szCs w:val="16"/>
+        </w:rPr>
+        <w:t>set</w:t>
+      </w:r>
+      <w:proofErr w:type="gramEnd"/>
+      <w:r>
+        <w:rPr>
+          <w:rFonts w:ascii="MS Sans Serif" w:hAnsi="MS Sans Serif" w:cs="MS Sans Serif"/>
+          <w:sz w:val="16"/>
+          <w:szCs w:val="16"/>
+        </w:rPr>
+        <w:t xml:space="preserve"> mode=yearly</w:t>
+      </w:r>
     </w:p>
     <w:p>
       <w:pPr>
@@ -2459,7 +2557,7 @@
           <w:sz w:val="16"/>
           <w:szCs w:val="16"/>
         </w:rPr>
-        <w:t>activeActor</w:t>
+        <w:t>stepsize</w:t>
       </w:r>
       <w:proofErr w:type="spellEnd"/>
       <w:r>
@@ -2468,7 +2566,7 @@
           <w:sz w:val="16"/>
           <w:szCs w:val="16"/>
         </w:rPr>
-        <w:t>=1</w:t>
+        <w:t xml:space="preserve">=1h </w:t>
       </w:r>
     </w:p>
     <w:p>
@@ -2500,7 +2598,7 @@
           <w:sz w:val="16"/>
           <w:szCs w:val="16"/>
         </w:rPr>
-        <w:t xml:space="preserve"> mode=time</w:t>
+        <w:t xml:space="preserve"> number=2000</w:t>
       </w:r>
     </w:p>
     <w:p>
@@ -2532,25 +2630,7 @@
           <w:sz w:val="16"/>
           <w:szCs w:val="16"/>
         </w:rPr>
-        <w:t xml:space="preserve"> </w:t>
-      </w:r>
-      <w:proofErr w:type="spellStart"/>
-      <w:r>
-        <w:rPr>
-          <w:rFonts w:ascii="MS Sans Serif" w:hAnsi="MS Sans Serif" w:cs="MS Sans Serif"/>
-          <w:sz w:val="16"/>
-          <w:szCs w:val="16"/>
-        </w:rPr>
-        <w:t>stepsize</w:t>
-      </w:r>
-      <w:proofErr w:type="spellEnd"/>
-      <w:r>
-        <w:rPr>
-          <w:rFonts w:ascii="MS Sans Serif" w:hAnsi="MS Sans Serif" w:cs="MS Sans Serif"/>
-          <w:sz w:val="16"/>
-          <w:szCs w:val="16"/>
-        </w:rPr>
-        <w:t xml:space="preserve">=1h </w:t>
+        <w:t xml:space="preserve"> hour = 0</w:t>
       </w:r>
     </w:p>
     <w:p>
@@ -2582,7 +2662,25 @@
           <w:sz w:val="16"/>
           <w:szCs w:val="16"/>
         </w:rPr>
-        <w:t xml:space="preserve"> number=2000</w:t>
+        <w:t xml:space="preserve"> </w:t>
+      </w:r>
+      <w:proofErr w:type="spellStart"/>
+      <w:r>
+        <w:rPr>
+          <w:rFonts w:ascii="MS Sans Serif" w:hAnsi="MS Sans Serif" w:cs="MS Sans Serif"/>
+          <w:sz w:val="16"/>
+          <w:szCs w:val="16"/>
+        </w:rPr>
+        <w:t>totaltime</w:t>
+      </w:r>
+      <w:proofErr w:type="spellEnd"/>
+      <w:r>
+        <w:rPr>
+          <w:rFonts w:ascii="MS Sans Serif" w:hAnsi="MS Sans Serif" w:cs="MS Sans Serif"/>
+          <w:sz w:val="16"/>
+          <w:szCs w:val="16"/>
+        </w:rPr>
+        <w:t>=0</w:t>
       </w:r>
     </w:p>
     <w:p>
@@ -2598,24 +2696,6 @@
           <w:szCs w:val="16"/>
         </w:rPr>
       </w:pPr>
-      <w:proofErr w:type="gramStart"/>
-      <w:r>
-        <w:rPr>
-          <w:rFonts w:ascii="MS Sans Serif" w:hAnsi="MS Sans Serif" w:cs="MS Sans Serif"/>
-          <w:sz w:val="16"/>
-          <w:szCs w:val="16"/>
-        </w:rPr>
-        <w:t>set</w:t>
-      </w:r>
-      <w:proofErr w:type="gramEnd"/>
-      <w:r>
-        <w:rPr>
-          <w:rFonts w:ascii="MS Sans Serif" w:hAnsi="MS Sans Serif" w:cs="MS Sans Serif"/>
-          <w:sz w:val="16"/>
-          <w:szCs w:val="16"/>
-        </w:rPr>
-        <w:t xml:space="preserve"> hour = 0</w:t>
-      </w:r>
     </w:p>
     <w:p>
       <w:pPr>
@@ -2630,6 +2710,42 @@
           <w:szCs w:val="16"/>
         </w:rPr>
       </w:pPr>
+      <w:proofErr w:type="gramStart"/>
+      <w:r>
+        <w:rPr>
+          <w:rFonts w:ascii="MS Sans Serif" w:hAnsi="MS Sans Serif" w:cs="MS Sans Serif"/>
+          <w:sz w:val="16"/>
+          <w:szCs w:val="16"/>
+        </w:rPr>
+        <w:t>set</w:t>
+      </w:r>
+      <w:proofErr w:type="gramEnd"/>
+      <w:r>
+        <w:rPr>
+          <w:rFonts w:ascii="MS Sans Serif" w:hAnsi="MS Sans Serif" w:cs="MS Sans Serif"/>
+          <w:sz w:val="16"/>
+          <w:szCs w:val="16"/>
+        </w:rPr>
+        <w:t xml:space="preserve"> </w:t>
+      </w:r>
+      <w:proofErr w:type="spellStart"/>
+      <w:r>
+        <w:rPr>
+          <w:rFonts w:ascii="MS Sans Serif" w:hAnsi="MS Sans Serif" w:cs="MS Sans Serif"/>
+          <w:sz w:val="16"/>
+          <w:szCs w:val="16"/>
+        </w:rPr>
+        <w:t>activeActor</w:t>
+      </w:r>
+      <w:proofErr w:type="spellEnd"/>
+      <w:r>
+        <w:rPr>
+          <w:rFonts w:ascii="MS Sans Serif" w:hAnsi="MS Sans Serif" w:cs="MS Sans Serif"/>
+          <w:sz w:val="16"/>
+          <w:szCs w:val="16"/>
+        </w:rPr>
+        <w:t>=2</w:t>
+      </w:r>
     </w:p>
     <w:p>
       <w:pPr>
@@ -2660,25 +2776,7 @@
           <w:sz w:val="16"/>
           <w:szCs w:val="16"/>
         </w:rPr>
-        <w:t xml:space="preserve"> </w:t>
-      </w:r>
-      <w:proofErr w:type="spellStart"/>
-      <w:r>
-        <w:rPr>
-          <w:rFonts w:ascii="MS Sans Serif" w:hAnsi="MS Sans Serif" w:cs="MS Sans Serif"/>
-          <w:sz w:val="16"/>
-          <w:szCs w:val="16"/>
-        </w:rPr>
-        <w:t>activeActor</w:t>
-      </w:r>
-      <w:proofErr w:type="spellEnd"/>
-      <w:r>
-        <w:rPr>
-          <w:rFonts w:ascii="MS Sans Serif" w:hAnsi="MS Sans Serif" w:cs="MS Sans Serif"/>
-          <w:sz w:val="16"/>
-          <w:szCs w:val="16"/>
-        </w:rPr>
-        <w:t>=2</w:t>
+        <w:t xml:space="preserve"> mode=yearly</w:t>
       </w:r>
     </w:p>
     <w:p>
@@ -2710,7 +2808,25 @@
           <w:sz w:val="16"/>
           <w:szCs w:val="16"/>
         </w:rPr>
-        <w:t xml:space="preserve"> mode=time</w:t>
+        <w:t xml:space="preserve"> </w:t>
+      </w:r>
+      <w:proofErr w:type="spellStart"/>
+      <w:r>
+        <w:rPr>
+          <w:rFonts w:ascii="MS Sans Serif" w:hAnsi="MS Sans Serif" w:cs="MS Sans Serif"/>
+          <w:sz w:val="16"/>
+          <w:szCs w:val="16"/>
+        </w:rPr>
+        <w:t>stepsize</w:t>
+      </w:r>
+      <w:proofErr w:type="spellEnd"/>
+      <w:r>
+        <w:rPr>
+          <w:rFonts w:ascii="MS Sans Serif" w:hAnsi="MS Sans Serif" w:cs="MS Sans Serif"/>
+          <w:sz w:val="16"/>
+          <w:szCs w:val="16"/>
+        </w:rPr>
+        <w:t xml:space="preserve">=1h </w:t>
       </w:r>
     </w:p>
     <w:p>
@@ -2742,25 +2858,7 @@
           <w:sz w:val="16"/>
           <w:szCs w:val="16"/>
         </w:rPr>
-        <w:t xml:space="preserve"> </w:t>
-      </w:r>
-      <w:proofErr w:type="spellStart"/>
-      <w:r>
-        <w:rPr>
-          <w:rFonts w:ascii="MS Sans Serif" w:hAnsi="MS Sans Serif" w:cs="MS Sans Serif"/>
-          <w:sz w:val="16"/>
-          <w:szCs w:val="16"/>
-        </w:rPr>
-        <w:t>stepsize</w:t>
-      </w:r>
-      <w:proofErr w:type="spellEnd"/>
-      <w:r>
-        <w:rPr>
-          <w:rFonts w:ascii="MS Sans Serif" w:hAnsi="MS Sans Serif" w:cs="MS Sans Serif"/>
-          <w:sz w:val="16"/>
-          <w:szCs w:val="16"/>
-        </w:rPr>
-        <w:t xml:space="preserve">=1h </w:t>
+        <w:t xml:space="preserve"> number=2000</w:t>
       </w:r>
     </w:p>
     <w:p>
@@ -2792,7 +2890,7 @@
           <w:sz w:val="16"/>
           <w:szCs w:val="16"/>
         </w:rPr>
-        <w:t xml:space="preserve"> number=2000</w:t>
+        <w:t xml:space="preserve"> hour = 2000</w:t>
       </w:r>
     </w:p>
     <w:p>
@@ -2824,7 +2922,25 @@
           <w:sz w:val="16"/>
           <w:szCs w:val="16"/>
         </w:rPr>
-        <w:t xml:space="preserve"> hour = 2000</w:t>
+        <w:t xml:space="preserve"> </w:t>
+      </w:r>
+      <w:proofErr w:type="spellStart"/>
+      <w:r>
+        <w:rPr>
+          <w:rFonts w:ascii="MS Sans Serif" w:hAnsi="MS Sans Serif" w:cs="MS Sans Serif"/>
+          <w:sz w:val="16"/>
+          <w:szCs w:val="16"/>
+        </w:rPr>
+        <w:t>totaltime</w:t>
+      </w:r>
+      <w:proofErr w:type="spellEnd"/>
+      <w:r>
+        <w:rPr>
+          <w:rFonts w:ascii="MS Sans Serif" w:hAnsi="MS Sans Serif" w:cs="MS Sans Serif"/>
+          <w:sz w:val="16"/>
+          <w:szCs w:val="16"/>
+        </w:rPr>
+        <w:t>=0</w:t>
       </w:r>
     </w:p>
     <w:p>
@@ -2911,6 +3027,7 @@
           <w:sz w:val="16"/>
           <w:szCs w:val="16"/>
         </w:rPr>
+        <w:lastRenderedPageBreak/>
         <w:t>set</w:t>
       </w:r>
       <w:proofErr w:type="gramEnd"/>
@@ -2920,7 +3037,7 @@
           <w:sz w:val="16"/>
           <w:szCs w:val="16"/>
         </w:rPr>
-        <w:t xml:space="preserve"> mode=time</w:t>
+        <w:t xml:space="preserve"> mode=yearly</w:t>
       </w:r>
     </w:p>
     <w:p>
@@ -3050,6 +3167,42 @@
           <w:szCs w:val="16"/>
         </w:rPr>
       </w:pPr>
+      <w:proofErr w:type="gramStart"/>
+      <w:r>
+        <w:rPr>
+          <w:rFonts w:ascii="MS Sans Serif" w:hAnsi="MS Sans Serif" w:cs="MS Sans Serif"/>
+          <w:sz w:val="16"/>
+          <w:szCs w:val="16"/>
+        </w:rPr>
+        <w:t>set</w:t>
+      </w:r>
+      <w:proofErr w:type="gramEnd"/>
+      <w:r>
+        <w:rPr>
+          <w:rFonts w:ascii="MS Sans Serif" w:hAnsi="MS Sans Serif" w:cs="MS Sans Serif"/>
+          <w:sz w:val="16"/>
+          <w:szCs w:val="16"/>
+        </w:rPr>
+        <w:t xml:space="preserve"> </w:t>
+      </w:r>
+      <w:proofErr w:type="spellStart"/>
+      <w:r>
+        <w:rPr>
+          <w:rFonts w:ascii="MS Sans Serif" w:hAnsi="MS Sans Serif" w:cs="MS Sans Serif"/>
+          <w:sz w:val="16"/>
+          <w:szCs w:val="16"/>
+        </w:rPr>
+        <w:t>totaltime</w:t>
+      </w:r>
+      <w:proofErr w:type="spellEnd"/>
+      <w:r>
+        <w:rPr>
+          <w:rFonts w:ascii="MS Sans Serif" w:hAnsi="MS Sans Serif" w:cs="MS Sans Serif"/>
+          <w:sz w:val="16"/>
+          <w:szCs w:val="16"/>
+        </w:rPr>
+        <w:t>=0</w:t>
+      </w:r>
     </w:p>
     <w:p>
       <w:pPr>
@@ -3064,42 +3217,6 @@
           <w:szCs w:val="16"/>
         </w:rPr>
       </w:pPr>
-      <w:proofErr w:type="gramStart"/>
-      <w:r>
-        <w:rPr>
-          <w:rFonts w:ascii="MS Sans Serif" w:hAnsi="MS Sans Serif" w:cs="MS Sans Serif"/>
-          <w:sz w:val="16"/>
-          <w:szCs w:val="16"/>
-        </w:rPr>
-        <w:t>set</w:t>
-      </w:r>
-      <w:proofErr w:type="gramEnd"/>
-      <w:r>
-        <w:rPr>
-          <w:rFonts w:ascii="MS Sans Serif" w:hAnsi="MS Sans Serif" w:cs="MS Sans Serif"/>
-          <w:sz w:val="16"/>
-          <w:szCs w:val="16"/>
-        </w:rPr>
-        <w:t xml:space="preserve"> </w:t>
-      </w:r>
-      <w:proofErr w:type="spellStart"/>
-      <w:r>
-        <w:rPr>
-          <w:rFonts w:ascii="MS Sans Serif" w:hAnsi="MS Sans Serif" w:cs="MS Sans Serif"/>
-          <w:sz w:val="16"/>
-          <w:szCs w:val="16"/>
-        </w:rPr>
-        <w:t>activeActor</w:t>
-      </w:r>
-      <w:proofErr w:type="spellEnd"/>
-      <w:r>
-        <w:rPr>
-          <w:rFonts w:ascii="MS Sans Serif" w:hAnsi="MS Sans Serif" w:cs="MS Sans Serif"/>
-          <w:sz w:val="16"/>
-          <w:szCs w:val="16"/>
-        </w:rPr>
-        <w:t>=1</w:t>
-      </w:r>
     </w:p>
     <w:p>
       <w:pPr>
@@ -3114,24 +3231,16 @@
           <w:szCs w:val="16"/>
         </w:rPr>
       </w:pPr>
-      <w:proofErr w:type="gramStart"/>
-      <w:r>
-        <w:rPr>
-          <w:rFonts w:ascii="MS Sans Serif" w:hAnsi="MS Sans Serif" w:cs="MS Sans Serif"/>
-          <w:sz w:val="16"/>
-          <w:szCs w:val="16"/>
-        </w:rPr>
-        <w:t>solve</w:t>
-      </w:r>
-      <w:proofErr w:type="gramEnd"/>
-      <w:r>
-        <w:rPr>
-          <w:rFonts w:ascii="MS Sans Serif" w:hAnsi="MS Sans Serif" w:cs="MS Sans Serif"/>
-          <w:sz w:val="16"/>
-          <w:szCs w:val="16"/>
-        </w:rPr>
-        <w:t xml:space="preserve"> </w:t>
-      </w:r>
+      <w:proofErr w:type="spellStart"/>
+      <w:r>
+        <w:rPr>
+          <w:rFonts w:ascii="MS Sans Serif" w:hAnsi="MS Sans Serif" w:cs="MS Sans Serif"/>
+          <w:sz w:val="16"/>
+          <w:szCs w:val="16"/>
+        </w:rPr>
+        <w:t>SolveAll</w:t>
+      </w:r>
+      <w:proofErr w:type="spellEnd"/>
     </w:p>
     <w:p>
       <w:pPr>
@@ -3146,6 +3255,14 @@
           <w:szCs w:val="16"/>
         </w:rPr>
       </w:pPr>
+      <w:r>
+        <w:rPr>
+          <w:rFonts w:ascii="MS Sans Serif" w:hAnsi="MS Sans Serif" w:cs="MS Sans Serif"/>
+          <w:sz w:val="16"/>
+          <w:szCs w:val="16"/>
+        </w:rPr>
+        <w:t>Wait</w:t>
+      </w:r>
     </w:p>
     <w:p>
       <w:pPr>
@@ -3160,42 +3277,6 @@
           <w:szCs w:val="16"/>
         </w:rPr>
       </w:pPr>
-      <w:proofErr w:type="gramStart"/>
-      <w:r>
-        <w:rPr>
-          <w:rFonts w:ascii="MS Sans Serif" w:hAnsi="MS Sans Serif" w:cs="MS Sans Serif"/>
-          <w:sz w:val="16"/>
-          <w:szCs w:val="16"/>
-        </w:rPr>
-        <w:t>set</w:t>
-      </w:r>
-      <w:proofErr w:type="gramEnd"/>
-      <w:r>
-        <w:rPr>
-          <w:rFonts w:ascii="MS Sans Serif" w:hAnsi="MS Sans Serif" w:cs="MS Sans Serif"/>
-          <w:sz w:val="16"/>
-          <w:szCs w:val="16"/>
-        </w:rPr>
-        <w:t xml:space="preserve"> </w:t>
-      </w:r>
-      <w:proofErr w:type="spellStart"/>
-      <w:r>
-        <w:rPr>
-          <w:rFonts w:ascii="MS Sans Serif" w:hAnsi="MS Sans Serif" w:cs="MS Sans Serif"/>
-          <w:sz w:val="16"/>
-          <w:szCs w:val="16"/>
-        </w:rPr>
-        <w:t>activeActor</w:t>
-      </w:r>
-      <w:proofErr w:type="spellEnd"/>
-      <w:r>
-        <w:rPr>
-          <w:rFonts w:ascii="MS Sans Serif" w:hAnsi="MS Sans Serif" w:cs="MS Sans Serif"/>
-          <w:sz w:val="16"/>
-          <w:szCs w:val="16"/>
-        </w:rPr>
-        <w:t>=2</w:t>
-      </w:r>
     </w:p>
     <w:p>
       <w:pPr>
@@ -3217,7 +3298,7 @@
           <w:sz w:val="16"/>
           <w:szCs w:val="16"/>
         </w:rPr>
-        <w:t>solve</w:t>
+        <w:t>set</w:t>
       </w:r>
       <w:proofErr w:type="gramEnd"/>
       <w:r>
@@ -3228,53 +3309,6 @@
         </w:rPr>
         <w:t xml:space="preserve"> </w:t>
       </w:r>
-    </w:p>
-    <w:p>
-      <w:pPr>
-        <w:autoSpaceDE w:val="0"/>
-        <w:autoSpaceDN w:val="0"/>
-        <w:adjustRightInd w:val="0"/>
-        <w:spacing w:after="0" w:line="240" w:lineRule="auto"/>
-        <w:ind w:left="720"/>
-        <w:rPr>
-          <w:rFonts w:ascii="MS Sans Serif" w:hAnsi="MS Sans Serif" w:cs="MS Sans Serif"/>
-          <w:sz w:val="16"/>
-          <w:szCs w:val="16"/>
-        </w:rPr>
-      </w:pPr>
-    </w:p>
-    <w:p>
-      <w:pPr>
-        <w:autoSpaceDE w:val="0"/>
-        <w:autoSpaceDN w:val="0"/>
-        <w:adjustRightInd w:val="0"/>
-        <w:spacing w:after="0" w:line="240" w:lineRule="auto"/>
-        <w:ind w:left="720"/>
-        <w:rPr>
-          <w:rFonts w:ascii="MS Sans Serif" w:hAnsi="MS Sans Serif" w:cs="MS Sans Serif"/>
-          <w:sz w:val="16"/>
-          <w:szCs w:val="16"/>
-        </w:rPr>
-      </w:pPr>
-      <w:proofErr w:type="gramStart"/>
-      <w:r>
-        <w:rPr>
-          <w:rFonts w:ascii="MS Sans Serif" w:hAnsi="MS Sans Serif" w:cs="MS Sans Serif"/>
-          <w:sz w:val="16"/>
-          <w:szCs w:val="16"/>
-        </w:rPr>
-        <w:lastRenderedPageBreak/>
-        <w:t>set</w:t>
-      </w:r>
-      <w:proofErr w:type="gramEnd"/>
-      <w:r>
-        <w:rPr>
-          <w:rFonts w:ascii="MS Sans Serif" w:hAnsi="MS Sans Serif" w:cs="MS Sans Serif"/>
-          <w:sz w:val="16"/>
-          <w:szCs w:val="16"/>
-        </w:rPr>
-        <w:t xml:space="preserve"> </w:t>
-      </w:r>
       <w:proofErr w:type="spellStart"/>
       <w:r>
         <w:rPr>
@@ -3282,7 +3316,7 @@
           <w:sz w:val="16"/>
           <w:szCs w:val="16"/>
         </w:rPr>
-        <w:t>activeActor</w:t>
+        <w:t>ConcatenateReports</w:t>
       </w:r>
       <w:proofErr w:type="spellEnd"/>
       <w:r>
@@ -3291,279 +3325,10 @@
           <w:sz w:val="16"/>
           <w:szCs w:val="16"/>
         </w:rPr>
-        <w:t>=3</w:t>
-      </w:r>
-    </w:p>
-    <w:p>
-      <w:pPr>
-        <w:ind w:left="720"/>
-        <w:jc w:val="both"/>
-        <w:rPr>
-          <w:rFonts w:ascii="MS Sans Serif" w:hAnsi="MS Sans Serif" w:cs="MS Sans Serif"/>
-          <w:sz w:val="16"/>
-          <w:szCs w:val="16"/>
-        </w:rPr>
-      </w:pPr>
-      <w:proofErr w:type="gramStart"/>
-      <w:r>
-        <w:rPr>
-          <w:rFonts w:ascii="MS Sans Serif" w:hAnsi="MS Sans Serif" w:cs="MS Sans Serif"/>
-          <w:sz w:val="16"/>
-          <w:szCs w:val="16"/>
-        </w:rPr>
-        <w:t>solve</w:t>
-      </w:r>
-      <w:proofErr w:type="gramEnd"/>
-    </w:p>
-    <w:p>
-      <w:pPr>
-        <w:autoSpaceDE w:val="0"/>
-        <w:autoSpaceDN w:val="0"/>
-        <w:adjustRightInd w:val="0"/>
-        <w:spacing w:after="0" w:line="240" w:lineRule="auto"/>
-        <w:ind w:left="720"/>
-        <w:rPr>
-          <w:rFonts w:ascii="MS Sans Serif" w:hAnsi="MS Sans Serif" w:cs="MS Sans Serif"/>
-          <w:sz w:val="16"/>
-          <w:szCs w:val="16"/>
-        </w:rPr>
-      </w:pPr>
-      <w:r>
-        <w:rPr>
-          <w:rFonts w:ascii="MS Sans Serif" w:hAnsi="MS Sans Serif" w:cs="MS Sans Serif"/>
-          <w:sz w:val="16"/>
-          <w:szCs w:val="16"/>
-        </w:rPr>
-        <w:t>Wait</w:t>
-      </w:r>
-    </w:p>
-    <w:p>
-      <w:pPr>
-        <w:autoSpaceDE w:val="0"/>
-        <w:autoSpaceDN w:val="0"/>
-        <w:adjustRightInd w:val="0"/>
-        <w:spacing w:after="0" w:line="240" w:lineRule="auto"/>
-        <w:ind w:left="720"/>
-        <w:rPr>
-          <w:rFonts w:ascii="MS Sans Serif" w:hAnsi="MS Sans Serif" w:cs="MS Sans Serif"/>
-          <w:sz w:val="16"/>
-          <w:szCs w:val="16"/>
-        </w:rPr>
-      </w:pPr>
-    </w:p>
-    <w:p>
-      <w:pPr>
-        <w:autoSpaceDE w:val="0"/>
-        <w:autoSpaceDN w:val="0"/>
-        <w:adjustRightInd w:val="0"/>
-        <w:spacing w:after="0" w:line="240" w:lineRule="auto"/>
-        <w:ind w:left="720"/>
-        <w:rPr>
-          <w:rFonts w:ascii="MS Sans Serif" w:hAnsi="MS Sans Serif" w:cs="MS Sans Serif"/>
-          <w:sz w:val="16"/>
-          <w:szCs w:val="16"/>
-        </w:rPr>
-      </w:pPr>
-      <w:proofErr w:type="gramStart"/>
-      <w:r>
-        <w:rPr>
-          <w:rFonts w:ascii="MS Sans Serif" w:hAnsi="MS Sans Serif" w:cs="MS Sans Serif"/>
-          <w:sz w:val="16"/>
-          <w:szCs w:val="16"/>
-        </w:rPr>
-        <w:t>set</w:t>
-      </w:r>
-      <w:proofErr w:type="gramEnd"/>
-      <w:r>
-        <w:rPr>
-          <w:rFonts w:ascii="MS Sans Serif" w:hAnsi="MS Sans Serif" w:cs="MS Sans Serif"/>
-          <w:sz w:val="16"/>
-          <w:szCs w:val="16"/>
-        </w:rPr>
-        <w:t xml:space="preserve"> </w:t>
-      </w:r>
-      <w:proofErr w:type="spellStart"/>
-      <w:r>
-        <w:rPr>
-          <w:rFonts w:ascii="MS Sans Serif" w:hAnsi="MS Sans Serif" w:cs="MS Sans Serif"/>
-          <w:sz w:val="16"/>
-          <w:szCs w:val="16"/>
-        </w:rPr>
-        <w:t>activeActor</w:t>
-      </w:r>
-      <w:proofErr w:type="spellEnd"/>
-      <w:r>
-        <w:rPr>
-          <w:rFonts w:ascii="MS Sans Serif" w:hAnsi="MS Sans Serif" w:cs="MS Sans Serif"/>
-          <w:sz w:val="16"/>
-          <w:szCs w:val="16"/>
-        </w:rPr>
-        <w:t>=1</w:t>
-      </w:r>
-    </w:p>
-    <w:p>
-      <w:pPr>
-        <w:autoSpaceDE w:val="0"/>
-        <w:autoSpaceDN w:val="0"/>
-        <w:adjustRightInd w:val="0"/>
-        <w:spacing w:after="0" w:line="240" w:lineRule="auto"/>
-        <w:ind w:left="720"/>
-        <w:rPr>
-          <w:rFonts w:ascii="MS Sans Serif" w:hAnsi="MS Sans Serif" w:cs="MS Sans Serif"/>
-          <w:sz w:val="16"/>
-          <w:szCs w:val="16"/>
-        </w:rPr>
-      </w:pPr>
-      <w:proofErr w:type="gramStart"/>
-      <w:r>
-        <w:rPr>
-          <w:rFonts w:ascii="MS Sans Serif" w:hAnsi="MS Sans Serif" w:cs="MS Sans Serif"/>
-          <w:sz w:val="16"/>
-          <w:szCs w:val="16"/>
-        </w:rPr>
-        <w:t>show</w:t>
-      </w:r>
-      <w:proofErr w:type="gramEnd"/>
-      <w:r>
-        <w:rPr>
-          <w:rFonts w:ascii="MS Sans Serif" w:hAnsi="MS Sans Serif" w:cs="MS Sans Serif"/>
-          <w:sz w:val="16"/>
-          <w:szCs w:val="16"/>
-        </w:rPr>
-        <w:t xml:space="preserve"> monitor MS2</w:t>
-      </w:r>
-    </w:p>
-    <w:p>
-      <w:pPr>
-        <w:autoSpaceDE w:val="0"/>
-        <w:autoSpaceDN w:val="0"/>
-        <w:adjustRightInd w:val="0"/>
-        <w:spacing w:after="0" w:line="240" w:lineRule="auto"/>
-        <w:ind w:left="720"/>
-        <w:rPr>
-          <w:rFonts w:ascii="MS Sans Serif" w:hAnsi="MS Sans Serif" w:cs="MS Sans Serif"/>
-          <w:sz w:val="16"/>
-          <w:szCs w:val="16"/>
-        </w:rPr>
-      </w:pPr>
-      <w:proofErr w:type="gramStart"/>
-      <w:r>
-        <w:rPr>
-          <w:rFonts w:ascii="MS Sans Serif" w:hAnsi="MS Sans Serif" w:cs="MS Sans Serif"/>
-          <w:sz w:val="16"/>
-          <w:szCs w:val="16"/>
-        </w:rPr>
-        <w:t>set</w:t>
-      </w:r>
-      <w:proofErr w:type="gramEnd"/>
-      <w:r>
-        <w:rPr>
-          <w:rFonts w:ascii="MS Sans Serif" w:hAnsi="MS Sans Serif" w:cs="MS Sans Serif"/>
-          <w:sz w:val="16"/>
-          <w:szCs w:val="16"/>
-        </w:rPr>
-        <w:t xml:space="preserve"> </w:t>
-      </w:r>
-      <w:proofErr w:type="spellStart"/>
-      <w:r>
-        <w:rPr>
-          <w:rFonts w:ascii="MS Sans Serif" w:hAnsi="MS Sans Serif" w:cs="MS Sans Serif"/>
-          <w:sz w:val="16"/>
-          <w:szCs w:val="16"/>
-        </w:rPr>
-        <w:t>activeActor</w:t>
-      </w:r>
-      <w:proofErr w:type="spellEnd"/>
-      <w:r>
-        <w:rPr>
-          <w:rFonts w:ascii="MS Sans Serif" w:hAnsi="MS Sans Serif" w:cs="MS Sans Serif"/>
-          <w:sz w:val="16"/>
-          <w:szCs w:val="16"/>
-        </w:rPr>
-        <w:t>=2</w:t>
-      </w:r>
-    </w:p>
-    <w:p>
-      <w:pPr>
-        <w:autoSpaceDE w:val="0"/>
-        <w:autoSpaceDN w:val="0"/>
-        <w:adjustRightInd w:val="0"/>
-        <w:spacing w:after="0" w:line="240" w:lineRule="auto"/>
-        <w:ind w:left="720"/>
-        <w:rPr>
-          <w:rFonts w:ascii="MS Sans Serif" w:hAnsi="MS Sans Serif" w:cs="MS Sans Serif"/>
-          <w:sz w:val="16"/>
-          <w:szCs w:val="16"/>
-        </w:rPr>
-      </w:pPr>
-      <w:proofErr w:type="gramStart"/>
-      <w:r>
-        <w:rPr>
-          <w:rFonts w:ascii="MS Sans Serif" w:hAnsi="MS Sans Serif" w:cs="MS Sans Serif"/>
-          <w:sz w:val="16"/>
-          <w:szCs w:val="16"/>
-        </w:rPr>
-        <w:t>show</w:t>
-      </w:r>
-      <w:proofErr w:type="gramEnd"/>
-      <w:r>
-        <w:rPr>
-          <w:rFonts w:ascii="MS Sans Serif" w:hAnsi="MS Sans Serif" w:cs="MS Sans Serif"/>
-          <w:sz w:val="16"/>
-          <w:szCs w:val="16"/>
-        </w:rPr>
-        <w:t xml:space="preserve"> monitor MS2</w:t>
-      </w:r>
-    </w:p>
-    <w:p>
-      <w:pPr>
-        <w:autoSpaceDE w:val="0"/>
-        <w:autoSpaceDN w:val="0"/>
-        <w:adjustRightInd w:val="0"/>
-        <w:spacing w:after="0" w:line="240" w:lineRule="auto"/>
-        <w:ind w:left="720"/>
-        <w:rPr>
-          <w:rFonts w:ascii="MS Sans Serif" w:hAnsi="MS Sans Serif" w:cs="MS Sans Serif"/>
-          <w:sz w:val="16"/>
-          <w:szCs w:val="16"/>
-        </w:rPr>
-      </w:pPr>
-      <w:proofErr w:type="gramStart"/>
-      <w:r>
-        <w:rPr>
-          <w:rFonts w:ascii="MS Sans Serif" w:hAnsi="MS Sans Serif" w:cs="MS Sans Serif"/>
-          <w:sz w:val="16"/>
-          <w:szCs w:val="16"/>
-        </w:rPr>
-        <w:t>set</w:t>
-      </w:r>
-      <w:proofErr w:type="gramEnd"/>
-      <w:r>
-        <w:rPr>
-          <w:rFonts w:ascii="MS Sans Serif" w:hAnsi="MS Sans Serif" w:cs="MS Sans Serif"/>
-          <w:sz w:val="16"/>
-          <w:szCs w:val="16"/>
-        </w:rPr>
-        <w:t xml:space="preserve"> </w:t>
-      </w:r>
-      <w:proofErr w:type="spellStart"/>
-      <w:r>
-        <w:rPr>
-          <w:rFonts w:ascii="MS Sans Serif" w:hAnsi="MS Sans Serif" w:cs="MS Sans Serif"/>
-          <w:sz w:val="16"/>
-          <w:szCs w:val="16"/>
-        </w:rPr>
-        <w:t>activeActor</w:t>
-      </w:r>
-      <w:proofErr w:type="spellEnd"/>
-      <w:r>
-        <w:rPr>
-          <w:rFonts w:ascii="MS Sans Serif" w:hAnsi="MS Sans Serif" w:cs="MS Sans Serif"/>
-          <w:sz w:val="16"/>
-          <w:szCs w:val="16"/>
-        </w:rPr>
-        <w:t>=3</w:t>
-      </w:r>
+        <w:t>=Yes</w:t>
+      </w:r>
+      <w:bookmarkStart w:id="1" w:name="_GoBack"/>
+      <w:bookmarkEnd w:id="1"/>
     </w:p>
     <w:p>
       <w:pPr>
@@ -3825,14 +3590,27 @@
       <w:r>
         <w:t xml:space="preserve">Figure </w:t>
       </w:r>
-      <w:fldSimple w:instr=" SEQ Figure \* ARABIC ">
-        <w:r>
-          <w:rPr>
-            <w:noProof/>
-          </w:rPr>
-          <w:t>2</w:t>
-        </w:r>
-      </w:fldSimple>
+      <w:r>
+        <w:fldChar w:fldCharType="begin"/>
+      </w:r>
+      <w:r>
+        <w:instrText xml:space="preserve"> SEQ Figure \* ARABIC </w:instrText>
+      </w:r>
+      <w:r>
+        <w:fldChar w:fldCharType="separate"/>
+      </w:r>
+      <w:r>
+        <w:rPr>
+          <w:noProof/>
+        </w:rPr>
+        <w:t>2</w:t>
+      </w:r>
+      <w:r>
+        <w:rPr>
+          <w:noProof/>
+        </w:rPr>
+        <w:fldChar w:fldCharType="end"/>
+      </w:r>
       <w:bookmarkEnd w:id="2"/>
       <w:r>
         <w:t>. Selecting the parts of the script that the user wants to be executed</w:t>
@@ -3907,14 +3685,30 @@
       <w:r>
         <w:t xml:space="preserve">Figure </w:t>
       </w:r>
-      <w:fldSimple w:instr=" SEQ Figure \* ARABIC ">
-        <w:r>
-          <w:rPr>
-            <w:noProof/>
-          </w:rPr>
-          <w:t>3</w:t>
-        </w:r>
-      </w:fldSimple>
+      <w:r>
+        <w:fldChar w:fldCharType="begin"/>
+      </w:r>
+      <w:r>
+        <w:instrText xml:space="preserve"> SEQ Figure \</w:instrText>
+      </w:r>
+      <w:r>
+        <w:instrText xml:space="preserve">* ARABIC </w:instrText>
+      </w:r>
+      <w:r>
+        <w:fldChar w:fldCharType="separate"/>
+      </w:r>
+      <w:r>
+        <w:rPr>
+          <w:noProof/>
+        </w:rPr>
+        <w:t>3</w:t>
+      </w:r>
+      <w:r>
+        <w:rPr>
+          <w:noProof/>
+        </w:rPr>
+        <w:fldChar w:fldCharType="end"/>
+      </w:r>
       <w:bookmarkEnd w:id="3"/>
       <w:r>
         <w:t>. Processor usage when performing parallel processing with OpenDSS-PM</w:t>
@@ -5527,7 +5321,7 @@
 </file>
 
 <file path=customXml/itemProps1.xml><?xml version="1.0" encoding="utf-8"?>
-<ds:datastoreItem xmlns:ds="http://schemas.openxmlformats.org/officeDocument/2006/customXml" ds:itemID="{E75E2826-7CA1-4205-9064-BB6A5E445A88}">
+<ds:datastoreItem xmlns:ds="http://schemas.openxmlformats.org/officeDocument/2006/customXml" ds:itemID="{4B5E67A0-7441-4EA0-B248-9561B54DF8D0}">
   <ds:schemaRefs>
     <ds:schemaRef ds:uri="http://schemas.openxmlformats.org/officeDocument/2006/bibliography"/>
   </ds:schemaRefs>

</xml_diff>

<commit_message>
Documentation update for OpenDSS-PM- Example code corrected
git-svn-id: https://svn.code.sf.net/p/electricdss/code@1875 d8739450-1e93-4ef4-a0af-c327d92816ff
</commit_message>
<xml_diff>
--- a/trunk/Parallel_Version/Doc/User_Instructions_for_Parallel_Processing.docx
+++ b/trunk/Parallel_Version/Doc/User_Instructions_for_Parallel_Processing.docx
@@ -769,27 +769,14 @@
       <w:r>
         <w:t xml:space="preserve">Figure </w:t>
       </w:r>
-      <w:r>
-        <w:fldChar w:fldCharType="begin"/>
-      </w:r>
-      <w:r>
-        <w:instrText xml:space="preserve"> SEQ Figure \* ARABIC </w:instrText>
-      </w:r>
-      <w:r>
-        <w:fldChar w:fldCharType="separate"/>
-      </w:r>
-      <w:r>
-        <w:rPr>
-          <w:noProof/>
-        </w:rPr>
-        <w:t>1</w:t>
-      </w:r>
-      <w:r>
-        <w:rPr>
-          <w:noProof/>
-        </w:rPr>
-        <w:fldChar w:fldCharType="end"/>
-      </w:r>
+      <w:fldSimple w:instr=" SEQ Figure \* ARABIC ">
+        <w:r>
+          <w:rPr>
+            <w:noProof/>
+          </w:rPr>
+          <w:t>1</w:t>
+        </w:r>
+      </w:fldSimple>
       <w:bookmarkEnd w:id="0"/>
       <w:r>
         <w:t>. Operational scheme proposed for evolving OpenDSS into a parallel processing machine based on actors</w:t>
@@ -2072,7 +2059,25 @@
           <w:sz w:val="16"/>
           <w:szCs w:val="16"/>
         </w:rPr>
-        <w:t xml:space="preserve"> "C:\Users\pdmo005\Documents\OpenDSS\EPRI_ckt5_3437_nodes\master.dss"</w:t>
+        <w:t xml:space="preserve"> "C:\Program Files\OpenDSS\</w:t>
+      </w:r>
+      <w:proofErr w:type="spellStart"/>
+      <w:r>
+        <w:rPr>
+          <w:rFonts w:ascii="MS Sans Serif" w:hAnsi="MS Sans Serif" w:cs="MS Sans Serif"/>
+          <w:sz w:val="16"/>
+          <w:szCs w:val="16"/>
+        </w:rPr>
+        <w:t>EPRITestCircuits</w:t>
+      </w:r>
+      <w:proofErr w:type="spellEnd"/>
+      <w:r>
+        <w:rPr>
+          <w:rFonts w:ascii="MS Sans Serif" w:hAnsi="MS Sans Serif" w:cs="MS Sans Serif"/>
+          <w:sz w:val="16"/>
+          <w:szCs w:val="16"/>
+        </w:rPr>
+        <w:t>\ckt5\Master_ckt5.dss"</w:t>
       </w:r>
     </w:p>
     <w:p>
@@ -2196,7 +2201,25 @@
           <w:sz w:val="16"/>
           <w:szCs w:val="16"/>
         </w:rPr>
-        <w:t xml:space="preserve"> "C:\Users\pdmo005\Documents\OpenDSS\EPRI_ckt5_3437_nodes\master.dss"</w:t>
+        <w:t xml:space="preserve"> "C:\Program Files\OpenDSS\</w:t>
+      </w:r>
+      <w:proofErr w:type="spellStart"/>
+      <w:r>
+        <w:rPr>
+          <w:rFonts w:ascii="MS Sans Serif" w:hAnsi="MS Sans Serif" w:cs="MS Sans Serif"/>
+          <w:sz w:val="16"/>
+          <w:szCs w:val="16"/>
+        </w:rPr>
+        <w:t>EPRITestCircuits</w:t>
+      </w:r>
+      <w:proofErr w:type="spellEnd"/>
+      <w:r>
+        <w:rPr>
+          <w:rFonts w:ascii="MS Sans Serif" w:hAnsi="MS Sans Serif" w:cs="MS Sans Serif"/>
+          <w:sz w:val="16"/>
+          <w:szCs w:val="16"/>
+        </w:rPr>
+        <w:t>\ckt5\Master_ckt5.dss"</w:t>
       </w:r>
     </w:p>
     <w:p>
@@ -2320,7 +2343,25 @@
           <w:sz w:val="16"/>
           <w:szCs w:val="16"/>
         </w:rPr>
-        <w:t xml:space="preserve"> "C:\Users\pdmo005\Documents\OpenDSS\EPRI_ckt5_3437_nodes\master.dss"</w:t>
+        <w:t xml:space="preserve"> "C:\Program Files\OpenDSS\</w:t>
+      </w:r>
+      <w:proofErr w:type="spellStart"/>
+      <w:r>
+        <w:rPr>
+          <w:rFonts w:ascii="MS Sans Serif" w:hAnsi="MS Sans Serif" w:cs="MS Sans Serif"/>
+          <w:sz w:val="16"/>
+          <w:szCs w:val="16"/>
+        </w:rPr>
+        <w:t>EPRITestCircuits</w:t>
+      </w:r>
+      <w:proofErr w:type="spellEnd"/>
+      <w:r>
+        <w:rPr>
+          <w:rFonts w:ascii="MS Sans Serif" w:hAnsi="MS Sans Serif" w:cs="MS Sans Serif"/>
+          <w:sz w:val="16"/>
+          <w:szCs w:val="16"/>
+        </w:rPr>
+        <w:t>\ckt5\Master_ckt5.dss"</w:t>
       </w:r>
     </w:p>
     <w:p>
@@ -2486,6 +2527,8 @@
         </w:rPr>
         <w:t>=1</w:t>
       </w:r>
+      <w:bookmarkStart w:id="1" w:name="_GoBack"/>
+      <w:bookmarkEnd w:id="1"/>
     </w:p>
     <w:p>
       <w:pPr>
@@ -3210,7 +3253,6 @@
         <w:autoSpaceDN w:val="0"/>
         <w:adjustRightInd w:val="0"/>
         <w:spacing w:after="0" w:line="240" w:lineRule="auto"/>
-        <w:ind w:left="720"/>
         <w:rPr>
           <w:rFonts w:ascii="MS Sans Serif" w:hAnsi="MS Sans Serif" w:cs="MS Sans Serif"/>
           <w:sz w:val="16"/>
@@ -3327,8 +3369,6 @@
         </w:rPr>
         <w:t>=Yes</w:t>
       </w:r>
-      <w:bookmarkStart w:id="1" w:name="_GoBack"/>
-      <w:bookmarkEnd w:id="1"/>
     </w:p>
     <w:p>
       <w:pPr>
@@ -3590,27 +3630,14 @@
       <w:r>
         <w:t xml:space="preserve">Figure </w:t>
       </w:r>
-      <w:r>
-        <w:fldChar w:fldCharType="begin"/>
-      </w:r>
-      <w:r>
-        <w:instrText xml:space="preserve"> SEQ Figure \* ARABIC </w:instrText>
-      </w:r>
-      <w:r>
-        <w:fldChar w:fldCharType="separate"/>
-      </w:r>
-      <w:r>
-        <w:rPr>
-          <w:noProof/>
-        </w:rPr>
-        <w:t>2</w:t>
-      </w:r>
-      <w:r>
-        <w:rPr>
-          <w:noProof/>
-        </w:rPr>
-        <w:fldChar w:fldCharType="end"/>
-      </w:r>
+      <w:fldSimple w:instr=" SEQ Figure \* ARABIC ">
+        <w:r>
+          <w:rPr>
+            <w:noProof/>
+          </w:rPr>
+          <w:t>2</w:t>
+        </w:r>
+      </w:fldSimple>
       <w:bookmarkEnd w:id="2"/>
       <w:r>
         <w:t>. Selecting the parts of the script that the user wants to be executed</w:t>
@@ -3685,30 +3712,14 @@
       <w:r>
         <w:t xml:space="preserve">Figure </w:t>
       </w:r>
-      <w:r>
-        <w:fldChar w:fldCharType="begin"/>
-      </w:r>
-      <w:r>
-        <w:instrText xml:space="preserve"> SEQ Figure \</w:instrText>
-      </w:r>
-      <w:r>
-        <w:instrText xml:space="preserve">* ARABIC </w:instrText>
-      </w:r>
-      <w:r>
-        <w:fldChar w:fldCharType="separate"/>
-      </w:r>
-      <w:r>
-        <w:rPr>
-          <w:noProof/>
-        </w:rPr>
-        <w:t>3</w:t>
-      </w:r>
-      <w:r>
-        <w:rPr>
-          <w:noProof/>
-        </w:rPr>
-        <w:fldChar w:fldCharType="end"/>
-      </w:r>
+      <w:fldSimple w:instr=" SEQ Figure \* ARABIC ">
+        <w:r>
+          <w:rPr>
+            <w:noProof/>
+          </w:rPr>
+          <w:t>3</w:t>
+        </w:r>
+      </w:fldSimple>
       <w:bookmarkEnd w:id="3"/>
       <w:r>
         <w:t>. Processor usage when performing parallel processing with OpenDSS-PM</w:t>
@@ -4004,7 +4015,7 @@
           <w:rPr>
             <w:noProof/>
           </w:rPr>
-          <w:t>7</w:t>
+          <w:t>6</w:t>
         </w:r>
         <w:r>
           <w:rPr>
@@ -5321,7 +5332,7 @@
 </file>
 
 <file path=customXml/itemProps1.xml><?xml version="1.0" encoding="utf-8"?>
-<ds:datastoreItem xmlns:ds="http://schemas.openxmlformats.org/officeDocument/2006/customXml" ds:itemID="{4B5E67A0-7441-4EA0-B248-9561B54DF8D0}">
+<ds:datastoreItem xmlns:ds="http://schemas.openxmlformats.org/officeDocument/2006/customXml" ds:itemID="{2F62BE15-03F3-4214-85F5-189D232F826D}">
   <ds:schemaRefs>
     <ds:schemaRef ds:uri="http://schemas.openxmlformats.org/officeDocument/2006/bibliography"/>
   </ds:schemaRefs>

</xml_diff>

<commit_message>
Technical update about the new commands and options incorporated to OpenDSS-PM. These options are related to the automatic circuit tearing algorithm to be used later with Diakoptics.
git-svn-id: https://svn.code.sf.net/p/electricdss/code@2012 d8739450-1e93-4ef4-a0af-c327d92816ff
</commit_message>
<xml_diff>
--- a/trunk/Parallel_Version/Doc/User_Instructions_for_Parallel_Processing.docx
+++ b/trunk/Parallel_Version/Doc/User_Instructions_for_Parallel_Processing.docx
@@ -82,7 +82,7 @@
           <w:sz w:val="24"/>
           <w:szCs w:val="24"/>
         </w:rPr>
-        <w:t>10-</w:t>
+        <w:t>09</w:t>
       </w:r>
       <w:r>
         <w:rPr>
@@ -90,7 +90,7 @@
           <w:sz w:val="24"/>
           <w:szCs w:val="24"/>
         </w:rPr>
-        <w:t>20</w:t>
+        <w:t>-</w:t>
       </w:r>
       <w:r>
         <w:rPr>
@@ -98,8 +98,18 @@
           <w:sz w:val="24"/>
           <w:szCs w:val="24"/>
         </w:rPr>
-        <w:t>-2016</w:t>
-      </w:r>
+        <w:t>2</w:t>
+      </w:r>
+      <w:r>
+        <w:rPr>
+          <w:i/>
+          <w:sz w:val="24"/>
+          <w:szCs w:val="24"/>
+        </w:rPr>
+        <w:t>9-2017</w:t>
+      </w:r>
+      <w:bookmarkStart w:id="0" w:name="_GoBack"/>
+      <w:bookmarkEnd w:id="0"/>
     </w:p>
     <w:p/>
     <w:p>
@@ -765,19 +775,32 @@
         <w:pStyle w:val="Caption"/>
         <w:jc w:val="center"/>
       </w:pPr>
-      <w:bookmarkStart w:id="0" w:name="_Ref461802841"/>
+      <w:bookmarkStart w:id="1" w:name="_Ref461802841"/>
       <w:r>
         <w:t xml:space="preserve">Figure </w:t>
       </w:r>
-      <w:fldSimple w:instr=" SEQ Figure \* ARABIC ">
-        <w:r>
-          <w:rPr>
-            <w:noProof/>
-          </w:rPr>
-          <w:t>1</w:t>
-        </w:r>
-      </w:fldSimple>
-      <w:bookmarkEnd w:id="0"/>
+      <w:r>
+        <w:fldChar w:fldCharType="begin"/>
+      </w:r>
+      <w:r>
+        <w:instrText xml:space="preserve"> SEQ Figure \* ARABIC </w:instrText>
+      </w:r>
+      <w:r>
+        <w:fldChar w:fldCharType="separate"/>
+      </w:r>
+      <w:r>
+        <w:rPr>
+          <w:noProof/>
+        </w:rPr>
+        <w:t>1</w:t>
+      </w:r>
+      <w:r>
+        <w:rPr>
+          <w:noProof/>
+        </w:rPr>
+        <w:fldChar w:fldCharType="end"/>
+      </w:r>
+      <w:bookmarkEnd w:id="1"/>
       <w:r>
         <w:t>. Operational scheme proposed for evolving OpenDSS into a parallel processing machine based on actors</w:t>
       </w:r>
@@ -1590,8 +1613,402 @@
     </w:p>
     <w:p>
       <w:pPr>
+        <w:pStyle w:val="Heading3"/>
+        <w:rPr>
+          <w:i/>
+          <w:color w:val="auto"/>
+        </w:rPr>
+      </w:pPr>
+      <w:proofErr w:type="spellStart"/>
+      <w:r>
+        <w:rPr>
+          <w:i/>
+          <w:color w:val="auto"/>
+        </w:rPr>
+        <w:lastRenderedPageBreak/>
+        <w:t>CalcIncMatrix</w:t>
+      </w:r>
+      <w:proofErr w:type="spellEnd"/>
+    </w:p>
+    <w:p>
+      <w:pPr>
         <w:jc w:val="both"/>
       </w:pPr>
+      <w:r>
+        <w:t xml:space="preserve">This </w:t>
+      </w:r>
+      <w:r>
+        <w:t>command can be used to calculate the Branch-To-Node incidence matrix (B2N) of the active circuit</w:t>
+      </w:r>
+      <w:r>
+        <w:t>.</w:t>
+      </w:r>
+      <w:r>
+        <w:t xml:space="preserve"> The calculation is performed considering the </w:t>
+      </w:r>
+      <w:proofErr w:type="spellStart"/>
+      <w:r>
+        <w:t>PDElements</w:t>
+      </w:r>
+      <w:proofErr w:type="spellEnd"/>
+      <w:r>
+        <w:t xml:space="preserve"> as branches (rows) and the buses as nodes (Columns). The order of the </w:t>
+      </w:r>
+      <w:proofErr w:type="spellStart"/>
+      <w:r>
+        <w:t>PDElements</w:t>
+      </w:r>
+      <w:proofErr w:type="spellEnd"/>
+      <w:r>
+        <w:t xml:space="preserve"> as rows goes as follows: Lines, transformers, capacitors in series and reactors in series.</w:t>
+      </w:r>
+    </w:p>
+    <w:p>
+      <w:pPr>
+        <w:pStyle w:val="Heading3"/>
+        <w:rPr>
+          <w:i/>
+          <w:color w:val="auto"/>
+        </w:rPr>
+      </w:pPr>
+      <w:proofErr w:type="spellStart"/>
+      <w:r>
+        <w:rPr>
+          <w:i/>
+          <w:color w:val="auto"/>
+        </w:rPr>
+        <w:t>CalcIncMatrix</w:t>
+      </w:r>
+      <w:r>
+        <w:rPr>
+          <w:i/>
+          <w:color w:val="auto"/>
+        </w:rPr>
+        <w:t>_O</w:t>
+      </w:r>
+      <w:proofErr w:type="spellEnd"/>
+    </w:p>
+    <w:p>
+      <w:pPr>
+        <w:jc w:val="both"/>
+      </w:pPr>
+      <w:r>
+        <w:t xml:space="preserve">This command can be used to calculate the Branch-To-Node incidence matrix (B2N) of the active circuit. </w:t>
+      </w:r>
+      <w:r>
+        <w:t xml:space="preserve">However, this command delivers and optimized matrix that is organized inside the algorithm by using the </w:t>
+      </w:r>
+      <w:proofErr w:type="spellStart"/>
+      <w:r>
+        <w:t>CktTree</w:t>
+      </w:r>
+      <w:proofErr w:type="spellEnd"/>
+      <w:r>
+        <w:t xml:space="preserve"> class. </w:t>
+      </w:r>
+      <w:r>
+        <w:t xml:space="preserve">The calculation is performed considering the </w:t>
+      </w:r>
+      <w:proofErr w:type="spellStart"/>
+      <w:r>
+        <w:t>PDElements</w:t>
+      </w:r>
+      <w:proofErr w:type="spellEnd"/>
+      <w:r>
+        <w:t xml:space="preserve"> as branches (rows) and the buses as nodes (Columns).</w:t>
+      </w:r>
+      <w:r>
+        <w:t xml:space="preserve"> Additionally, this algorithm calculates the levels of each bus to populate an internal array called </w:t>
+      </w:r>
+      <w:proofErr w:type="spellStart"/>
+      <w:r>
+        <w:t>BusLevels</w:t>
+      </w:r>
+      <w:proofErr w:type="spellEnd"/>
+      <w:r>
+        <w:t>. The Bus level is an integer that reveals how far in terms of buses is the Bus respect to the feeder’s backbone. The Backbone is a randomly selected continuous path from the feeder head to a point in the feeder selected as feeder end.</w:t>
+      </w:r>
+    </w:p>
+    <w:p>
+      <w:pPr>
+        <w:pStyle w:val="Heading3"/>
+        <w:rPr>
+          <w:i/>
+          <w:color w:val="auto"/>
+        </w:rPr>
+      </w:pPr>
+      <w:proofErr w:type="spellStart"/>
+      <w:r>
+        <w:rPr>
+          <w:i/>
+          <w:color w:val="auto"/>
+        </w:rPr>
+        <w:t>Tear_Circuit</w:t>
+      </w:r>
+      <w:proofErr w:type="spellEnd"/>
+    </w:p>
+    <w:p>
+      <w:pPr>
+        <w:jc w:val="both"/>
+      </w:pPr>
+      <w:r>
+        <w:t xml:space="preserve">This command </w:t>
+      </w:r>
+      <w:r>
+        <w:t xml:space="preserve">tears apart the circuit in many pieces as CPUs – 1 are available in the local PC. The tearing takes place by using the </w:t>
+      </w:r>
+      <w:proofErr w:type="spellStart"/>
+      <w:r>
+        <w:rPr>
+          <w:i/>
+        </w:rPr>
+        <w:t>CalcIncMatrix_O</w:t>
+      </w:r>
+      <w:proofErr w:type="spellEnd"/>
+      <w:r>
+        <w:t xml:space="preserve"> command internally. Then, the algorithm estimates the best route for generating a set of sub-Circuits by placing an energy meter at the tearing points selected by the algorithm</w:t>
+      </w:r>
+      <w:r>
+        <w:t>.</w:t>
+      </w:r>
+      <w:r>
+        <w:t xml:space="preserve"> As a result, this command will generate a folder called </w:t>
+      </w:r>
+      <w:proofErr w:type="spellStart"/>
+      <w:r>
+        <w:rPr>
+          <w:i/>
+        </w:rPr>
+        <w:t>Teared_Circuit</w:t>
+      </w:r>
+      <w:proofErr w:type="spellEnd"/>
+      <w:r>
+        <w:t xml:space="preserve"> inside the project’s folder. </w:t>
+      </w:r>
+      <w:r>
+        <w:t>Each sub-Circuit will be contained in this folder starting at the substation (</w:t>
+      </w:r>
+      <w:proofErr w:type="spellStart"/>
+      <w:r>
+        <w:rPr>
+          <w:i/>
+        </w:rPr>
+        <w:t>Tared_Circuit</w:t>
+      </w:r>
+      <w:proofErr w:type="spellEnd"/>
+      <w:r>
+        <w:t xml:space="preserve"> folder root) and the other Sub-Circuits in folders called </w:t>
+      </w:r>
+      <w:r>
+        <w:rPr>
+          <w:i/>
+        </w:rPr>
+        <w:t>Zone_1, Zone_2</w:t>
+      </w:r>
+      <w:r>
+        <w:t xml:space="preserve"> and so on until the total number of sub-Circuits.</w:t>
+      </w:r>
+    </w:p>
+    <w:p>
+      <w:pPr>
+        <w:pStyle w:val="Heading3"/>
+        <w:rPr>
+          <w:i/>
+          <w:color w:val="auto"/>
+        </w:rPr>
+      </w:pPr>
+      <w:r>
+        <w:rPr>
+          <w:i/>
+          <w:color w:val="auto"/>
+        </w:rPr>
+        <w:t xml:space="preserve">Export </w:t>
+      </w:r>
+      <w:proofErr w:type="spellStart"/>
+      <w:r>
+        <w:rPr>
+          <w:i/>
+          <w:color w:val="auto"/>
+        </w:rPr>
+        <w:t>IncMatrix</w:t>
+      </w:r>
+      <w:proofErr w:type="spellEnd"/>
+    </w:p>
+    <w:p>
+      <w:pPr>
+        <w:jc w:val="both"/>
+      </w:pPr>
+      <w:r>
+        <w:t xml:space="preserve">This command </w:t>
+      </w:r>
+      <w:r>
+        <w:t>exports in a csv file the B2N matrix using a compressed coordinated format (Row, Column, and Value)</w:t>
+      </w:r>
+      <w:r>
+        <w:t>.</w:t>
+      </w:r>
+      <w:r>
+        <w:t xml:space="preserve"> This format is used to facilitate uploading this data into a sparse matrix.</w:t>
+      </w:r>
+    </w:p>
+    <w:p>
+      <w:pPr>
+        <w:pStyle w:val="Heading3"/>
+        <w:rPr>
+          <w:i/>
+          <w:color w:val="auto"/>
+        </w:rPr>
+      </w:pPr>
+      <w:r>
+        <w:rPr>
+          <w:i/>
+          <w:color w:val="auto"/>
+        </w:rPr>
+        <w:t xml:space="preserve">Export </w:t>
+      </w:r>
+      <w:proofErr w:type="spellStart"/>
+      <w:r>
+        <w:rPr>
+          <w:i/>
+          <w:color w:val="auto"/>
+        </w:rPr>
+        <w:t>IncMatrix</w:t>
+      </w:r>
+      <w:r>
+        <w:rPr>
+          <w:i/>
+          <w:color w:val="auto"/>
+        </w:rPr>
+        <w:t>Rows</w:t>
+      </w:r>
+      <w:proofErr w:type="spellEnd"/>
+    </w:p>
+    <w:p>
+      <w:pPr>
+        <w:jc w:val="both"/>
+      </w:pPr>
+      <w:r>
+        <w:t xml:space="preserve">This command exports in a csv file the </w:t>
+      </w:r>
+      <w:r>
+        <w:t>names of the rows (</w:t>
+      </w:r>
+      <w:proofErr w:type="spellStart"/>
+      <w:r>
+        <w:t>PDElements</w:t>
+      </w:r>
+      <w:proofErr w:type="spellEnd"/>
+      <w:r>
+        <w:t>) of the latest calculation of the B2N matrix using any of the methods for this purpose</w:t>
+      </w:r>
+      <w:r>
+        <w:t>.</w:t>
+      </w:r>
+    </w:p>
+    <w:p>
+      <w:pPr>
+        <w:pStyle w:val="Heading3"/>
+        <w:rPr>
+          <w:i/>
+          <w:color w:val="auto"/>
+        </w:rPr>
+      </w:pPr>
+      <w:r>
+        <w:rPr>
+          <w:i/>
+          <w:color w:val="auto"/>
+        </w:rPr>
+        <w:t xml:space="preserve">Export </w:t>
+      </w:r>
+      <w:proofErr w:type="spellStart"/>
+      <w:r>
+        <w:rPr>
+          <w:i/>
+          <w:color w:val="auto"/>
+        </w:rPr>
+        <w:t>IncMatrix</w:t>
+      </w:r>
+      <w:r>
+        <w:rPr>
+          <w:i/>
+          <w:color w:val="auto"/>
+        </w:rPr>
+        <w:t>Col</w:t>
+      </w:r>
+      <w:r>
+        <w:rPr>
+          <w:i/>
+          <w:color w:val="auto"/>
+        </w:rPr>
+        <w:t>s</w:t>
+      </w:r>
+      <w:proofErr w:type="spellEnd"/>
+    </w:p>
+    <w:p>
+      <w:pPr>
+        <w:jc w:val="both"/>
+      </w:pPr>
+      <w:r>
+        <w:t xml:space="preserve">This command exports in a csv file the names of the </w:t>
+      </w:r>
+      <w:r>
+        <w:t>column</w:t>
+      </w:r>
+      <w:r>
+        <w:t>s</w:t>
+      </w:r>
+      <w:r>
+        <w:t xml:space="preserve"> (buses)</w:t>
+      </w:r>
+      <w:r>
+        <w:t xml:space="preserve"> of the latest calculation of the B2N matrix using any of the methods for this purpose.</w:t>
+      </w:r>
+    </w:p>
+    <w:p>
+      <w:pPr>
+        <w:pStyle w:val="Heading3"/>
+        <w:rPr>
+          <w:i/>
+          <w:color w:val="auto"/>
+        </w:rPr>
+      </w:pPr>
+      <w:r>
+        <w:rPr>
+          <w:i/>
+          <w:color w:val="auto"/>
+        </w:rPr>
+        <w:t xml:space="preserve">Export </w:t>
+      </w:r>
+      <w:proofErr w:type="spellStart"/>
+      <w:r>
+        <w:rPr>
+          <w:i/>
+          <w:color w:val="auto"/>
+        </w:rPr>
+        <w:t>BusLevel</w:t>
+      </w:r>
+      <w:r>
+        <w:rPr>
+          <w:i/>
+          <w:color w:val="auto"/>
+        </w:rPr>
+        <w:t>s</w:t>
+      </w:r>
+      <w:proofErr w:type="spellEnd"/>
+    </w:p>
+    <w:p>
+      <w:pPr>
+        <w:jc w:val="both"/>
+      </w:pPr>
+      <w:r>
+        <w:t xml:space="preserve">This command exports in a csv file the names </w:t>
+      </w:r>
+      <w:r>
+        <w:t xml:space="preserve">and levels </w:t>
+      </w:r>
+      <w:r>
+        <w:t>of the columns (buses) of the latest calculation of the B2N matrix using any of the methods for this purpose.</w:t>
+      </w:r>
     </w:p>
     <w:p>
       <w:pPr>
@@ -1744,6 +2161,7 @@
               <w:jc w:val="center"/>
             </w:pPr>
             <w:r>
+              <w:lastRenderedPageBreak/>
               <w:t>7001</w:t>
             </w:r>
           </w:p>
@@ -2527,8 +2945,6 @@
         </w:rPr>
         <w:t>=1</w:t>
       </w:r>
-      <w:bookmarkStart w:id="1" w:name="_GoBack"/>
-      <w:bookmarkEnd w:id="1"/>
     </w:p>
     <w:p>
       <w:pPr>
@@ -3070,7 +3486,6 @@
           <w:sz w:val="16"/>
           <w:szCs w:val="16"/>
         </w:rPr>
-        <w:lastRenderedPageBreak/>
         <w:t>set</w:t>
       </w:r>
       <w:proofErr w:type="gramEnd"/>
@@ -3630,14 +4045,27 @@
       <w:r>
         <w:t xml:space="preserve">Figure </w:t>
       </w:r>
-      <w:fldSimple w:instr=" SEQ Figure \* ARABIC ">
-        <w:r>
-          <w:rPr>
-            <w:noProof/>
-          </w:rPr>
-          <w:t>2</w:t>
-        </w:r>
-      </w:fldSimple>
+      <w:r>
+        <w:fldChar w:fldCharType="begin"/>
+      </w:r>
+      <w:r>
+        <w:instrText xml:space="preserve"> SEQ Figure \* ARABIC </w:instrText>
+      </w:r>
+      <w:r>
+        <w:fldChar w:fldCharType="separate"/>
+      </w:r>
+      <w:r>
+        <w:rPr>
+          <w:noProof/>
+        </w:rPr>
+        <w:t>2</w:t>
+      </w:r>
+      <w:r>
+        <w:rPr>
+          <w:noProof/>
+        </w:rPr>
+        <w:fldChar w:fldCharType="end"/>
+      </w:r>
       <w:bookmarkEnd w:id="2"/>
       <w:r>
         <w:t>. Selecting the parts of the script that the user wants to be executed</w:t>
@@ -3712,14 +4140,27 @@
       <w:r>
         <w:t xml:space="preserve">Figure </w:t>
       </w:r>
-      <w:fldSimple w:instr=" SEQ Figure \* ARABIC ">
-        <w:r>
-          <w:rPr>
-            <w:noProof/>
-          </w:rPr>
-          <w:t>3</w:t>
-        </w:r>
-      </w:fldSimple>
+      <w:r>
+        <w:fldChar w:fldCharType="begin"/>
+      </w:r>
+      <w:r>
+        <w:instrText xml:space="preserve"> SEQ Figure \* ARABIC </w:instrText>
+      </w:r>
+      <w:r>
+        <w:fldChar w:fldCharType="separate"/>
+      </w:r>
+      <w:r>
+        <w:rPr>
+          <w:noProof/>
+        </w:rPr>
+        <w:t>3</w:t>
+      </w:r>
+      <w:r>
+        <w:rPr>
+          <w:noProof/>
+        </w:rPr>
+        <w:fldChar w:fldCharType="end"/>
+      </w:r>
       <w:bookmarkEnd w:id="3"/>
       <w:r>
         <w:t>. Processor usage when performing parallel processing with OpenDSS-PM</w:t>
@@ -4015,7 +4456,7 @@
           <w:rPr>
             <w:noProof/>
           </w:rPr>
-          <w:t>6</w:t>
+          <w:t>8</w:t>
         </w:r>
         <w:r>
           <w:rPr>
@@ -5332,7 +5773,7 @@
 </file>
 
 <file path=customXml/itemProps1.xml><?xml version="1.0" encoding="utf-8"?>
-<ds:datastoreItem xmlns:ds="http://schemas.openxmlformats.org/officeDocument/2006/customXml" ds:itemID="{2F62BE15-03F3-4214-85F5-189D232F826D}">
+<ds:datastoreItem xmlns:ds="http://schemas.openxmlformats.org/officeDocument/2006/customXml" ds:itemID="{FF007AA5-D7A6-439E-95C1-76B219C0E0B7}">
   <ds:schemaRefs>
     <ds:schemaRef ds:uri="http://schemas.openxmlformats.org/officeDocument/2006/bibliography"/>
   </ds:schemaRefs>

</xml_diff>

<commit_message>
Spelling mistake fixed (Irregular verbs in English)
git-svn-id: https://svn.code.sf.net/p/electricdss/code@2017 d8739450-1e93-4ef4-a0af-c327d92816ff
</commit_message>
<xml_diff>
--- a/trunk/Parallel_Version/Doc/User_Instructions_for_Parallel_Processing.docx
+++ b/trunk/Parallel_Version/Doc/User_Instructions_for_Parallel_Processing.docx
@@ -108,8 +108,6 @@
         </w:rPr>
         <w:t>9-2017</w:t>
       </w:r>
-      <w:bookmarkStart w:id="0" w:name="_GoBack"/>
-      <w:bookmarkEnd w:id="0"/>
     </w:p>
     <w:p/>
     <w:p>
@@ -775,32 +773,19 @@
         <w:pStyle w:val="Caption"/>
         <w:jc w:val="center"/>
       </w:pPr>
-      <w:bookmarkStart w:id="1" w:name="_Ref461802841"/>
+      <w:bookmarkStart w:id="0" w:name="_Ref461802841"/>
       <w:r>
         <w:t xml:space="preserve">Figure </w:t>
       </w:r>
-      <w:r>
-        <w:fldChar w:fldCharType="begin"/>
-      </w:r>
-      <w:r>
-        <w:instrText xml:space="preserve"> SEQ Figure \* ARABIC </w:instrText>
-      </w:r>
-      <w:r>
-        <w:fldChar w:fldCharType="separate"/>
-      </w:r>
-      <w:r>
-        <w:rPr>
-          <w:noProof/>
-        </w:rPr>
-        <w:t>1</w:t>
-      </w:r>
-      <w:r>
-        <w:rPr>
-          <w:noProof/>
-        </w:rPr>
-        <w:fldChar w:fldCharType="end"/>
-      </w:r>
-      <w:bookmarkEnd w:id="1"/>
+      <w:fldSimple w:instr=" SEQ Figure \* ARABIC ">
+        <w:r>
+          <w:rPr>
+            <w:noProof/>
+          </w:rPr>
+          <w:t>1</w:t>
+        </w:r>
+      </w:fldSimple>
+      <w:bookmarkEnd w:id="0"/>
       <w:r>
         <w:t>. Operational scheme proposed for evolving OpenDSS into a parallel processing machine based on actors</w:t>
       </w:r>
@@ -876,15 +861,7 @@
         <w:t>start</w:t>
       </w:r>
       <w:r>
-        <w:t xml:space="preserve"> function is called in an OpenDSS-PM COM or DLL interface or when the EXE version is started. OpenDSS-PM will create Actor 1, designate a memory space, open an instance for </w:t>
-      </w:r>
-      <w:proofErr w:type="spellStart"/>
-      <w:r>
-        <w:t>KLUSolve</w:t>
-      </w:r>
-      <w:proofErr w:type="spellEnd"/>
-      <w:r>
-        <w:t>, and define the execution thread. In return, OpenDSS-PM will return to the user an ID (integer) to identify the created actor.</w:t>
+        <w:t xml:space="preserve"> function is called in an OpenDSS-PM COM or DLL interface or when the EXE version is started. OpenDSS-PM will create Actor 1, designate a memory space, open an instance for KLUSolve, and define the execution thread. In return, OpenDSS-PM will return to the user an ID (integer) to identify the created actor.</w:t>
       </w:r>
     </w:p>
     <w:p>
@@ -897,15 +874,7 @@
         <w:jc w:val="both"/>
       </w:pPr>
       <w:r>
-        <w:t xml:space="preserve">After the program has started the user issues the </w:t>
-      </w:r>
-      <w:proofErr w:type="spellStart"/>
-      <w:r>
-        <w:t>NewActor</w:t>
-      </w:r>
-      <w:proofErr w:type="spellEnd"/>
-      <w:r>
-        <w:t xml:space="preserve"> command to create a new actor.</w:t>
+        <w:t>After the program has started the user issues the NewActor command to create a new actor.</w:t>
       </w:r>
     </w:p>
     <w:p>
@@ -924,16 +893,8 @@
         <w:rPr>
           <w:i/>
         </w:rPr>
-        <w:t>Set Core=</w:t>
-      </w:r>
-      <w:proofErr w:type="spellStart"/>
-      <w:r>
-        <w:rPr>
-          <w:i/>
-        </w:rPr>
-        <w:t>nn</w:t>
-      </w:r>
-      <w:proofErr w:type="spellEnd"/>
+        <w:t>Set Core=nn</w:t>
+      </w:r>
       <w:r>
         <w:t xml:space="preserve"> command. This command will apply to the </w:t>
       </w:r>
@@ -972,25 +933,21 @@
         </w:rPr>
         <w:t xml:space="preserve">t </w:t>
       </w:r>
-      <w:proofErr w:type="spellStart"/>
       <w:r>
         <w:rPr>
           <w:i/>
         </w:rPr>
         <w:t>ActiveActor</w:t>
       </w:r>
-      <w:proofErr w:type="spellEnd"/>
       <w:r>
         <w:t>=</w:t>
       </w:r>
-      <w:proofErr w:type="spellStart"/>
       <w:r>
         <w:rPr>
           <w:i/>
         </w:rPr>
         <w:t>nn</w:t>
       </w:r>
-      <w:proofErr w:type="spellEnd"/>
       <w:r>
         <w:t xml:space="preserve"> command.</w:t>
       </w:r>
@@ -1116,7 +1073,6 @@
           <w:color w:val="auto"/>
         </w:rPr>
       </w:pPr>
-      <w:proofErr w:type="spellStart"/>
       <w:r>
         <w:rPr>
           <w:i/>
@@ -1124,7 +1080,6 @@
         </w:rPr>
         <w:t>NumCPUs</w:t>
       </w:r>
-      <w:proofErr w:type="spellEnd"/>
     </w:p>
     <w:p>
       <w:pPr>
@@ -1168,7 +1123,6 @@
           <w:color w:val="auto"/>
         </w:rPr>
       </w:pPr>
-      <w:proofErr w:type="spellStart"/>
       <w:r>
         <w:rPr>
           <w:i/>
@@ -1176,7 +1130,6 @@
         </w:rPr>
         <w:t>NumCores</w:t>
       </w:r>
-      <w:proofErr w:type="spellEnd"/>
     </w:p>
     <w:p>
       <w:pPr>
@@ -1201,15 +1154,7 @@
         <w:t>@result</w:t>
       </w:r>
       <w:r>
-        <w:t xml:space="preserve"> variable for the text scripting interface. The string is also available in the Result property of the Text interface in the COM interface and the result of the </w:t>
-      </w:r>
-      <w:proofErr w:type="spellStart"/>
-      <w:r>
-        <w:t>DSSPut_Command</w:t>
-      </w:r>
-      <w:proofErr w:type="spellEnd"/>
-      <w:r>
-        <w:t xml:space="preserve"> function of the DLL interface.</w:t>
+        <w:t xml:space="preserve"> variable for the text scripting interface. The string is also available in the Result property of the Text interface in the COM interface and the result of the DSSPut_Command function of the DLL interface.</w:t>
       </w:r>
     </w:p>
     <w:p>
@@ -1220,7 +1165,6 @@
           <w:color w:val="auto"/>
         </w:rPr>
       </w:pPr>
-      <w:proofErr w:type="spellStart"/>
       <w:r>
         <w:rPr>
           <w:i/>
@@ -1228,7 +1172,6 @@
         </w:rPr>
         <w:t>NewActor</w:t>
       </w:r>
-      <w:proofErr w:type="spellEnd"/>
     </w:p>
     <w:p>
       <w:pPr>
@@ -1237,25 +1180,21 @@
       <w:r>
         <w:t xml:space="preserve">This command creates a new actor (OpenDSS-PM Instance) and sets the new actor as the active actor. There can be only 1 circuit per actor. The </w:t>
       </w:r>
-      <w:proofErr w:type="spellStart"/>
       <w:r>
         <w:rPr>
           <w:i/>
         </w:rPr>
         <w:t>NewActor</w:t>
       </w:r>
-      <w:proofErr w:type="spellEnd"/>
       <w:r>
         <w:t xml:space="preserve"> Instruction will increment the variable </w:t>
       </w:r>
-      <w:proofErr w:type="spellStart"/>
       <w:r>
         <w:rPr>
           <w:i/>
         </w:rPr>
         <w:t>NumOfActors</w:t>
       </w:r>
-      <w:proofErr w:type="spellEnd"/>
       <w:r>
         <w:t>; however, if the number of actors is the same as the number of available CPUs the new actor will not be created, generating an error message. This instruction will return the ID of the active actor. This command does not requires a precedent command.</w:t>
       </w:r>
@@ -1268,7 +1207,6 @@
           <w:color w:val="auto"/>
         </w:rPr>
       </w:pPr>
-      <w:proofErr w:type="spellStart"/>
       <w:r>
         <w:rPr>
           <w:i/>
@@ -1277,7 +1215,6 @@
         <w:lastRenderedPageBreak/>
         <w:t>NumActors</w:t>
       </w:r>
-      <w:proofErr w:type="spellEnd"/>
     </w:p>
     <w:p>
       <w:pPr>
@@ -1304,7 +1241,6 @@
           <w:color w:val="auto"/>
         </w:rPr>
       </w:pPr>
-      <w:proofErr w:type="spellStart"/>
       <w:r>
         <w:rPr>
           <w:i/>
@@ -1312,7 +1248,6 @@
         </w:rPr>
         <w:t>ActiveActor</w:t>
       </w:r>
-      <w:proofErr w:type="spellEnd"/>
     </w:p>
     <w:p>
       <w:pPr>
@@ -1321,14 +1256,12 @@
       <w:r>
         <w:t xml:space="preserve">This option can be used to get or set the active actor. The active actor cannot be higher than </w:t>
       </w:r>
-      <w:proofErr w:type="spellStart"/>
       <w:r>
         <w:rPr>
           <w:i/>
         </w:rPr>
         <w:t>NumActors</w:t>
       </w:r>
-      <w:proofErr w:type="spellEnd"/>
       <w:r>
         <w:t xml:space="preserve"> nor lower than 1. Use the commands </w:t>
       </w:r>
@@ -1381,17 +1314,8 @@
         <w:t>active actor</w:t>
       </w:r>
       <w:r>
-        <w:t>. CPU numbers are indexed from 0</w:t>
-      </w:r>
-      <w:proofErr w:type="gramStart"/>
-      <w:r>
-        <w:t>..n</w:t>
-      </w:r>
-      <w:proofErr w:type="gramEnd"/>
-      <w:r>
-        <w:t>. That is, the CPU number is 0-based and cannot be greater than (</w:t>
-      </w:r>
-      <w:proofErr w:type="spellStart"/>
+        <w:t>. CPU numbers are indexed from 0..n. That is, the CPU number is 0-based and cannot be greater than (</w:t>
+      </w:r>
       <w:r>
         <w:rPr>
           <w:i/>
@@ -1410,17 +1334,8 @@
         </w:rPr>
         <w:t>s</w:t>
       </w:r>
-      <w:proofErr w:type="spellEnd"/>
-      <w:r>
-        <w:t xml:space="preserve"> – 1). Actors are indexed from 1</w:t>
-      </w:r>
-      <w:proofErr w:type="gramStart"/>
-      <w:r>
-        <w:t>..n</w:t>
-      </w:r>
-      <w:proofErr w:type="gramEnd"/>
-      <w:r>
-        <w:t xml:space="preserve">. When a new actor is created it is automatically assigned to the corresponding core in sequence starting from 0 (i.e. Actor 1 will be assigned to CPU 0, Actor 2 to CPU 1, and Actor 3 to CPU 2 and so on). Use the command </w:t>
+      <w:r>
+        <w:t xml:space="preserve"> – 1). Actors are indexed from 1..n. When a new actor is created it is automatically assigned to the corresponding core in sequence starting from 0 (i.e. Actor 1 will be assigned to CPU 0, Actor 2 to CPU 1, and Actor 3 to CPU 2 and so on). Use the command </w:t>
       </w:r>
       <w:r>
         <w:rPr>
@@ -1449,7 +1364,6 @@
           <w:color w:val="auto"/>
         </w:rPr>
       </w:pPr>
-      <w:proofErr w:type="spellStart"/>
       <w:r>
         <w:rPr>
           <w:i/>
@@ -1457,7 +1371,6 @@
         </w:rPr>
         <w:t>ActorProgress</w:t>
       </w:r>
-      <w:proofErr w:type="spellEnd"/>
     </w:p>
     <w:p>
       <w:pPr>
@@ -1493,7 +1406,6 @@
           <w:color w:val="auto"/>
         </w:rPr>
       </w:pPr>
-      <w:proofErr w:type="spellStart"/>
       <w:r>
         <w:rPr>
           <w:i/>
@@ -1501,7 +1413,6 @@
         </w:rPr>
         <w:t>ClearAll</w:t>
       </w:r>
-      <w:proofErr w:type="spellEnd"/>
     </w:p>
     <w:p>
       <w:pPr>
@@ -1567,7 +1478,6 @@
           <w:color w:val="auto"/>
         </w:rPr>
       </w:pPr>
-      <w:proofErr w:type="spellStart"/>
       <w:r>
         <w:rPr>
           <w:i/>
@@ -1575,7 +1485,6 @@
         </w:rPr>
         <w:t>SolveAll</w:t>
       </w:r>
-      <w:proofErr w:type="spellEnd"/>
     </w:p>
     <w:p>
       <w:pPr>
@@ -1593,7 +1502,6 @@
           <w:color w:val="auto"/>
         </w:rPr>
       </w:pPr>
-      <w:proofErr w:type="spellStart"/>
       <w:r>
         <w:rPr>
           <w:i/>
@@ -1601,7 +1509,6 @@
         </w:rPr>
         <w:t>ConcatenateReports</w:t>
       </w:r>
-      <w:proofErr w:type="spellEnd"/>
     </w:p>
     <w:p>
       <w:pPr>
@@ -1619,7 +1526,6 @@
           <w:color w:val="auto"/>
         </w:rPr>
       </w:pPr>
-      <w:proofErr w:type="spellStart"/>
       <w:r>
         <w:rPr>
           <w:i/>
@@ -1628,39 +1534,13 @@
         <w:lastRenderedPageBreak/>
         <w:t>CalcIncMatrix</w:t>
       </w:r>
-      <w:proofErr w:type="spellEnd"/>
     </w:p>
     <w:p>
       <w:pPr>
         <w:jc w:val="both"/>
       </w:pPr>
       <w:r>
-        <w:t xml:space="preserve">This </w:t>
-      </w:r>
-      <w:r>
-        <w:t>command can be used to calculate the Branch-To-Node incidence matrix (B2N) of the active circuit</w:t>
-      </w:r>
-      <w:r>
-        <w:t>.</w:t>
-      </w:r>
-      <w:r>
-        <w:t xml:space="preserve"> The calculation is performed considering the </w:t>
-      </w:r>
-      <w:proofErr w:type="spellStart"/>
-      <w:r>
-        <w:t>PDElements</w:t>
-      </w:r>
-      <w:proofErr w:type="spellEnd"/>
-      <w:r>
-        <w:t xml:space="preserve"> as branches (rows) and the buses as nodes (Columns). The order of the </w:t>
-      </w:r>
-      <w:proofErr w:type="spellStart"/>
-      <w:r>
-        <w:t>PDElements</w:t>
-      </w:r>
-      <w:proofErr w:type="spellEnd"/>
-      <w:r>
-        <w:t xml:space="preserve"> as rows goes as follows: Lines, transformers, capacitors in series and reactors in series.</w:t>
+        <w:t>This command can be used to calculate the Branch-To-Node incidence matrix (B2N) of the active circuit. The calculation is performed considering the PDElements as branches (rows) and the buses as nodes (Columns). The order of the PDElements as rows goes as follows: Lines, transformers, capacitors in series and reactors in series.</w:t>
       </w:r>
     </w:p>
     <w:p>
@@ -1671,62 +1551,20 @@
           <w:color w:val="auto"/>
         </w:rPr>
       </w:pPr>
-      <w:proofErr w:type="spellStart"/>
-      <w:r>
-        <w:rPr>
-          <w:i/>
-          <w:color w:val="auto"/>
-        </w:rPr>
-        <w:t>CalcIncMatrix</w:t>
-      </w:r>
-      <w:r>
-        <w:rPr>
-          <w:i/>
-          <w:color w:val="auto"/>
-        </w:rPr>
-        <w:t>_O</w:t>
-      </w:r>
-      <w:proofErr w:type="spellEnd"/>
+      <w:r>
+        <w:rPr>
+          <w:i/>
+          <w:color w:val="auto"/>
+        </w:rPr>
+        <w:t>CalcIncMatrix_O</w:t>
+      </w:r>
     </w:p>
     <w:p>
       <w:pPr>
         <w:jc w:val="both"/>
       </w:pPr>
       <w:r>
-        <w:t xml:space="preserve">This command can be used to calculate the Branch-To-Node incidence matrix (B2N) of the active circuit. </w:t>
-      </w:r>
-      <w:r>
-        <w:t xml:space="preserve">However, this command delivers and optimized matrix that is organized inside the algorithm by using the </w:t>
-      </w:r>
-      <w:proofErr w:type="spellStart"/>
-      <w:r>
-        <w:t>CktTree</w:t>
-      </w:r>
-      <w:proofErr w:type="spellEnd"/>
-      <w:r>
-        <w:t xml:space="preserve"> class. </w:t>
-      </w:r>
-      <w:r>
-        <w:t xml:space="preserve">The calculation is performed considering the </w:t>
-      </w:r>
-      <w:proofErr w:type="spellStart"/>
-      <w:r>
-        <w:t>PDElements</w:t>
-      </w:r>
-      <w:proofErr w:type="spellEnd"/>
-      <w:r>
-        <w:t xml:space="preserve"> as branches (rows) and the buses as nodes (Columns).</w:t>
-      </w:r>
-      <w:r>
-        <w:t xml:space="preserve"> Additionally, this algorithm calculates the levels of each bus to populate an internal array called </w:t>
-      </w:r>
-      <w:proofErr w:type="spellStart"/>
-      <w:r>
-        <w:t>BusLevels</w:t>
-      </w:r>
-      <w:proofErr w:type="spellEnd"/>
-      <w:r>
-        <w:t>. The Bus level is an integer that reveals how far in terms of buses is the Bus respect to the feeder’s backbone. The Backbone is a randomly selected continuous path from the feeder head to a point in the feeder selected as feeder end.</w:t>
+        <w:t>This command can be used to calculate the Branch-To-Node incidence matrix (B2N) of the active circuit. However, this command delivers and optimized matrix that is organized inside the algorithm by using the CktTree class. The calculation is performed considering the PDElements as branches (rows) and the buses as nodes (Columns). Additionally, this algorithm calculates the levels of each bus to populate an internal array called BusLevels. The Bus level is an integer that reveals how far in terms of buses is the Bus respect to the feeder’s backbone. The Backbone is a randomly selected continuous path from the feeder head to a point in the feeder selected as feeder end.</w:t>
       </w:r>
     </w:p>
     <w:p>
@@ -1737,7 +1575,6 @@
           <w:color w:val="auto"/>
         </w:rPr>
       </w:pPr>
-      <w:proofErr w:type="spellStart"/>
       <w:r>
         <w:rPr>
           <w:i/>
@@ -1745,57 +1582,55 @@
         </w:rPr>
         <w:t>Tear_Circuit</w:t>
       </w:r>
-      <w:proofErr w:type="spellEnd"/>
     </w:p>
     <w:p>
       <w:pPr>
         <w:jc w:val="both"/>
       </w:pPr>
       <w:r>
-        <w:t xml:space="preserve">This command </w:t>
-      </w:r>
-      <w:r>
-        <w:t xml:space="preserve">tears apart the circuit in many pieces as CPUs – 1 are available in the local PC. The tearing takes place by using the </w:t>
-      </w:r>
-      <w:proofErr w:type="spellStart"/>
+        <w:t xml:space="preserve">This command tears apart the circuit in many pieces as CPUs – 1 are available in the local PC. The tearing takes place by using the </w:t>
+      </w:r>
       <w:r>
         <w:rPr>
           <w:i/>
         </w:rPr>
         <w:t>CalcIncMatrix_O</w:t>
       </w:r>
-      <w:proofErr w:type="spellEnd"/>
-      <w:r>
-        <w:t xml:space="preserve"> command internally. Then, the algorithm estimates the best route for generating a set of sub-Circuits by placing an energy meter at the tearing points selected by the algorithm</w:t>
-      </w:r>
-      <w:r>
-        <w:t>.</w:t>
-      </w:r>
-      <w:r>
-        <w:t xml:space="preserve"> As a result, this command will generate a folder called </w:t>
-      </w:r>
-      <w:proofErr w:type="spellStart"/>
-      <w:r>
-        <w:rPr>
-          <w:i/>
-        </w:rPr>
-        <w:t>Teared_Circuit</w:t>
-      </w:r>
-      <w:proofErr w:type="spellEnd"/>
+      <w:r>
+        <w:t xml:space="preserve"> command internally. Then, the algorithm estimates the best route for generating a set of sub-Circuits by placing an energy meter at the tearing points selected by the algorithm. As a result, this command will generate a folder called </w:t>
+      </w:r>
+      <w:r>
+        <w:rPr>
+          <w:i/>
+        </w:rPr>
+        <w:t>Torn</w:t>
+      </w:r>
+      <w:bookmarkStart w:id="1" w:name="_GoBack"/>
+      <w:bookmarkEnd w:id="1"/>
+      <w:r>
+        <w:rPr>
+          <w:i/>
+        </w:rPr>
+        <w:t>_Circuit</w:t>
+      </w:r>
       <w:r>
         <w:t xml:space="preserve"> inside the project’s folder. </w:t>
       </w:r>
       <w:r>
         <w:t>Each sub-Circuit will be contained in this folder starting at the substation (</w:t>
       </w:r>
-      <w:proofErr w:type="spellStart"/>
-      <w:r>
-        <w:rPr>
-          <w:i/>
-        </w:rPr>
-        <w:t>Tared_Circuit</w:t>
-      </w:r>
-      <w:proofErr w:type="spellEnd"/>
+      <w:r>
+        <w:rPr>
+          <w:i/>
+        </w:rPr>
+        <w:t>Torn</w:t>
+      </w:r>
+      <w:r>
+        <w:rPr>
+          <w:i/>
+        </w:rPr>
+        <w:t>_Circuit</w:t>
+      </w:r>
       <w:r>
         <w:t xml:space="preserve"> folder root) and the other Sub-Circuits in folders called </w:t>
       </w:r>
@@ -1822,33 +1657,15 @@
           <w:i/>
           <w:color w:val="auto"/>
         </w:rPr>
-        <w:t xml:space="preserve">Export </w:t>
-      </w:r>
-      <w:proofErr w:type="spellStart"/>
-      <w:r>
-        <w:rPr>
-          <w:i/>
-          <w:color w:val="auto"/>
-        </w:rPr>
-        <w:t>IncMatrix</w:t>
-      </w:r>
-      <w:proofErr w:type="spellEnd"/>
+        <w:t>Export IncMatrix</w:t>
+      </w:r>
     </w:p>
     <w:p>
       <w:pPr>
         <w:jc w:val="both"/>
       </w:pPr>
       <w:r>
-        <w:t xml:space="preserve">This command </w:t>
-      </w:r>
-      <w:r>
-        <w:t>exports in a csv file the B2N matrix using a compressed coordinated format (Row, Column, and Value)</w:t>
-      </w:r>
-      <w:r>
-        <w:t>.</w:t>
-      </w:r>
-      <w:r>
-        <w:t xml:space="preserve"> This format is used to facilitate uploading this data into a sparse matrix.</w:t>
+        <w:t>This command exports in a csv file the B2N matrix using a compressed coordinated format (Row, Column, and Value). This format is used to facilitate uploading this data into a sparse matrix.</w:t>
       </w:r>
     </w:p>
     <w:p>
@@ -1864,45 +1681,15 @@
           <w:i/>
           <w:color w:val="auto"/>
         </w:rPr>
-        <w:t xml:space="preserve">Export </w:t>
-      </w:r>
-      <w:proofErr w:type="spellStart"/>
-      <w:r>
-        <w:rPr>
-          <w:i/>
-          <w:color w:val="auto"/>
-        </w:rPr>
-        <w:t>IncMatrix</w:t>
-      </w:r>
-      <w:r>
-        <w:rPr>
-          <w:i/>
-          <w:color w:val="auto"/>
-        </w:rPr>
-        <w:t>Rows</w:t>
-      </w:r>
-      <w:proofErr w:type="spellEnd"/>
+        <w:t>Export IncMatrixRows</w:t>
+      </w:r>
     </w:p>
     <w:p>
       <w:pPr>
         <w:jc w:val="both"/>
       </w:pPr>
       <w:r>
-        <w:t xml:space="preserve">This command exports in a csv file the </w:t>
-      </w:r>
-      <w:r>
-        <w:t>names of the rows (</w:t>
-      </w:r>
-      <w:proofErr w:type="spellStart"/>
-      <w:r>
-        <w:t>PDElements</w:t>
-      </w:r>
-      <w:proofErr w:type="spellEnd"/>
-      <w:r>
-        <w:t>) of the latest calculation of the B2N matrix using any of the methods for this purpose</w:t>
-      </w:r>
-      <w:r>
-        <w:t>.</w:t>
+        <w:t>This command exports in a csv file the names of the rows (PDElements) of the latest calculation of the B2N matrix using any of the methods for this purpose.</w:t>
       </w:r>
     </w:p>
     <w:p>
@@ -1918,50 +1705,15 @@
           <w:i/>
           <w:color w:val="auto"/>
         </w:rPr>
-        <w:t xml:space="preserve">Export </w:t>
-      </w:r>
-      <w:proofErr w:type="spellStart"/>
-      <w:r>
-        <w:rPr>
-          <w:i/>
-          <w:color w:val="auto"/>
-        </w:rPr>
-        <w:t>IncMatrix</w:t>
-      </w:r>
-      <w:r>
-        <w:rPr>
-          <w:i/>
-          <w:color w:val="auto"/>
-        </w:rPr>
-        <w:t>Col</w:t>
-      </w:r>
-      <w:r>
-        <w:rPr>
-          <w:i/>
-          <w:color w:val="auto"/>
-        </w:rPr>
-        <w:t>s</w:t>
-      </w:r>
-      <w:proofErr w:type="spellEnd"/>
+        <w:t>Export IncMatrixCols</w:t>
+      </w:r>
     </w:p>
     <w:p>
       <w:pPr>
         <w:jc w:val="both"/>
       </w:pPr>
       <w:r>
-        <w:t xml:space="preserve">This command exports in a csv file the names of the </w:t>
-      </w:r>
-      <w:r>
-        <w:t>column</w:t>
-      </w:r>
-      <w:r>
-        <w:t>s</w:t>
-      </w:r>
-      <w:r>
-        <w:t xml:space="preserve"> (buses)</w:t>
-      </w:r>
-      <w:r>
-        <w:t xml:space="preserve"> of the latest calculation of the B2N matrix using any of the methods for this purpose.</w:t>
+        <w:t>This command exports in a csv file the names of the columns (buses) of the latest calculation of the B2N matrix using any of the methods for this purpose.</w:t>
       </w:r>
     </w:p>
     <w:p>
@@ -1977,37 +1729,15 @@
           <w:i/>
           <w:color w:val="auto"/>
         </w:rPr>
-        <w:t xml:space="preserve">Export </w:t>
-      </w:r>
-      <w:proofErr w:type="spellStart"/>
-      <w:r>
-        <w:rPr>
-          <w:i/>
-          <w:color w:val="auto"/>
-        </w:rPr>
-        <w:t>BusLevel</w:t>
-      </w:r>
-      <w:r>
-        <w:rPr>
-          <w:i/>
-          <w:color w:val="auto"/>
-        </w:rPr>
-        <w:t>s</w:t>
-      </w:r>
-      <w:proofErr w:type="spellEnd"/>
+        <w:t>Export BusLevels</w:t>
+      </w:r>
     </w:p>
     <w:p>
       <w:pPr>
         <w:jc w:val="both"/>
       </w:pPr>
       <w:r>
-        <w:t xml:space="preserve">This command exports in a csv file the names </w:t>
-      </w:r>
-      <w:r>
-        <w:t xml:space="preserve">and levels </w:t>
-      </w:r>
-      <w:r>
-        <w:t>of the columns (buses) of the latest calculation of the B2N matrix using any of the methods for this purpose.</w:t>
+        <w:t>This command exports in a csv file the names and levels of the columns (buses) of the latest calculation of the B2N matrix using any of the methods for this purpose.</w:t>
       </w:r>
     </w:p>
     <w:p>
@@ -2161,7 +1891,6 @@
               <w:jc w:val="center"/>
             </w:pPr>
             <w:r>
-              <w:lastRenderedPageBreak/>
               <w:t>7001</w:t>
             </w:r>
           </w:p>
@@ -2176,43 +1905,35 @@
               <w:jc w:val="both"/>
             </w:pPr>
             <w:r>
-              <w:t>This error is generated when the user tries to create a new actor but there are no more CPUs available. The number of actors cannot exceed the number of available CPUs on the computer. Check the number of actors (</w:t>
+              <w:t xml:space="preserve">This error is generated when the user tries to create a new actor but there are no more CPUs available. The number of actors cannot exceed the number of available CPUs on the </w:t>
             </w:r>
-            <w:proofErr w:type="spellStart"/>
+            <w:r>
+              <w:lastRenderedPageBreak/>
+              <w:t>computer. Check the number of actors (</w:t>
+            </w:r>
             <w:r>
               <w:rPr>
                 <w:i/>
               </w:rPr>
               <w:t>NumActors</w:t>
             </w:r>
-            <w:proofErr w:type="spellEnd"/>
             <w:r>
               <w:t>) and the number of CPUs (</w:t>
             </w:r>
-            <w:proofErr w:type="spellStart"/>
             <w:r>
               <w:rPr>
                 <w:i/>
               </w:rPr>
               <w:t>NumCPUs</w:t>
             </w:r>
-            <w:proofErr w:type="spellEnd"/>
             <w:r>
               <w:t xml:space="preserve">) before executing the </w:t>
             </w:r>
-            <w:proofErr w:type="spellStart"/>
             <w:r>
               <w:rPr>
                 <w:i/>
               </w:rPr>
-              <w:t>NewActor</w:t>
-            </w:r>
-            <w:proofErr w:type="spellEnd"/>
-            <w:r>
-              <w:rPr>
-                <w:i/>
-              </w:rPr>
-              <w:t xml:space="preserve"> </w:t>
+              <w:t xml:space="preserve">NewActor </w:t>
             </w:r>
             <w:r>
               <w:t>Command.</w:t>
@@ -2234,6 +1955,7 @@
               <w:jc w:val="center"/>
             </w:pPr>
             <w:r>
+              <w:lastRenderedPageBreak/>
               <w:t>7002</w:t>
             </w:r>
           </w:p>
@@ -2253,25 +1975,21 @@
             <w:r>
               <w:t>This message is displayed when the user is trying to activate an inexistent actor. To avoid this message check the number of actors (</w:t>
             </w:r>
-            <w:proofErr w:type="spellStart"/>
             <w:r>
               <w:rPr>
                 <w:i/>
               </w:rPr>
               <w:t>NumActors</w:t>
             </w:r>
-            <w:proofErr w:type="spellEnd"/>
             <w:r>
               <w:t xml:space="preserve">) before activating one. The ID of the actor should be less than or equal to </w:t>
             </w:r>
-            <w:proofErr w:type="spellStart"/>
             <w:r>
               <w:rPr>
                 <w:i/>
               </w:rPr>
               <w:t>NumActors</w:t>
             </w:r>
-            <w:proofErr w:type="spellEnd"/>
             <w:r>
               <w:t>.</w:t>
             </w:r>
@@ -2322,7 +2040,6 @@
             <w:r>
               <w:t xml:space="preserve"> </w:t>
             </w:r>
-            <w:proofErr w:type="spellStart"/>
             <w:r>
               <w:rPr>
                 <w:i/>
@@ -2341,7 +2058,6 @@
               </w:rPr>
               <w:t>s</w:t>
             </w:r>
-            <w:proofErr w:type="spellEnd"/>
             <w:r>
               <w:t>) before activating one. The CPU ID should be lower to the Number of existing CPUs (starts in CPU 0).</w:t>
             </w:r>
@@ -2389,8 +2105,6 @@
           <w:szCs w:val="16"/>
         </w:rPr>
       </w:pPr>
-      <w:proofErr w:type="spellStart"/>
-      <w:proofErr w:type="gramStart"/>
       <w:r>
         <w:rPr>
           <w:rFonts w:ascii="MS Sans Serif" w:hAnsi="MS Sans Serif" w:cs="MS Sans Serif"/>
@@ -2399,8 +2113,6 @@
         </w:rPr>
         <w:t>clearAll</w:t>
       </w:r>
-      <w:proofErr w:type="spellEnd"/>
-      <w:proofErr w:type="gramEnd"/>
     </w:p>
     <w:p>
       <w:pPr>
@@ -2415,23 +2127,13 @@
           <w:szCs w:val="16"/>
         </w:rPr>
       </w:pPr>
-      <w:proofErr w:type="gramStart"/>
-      <w:r>
-        <w:rPr>
-          <w:rFonts w:ascii="MS Sans Serif" w:hAnsi="MS Sans Serif" w:cs="MS Sans Serif"/>
-          <w:sz w:val="16"/>
-          <w:szCs w:val="16"/>
-        </w:rPr>
-        <w:t>set</w:t>
-      </w:r>
-      <w:proofErr w:type="gramEnd"/>
-      <w:r>
-        <w:rPr>
-          <w:rFonts w:ascii="MS Sans Serif" w:hAnsi="MS Sans Serif" w:cs="MS Sans Serif"/>
-          <w:sz w:val="16"/>
-          <w:szCs w:val="16"/>
-        </w:rPr>
-        <w:t xml:space="preserve"> parallel=No</w:t>
+      <w:r>
+        <w:rPr>
+          <w:rFonts w:ascii="MS Sans Serif" w:hAnsi="MS Sans Serif" w:cs="MS Sans Serif"/>
+          <w:sz w:val="16"/>
+          <w:szCs w:val="16"/>
+        </w:rPr>
+        <w:t>set parallel=No</w:t>
       </w:r>
     </w:p>
     <w:p>
@@ -2461,41 +2163,13 @@
           <w:szCs w:val="16"/>
         </w:rPr>
       </w:pPr>
-      <w:proofErr w:type="gramStart"/>
-      <w:r>
-        <w:rPr>
-          <w:rFonts w:ascii="MS Sans Serif" w:hAnsi="MS Sans Serif" w:cs="MS Sans Serif"/>
-          <w:sz w:val="16"/>
-          <w:szCs w:val="16"/>
-        </w:rPr>
-        <w:t>compile</w:t>
-      </w:r>
-      <w:proofErr w:type="gramEnd"/>
-      <w:r>
-        <w:rPr>
-          <w:rFonts w:ascii="MS Sans Serif" w:hAnsi="MS Sans Serif" w:cs="MS Sans Serif"/>
-          <w:sz w:val="16"/>
-          <w:szCs w:val="16"/>
-        </w:rPr>
-        <w:t xml:space="preserve"> "C:\Program Files\OpenDSS\</w:t>
-      </w:r>
-      <w:proofErr w:type="spellStart"/>
-      <w:r>
-        <w:rPr>
-          <w:rFonts w:ascii="MS Sans Serif" w:hAnsi="MS Sans Serif" w:cs="MS Sans Serif"/>
-          <w:sz w:val="16"/>
-          <w:szCs w:val="16"/>
-        </w:rPr>
-        <w:t>EPRITestCircuits</w:t>
-      </w:r>
-      <w:proofErr w:type="spellEnd"/>
-      <w:r>
-        <w:rPr>
-          <w:rFonts w:ascii="MS Sans Serif" w:hAnsi="MS Sans Serif" w:cs="MS Sans Serif"/>
-          <w:sz w:val="16"/>
-          <w:szCs w:val="16"/>
-        </w:rPr>
-        <w:t>\ckt5\Master_ckt5.dss"</w:t>
+      <w:r>
+        <w:rPr>
+          <w:rFonts w:ascii="MS Sans Serif" w:hAnsi="MS Sans Serif" w:cs="MS Sans Serif"/>
+          <w:sz w:val="16"/>
+          <w:szCs w:val="16"/>
+        </w:rPr>
+        <w:t>compile "C:\Program Files\OpenDSS\EPRITestCircuits\ckt5\Master_ckt5.dss"</w:t>
       </w:r>
     </w:p>
     <w:p>
@@ -2511,23 +2185,13 @@
           <w:szCs w:val="16"/>
         </w:rPr>
       </w:pPr>
-      <w:proofErr w:type="gramStart"/>
-      <w:r>
-        <w:rPr>
-          <w:rFonts w:ascii="MS Sans Serif" w:hAnsi="MS Sans Serif" w:cs="MS Sans Serif"/>
-          <w:sz w:val="16"/>
-          <w:szCs w:val="16"/>
-        </w:rPr>
-        <w:t>set</w:t>
-      </w:r>
-      <w:proofErr w:type="gramEnd"/>
-      <w:r>
-        <w:rPr>
-          <w:rFonts w:ascii="MS Sans Serif" w:hAnsi="MS Sans Serif" w:cs="MS Sans Serif"/>
-          <w:sz w:val="16"/>
-          <w:szCs w:val="16"/>
-        </w:rPr>
-        <w:t xml:space="preserve"> CPU=0</w:t>
+      <w:r>
+        <w:rPr>
+          <w:rFonts w:ascii="MS Sans Serif" w:hAnsi="MS Sans Serif" w:cs="MS Sans Serif"/>
+          <w:sz w:val="16"/>
+          <w:szCs w:val="16"/>
+        </w:rPr>
+        <w:t>set CPU=0</w:t>
       </w:r>
     </w:p>
     <w:p>
@@ -2579,7 +2243,6 @@
           <w:szCs w:val="16"/>
         </w:rPr>
       </w:pPr>
-      <w:proofErr w:type="spellStart"/>
       <w:r>
         <w:rPr>
           <w:rFonts w:ascii="MS Sans Serif" w:hAnsi="MS Sans Serif" w:cs="MS Sans Serif"/>
@@ -2588,7 +2251,6 @@
         </w:rPr>
         <w:t>NewActor</w:t>
       </w:r>
-      <w:proofErr w:type="spellEnd"/>
     </w:p>
     <w:p>
       <w:pPr>
@@ -2603,41 +2265,13 @@
           <w:szCs w:val="16"/>
         </w:rPr>
       </w:pPr>
-      <w:proofErr w:type="gramStart"/>
-      <w:r>
-        <w:rPr>
-          <w:rFonts w:ascii="MS Sans Serif" w:hAnsi="MS Sans Serif" w:cs="MS Sans Serif"/>
-          <w:sz w:val="16"/>
-          <w:szCs w:val="16"/>
-        </w:rPr>
-        <w:t>compile</w:t>
-      </w:r>
-      <w:proofErr w:type="gramEnd"/>
-      <w:r>
-        <w:rPr>
-          <w:rFonts w:ascii="MS Sans Serif" w:hAnsi="MS Sans Serif" w:cs="MS Sans Serif"/>
-          <w:sz w:val="16"/>
-          <w:szCs w:val="16"/>
-        </w:rPr>
-        <w:t xml:space="preserve"> "C:\Program Files\OpenDSS\</w:t>
-      </w:r>
-      <w:proofErr w:type="spellStart"/>
-      <w:r>
-        <w:rPr>
-          <w:rFonts w:ascii="MS Sans Serif" w:hAnsi="MS Sans Serif" w:cs="MS Sans Serif"/>
-          <w:sz w:val="16"/>
-          <w:szCs w:val="16"/>
-        </w:rPr>
-        <w:t>EPRITestCircuits</w:t>
-      </w:r>
-      <w:proofErr w:type="spellEnd"/>
-      <w:r>
-        <w:rPr>
-          <w:rFonts w:ascii="MS Sans Serif" w:hAnsi="MS Sans Serif" w:cs="MS Sans Serif"/>
-          <w:sz w:val="16"/>
-          <w:szCs w:val="16"/>
-        </w:rPr>
-        <w:t>\ckt5\Master_ckt5.dss"</w:t>
+      <w:r>
+        <w:rPr>
+          <w:rFonts w:ascii="MS Sans Serif" w:hAnsi="MS Sans Serif" w:cs="MS Sans Serif"/>
+          <w:sz w:val="16"/>
+          <w:szCs w:val="16"/>
+        </w:rPr>
+        <w:t>compile "C:\Program Files\OpenDSS\EPRITestCircuits\ckt5\Master_ckt5.dss"</w:t>
       </w:r>
     </w:p>
     <w:p>
@@ -2653,23 +2287,13 @@
           <w:szCs w:val="16"/>
         </w:rPr>
       </w:pPr>
-      <w:proofErr w:type="gramStart"/>
-      <w:r>
-        <w:rPr>
-          <w:rFonts w:ascii="MS Sans Serif" w:hAnsi="MS Sans Serif" w:cs="MS Sans Serif"/>
-          <w:sz w:val="16"/>
-          <w:szCs w:val="16"/>
-        </w:rPr>
-        <w:t>set</w:t>
-      </w:r>
-      <w:proofErr w:type="gramEnd"/>
-      <w:r>
-        <w:rPr>
-          <w:rFonts w:ascii="MS Sans Serif" w:hAnsi="MS Sans Serif" w:cs="MS Sans Serif"/>
-          <w:sz w:val="16"/>
-          <w:szCs w:val="16"/>
-        </w:rPr>
-        <w:t xml:space="preserve"> CPU=2</w:t>
+      <w:r>
+        <w:rPr>
+          <w:rFonts w:ascii="MS Sans Serif" w:hAnsi="MS Sans Serif" w:cs="MS Sans Serif"/>
+          <w:sz w:val="16"/>
+          <w:szCs w:val="16"/>
+        </w:rPr>
+        <w:t>set CPU=2</w:t>
       </w:r>
     </w:p>
     <w:p>
@@ -2721,7 +2345,6 @@
           <w:szCs w:val="16"/>
         </w:rPr>
       </w:pPr>
-      <w:proofErr w:type="spellStart"/>
       <w:r>
         <w:rPr>
           <w:rFonts w:ascii="MS Sans Serif" w:hAnsi="MS Sans Serif" w:cs="MS Sans Serif"/>
@@ -2730,7 +2353,6 @@
         </w:rPr>
         <w:t>NewActor</w:t>
       </w:r>
-      <w:proofErr w:type="spellEnd"/>
     </w:p>
     <w:p>
       <w:pPr>
@@ -2745,41 +2367,13 @@
           <w:szCs w:val="16"/>
         </w:rPr>
       </w:pPr>
-      <w:proofErr w:type="gramStart"/>
-      <w:r>
-        <w:rPr>
-          <w:rFonts w:ascii="MS Sans Serif" w:hAnsi="MS Sans Serif" w:cs="MS Sans Serif"/>
-          <w:sz w:val="16"/>
-          <w:szCs w:val="16"/>
-        </w:rPr>
-        <w:t>compile</w:t>
-      </w:r>
-      <w:proofErr w:type="gramEnd"/>
-      <w:r>
-        <w:rPr>
-          <w:rFonts w:ascii="MS Sans Serif" w:hAnsi="MS Sans Serif" w:cs="MS Sans Serif"/>
-          <w:sz w:val="16"/>
-          <w:szCs w:val="16"/>
-        </w:rPr>
-        <w:t xml:space="preserve"> "C:\Program Files\OpenDSS\</w:t>
-      </w:r>
-      <w:proofErr w:type="spellStart"/>
-      <w:r>
-        <w:rPr>
-          <w:rFonts w:ascii="MS Sans Serif" w:hAnsi="MS Sans Serif" w:cs="MS Sans Serif"/>
-          <w:sz w:val="16"/>
-          <w:szCs w:val="16"/>
-        </w:rPr>
-        <w:t>EPRITestCircuits</w:t>
-      </w:r>
-      <w:proofErr w:type="spellEnd"/>
-      <w:r>
-        <w:rPr>
-          <w:rFonts w:ascii="MS Sans Serif" w:hAnsi="MS Sans Serif" w:cs="MS Sans Serif"/>
-          <w:sz w:val="16"/>
-          <w:szCs w:val="16"/>
-        </w:rPr>
-        <w:t>\ckt5\Master_ckt5.dss"</w:t>
+      <w:r>
+        <w:rPr>
+          <w:rFonts w:ascii="MS Sans Serif" w:hAnsi="MS Sans Serif" w:cs="MS Sans Serif"/>
+          <w:sz w:val="16"/>
+          <w:szCs w:val="16"/>
+        </w:rPr>
+        <w:t>compile "C:\Program Files\OpenDSS\EPRITestCircuits\ckt5\Master_ckt5.dss"</w:t>
       </w:r>
     </w:p>
     <w:p>
@@ -2795,23 +2389,13 @@
           <w:szCs w:val="16"/>
         </w:rPr>
       </w:pPr>
-      <w:proofErr w:type="gramStart"/>
-      <w:r>
-        <w:rPr>
-          <w:rFonts w:ascii="MS Sans Serif" w:hAnsi="MS Sans Serif" w:cs="MS Sans Serif"/>
-          <w:sz w:val="16"/>
-          <w:szCs w:val="16"/>
-        </w:rPr>
-        <w:t>set</w:t>
-      </w:r>
-      <w:proofErr w:type="gramEnd"/>
-      <w:r>
-        <w:rPr>
-          <w:rFonts w:ascii="MS Sans Serif" w:hAnsi="MS Sans Serif" w:cs="MS Sans Serif"/>
-          <w:sz w:val="16"/>
-          <w:szCs w:val="16"/>
-        </w:rPr>
-        <w:t xml:space="preserve"> CPU=3</w:t>
+      <w:r>
+        <w:rPr>
+          <w:rFonts w:ascii="MS Sans Serif" w:hAnsi="MS Sans Serif" w:cs="MS Sans Serif"/>
+          <w:sz w:val="16"/>
+          <w:szCs w:val="16"/>
+        </w:rPr>
+        <w:t>set CPU=3</w:t>
       </w:r>
     </w:p>
     <w:p>
@@ -2863,23 +2447,13 @@
           <w:szCs w:val="16"/>
         </w:rPr>
       </w:pPr>
-      <w:proofErr w:type="gramStart"/>
-      <w:r>
-        <w:rPr>
-          <w:rFonts w:ascii="MS Sans Serif" w:hAnsi="MS Sans Serif" w:cs="MS Sans Serif"/>
-          <w:sz w:val="16"/>
-          <w:szCs w:val="16"/>
-        </w:rPr>
-        <w:t>set</w:t>
-      </w:r>
-      <w:proofErr w:type="gramEnd"/>
-      <w:r>
-        <w:rPr>
-          <w:rFonts w:ascii="MS Sans Serif" w:hAnsi="MS Sans Serif" w:cs="MS Sans Serif"/>
-          <w:sz w:val="16"/>
-          <w:szCs w:val="16"/>
-        </w:rPr>
-        <w:t xml:space="preserve"> parallel=Yes</w:t>
+      <w:r>
+        <w:rPr>
+          <w:rFonts w:ascii="MS Sans Serif" w:hAnsi="MS Sans Serif" w:cs="MS Sans Serif"/>
+          <w:sz w:val="16"/>
+          <w:szCs w:val="16"/>
+        </w:rPr>
+        <w:t>set parallel=Yes</w:t>
       </w:r>
     </w:p>
     <w:p>
@@ -2909,41 +2483,13 @@
           <w:szCs w:val="16"/>
         </w:rPr>
       </w:pPr>
-      <w:proofErr w:type="gramStart"/>
-      <w:r>
-        <w:rPr>
-          <w:rFonts w:ascii="MS Sans Serif" w:hAnsi="MS Sans Serif" w:cs="MS Sans Serif"/>
-          <w:sz w:val="16"/>
-          <w:szCs w:val="16"/>
-        </w:rPr>
-        <w:t>set</w:t>
-      </w:r>
-      <w:proofErr w:type="gramEnd"/>
-      <w:r>
-        <w:rPr>
-          <w:rFonts w:ascii="MS Sans Serif" w:hAnsi="MS Sans Serif" w:cs="MS Sans Serif"/>
-          <w:sz w:val="16"/>
-          <w:szCs w:val="16"/>
-        </w:rPr>
-        <w:t xml:space="preserve"> </w:t>
-      </w:r>
-      <w:proofErr w:type="spellStart"/>
-      <w:r>
-        <w:rPr>
-          <w:rFonts w:ascii="MS Sans Serif" w:hAnsi="MS Sans Serif" w:cs="MS Sans Serif"/>
-          <w:sz w:val="16"/>
-          <w:szCs w:val="16"/>
-        </w:rPr>
-        <w:t>activeActor</w:t>
-      </w:r>
-      <w:proofErr w:type="spellEnd"/>
-      <w:r>
-        <w:rPr>
-          <w:rFonts w:ascii="MS Sans Serif" w:hAnsi="MS Sans Serif" w:cs="MS Sans Serif"/>
-          <w:sz w:val="16"/>
-          <w:szCs w:val="16"/>
-        </w:rPr>
-        <w:t>=1</w:t>
+      <w:r>
+        <w:rPr>
+          <w:rFonts w:ascii="MS Sans Serif" w:hAnsi="MS Sans Serif" w:cs="MS Sans Serif"/>
+          <w:sz w:val="16"/>
+          <w:szCs w:val="16"/>
+        </w:rPr>
+        <w:t>set activeActor=1</w:t>
       </w:r>
     </w:p>
     <w:p>
@@ -2959,23 +2505,13 @@
           <w:szCs w:val="16"/>
         </w:rPr>
       </w:pPr>
-      <w:proofErr w:type="gramStart"/>
-      <w:r>
-        <w:rPr>
-          <w:rFonts w:ascii="MS Sans Serif" w:hAnsi="MS Sans Serif" w:cs="MS Sans Serif"/>
-          <w:sz w:val="16"/>
-          <w:szCs w:val="16"/>
-        </w:rPr>
-        <w:t>set</w:t>
-      </w:r>
-      <w:proofErr w:type="gramEnd"/>
-      <w:r>
-        <w:rPr>
-          <w:rFonts w:ascii="MS Sans Serif" w:hAnsi="MS Sans Serif" w:cs="MS Sans Serif"/>
-          <w:sz w:val="16"/>
-          <w:szCs w:val="16"/>
-        </w:rPr>
-        <w:t xml:space="preserve"> mode=yearly</w:t>
+      <w:r>
+        <w:rPr>
+          <w:rFonts w:ascii="MS Sans Serif" w:hAnsi="MS Sans Serif" w:cs="MS Sans Serif"/>
+          <w:sz w:val="16"/>
+          <w:szCs w:val="16"/>
+        </w:rPr>
+        <w:t>set mode=yearly</w:t>
       </w:r>
     </w:p>
     <w:p>
@@ -2991,41 +2527,13 @@
           <w:szCs w:val="16"/>
         </w:rPr>
       </w:pPr>
-      <w:proofErr w:type="gramStart"/>
-      <w:r>
-        <w:rPr>
-          <w:rFonts w:ascii="MS Sans Serif" w:hAnsi="MS Sans Serif" w:cs="MS Sans Serif"/>
-          <w:sz w:val="16"/>
-          <w:szCs w:val="16"/>
-        </w:rPr>
-        <w:t>set</w:t>
-      </w:r>
-      <w:proofErr w:type="gramEnd"/>
-      <w:r>
-        <w:rPr>
-          <w:rFonts w:ascii="MS Sans Serif" w:hAnsi="MS Sans Serif" w:cs="MS Sans Serif"/>
-          <w:sz w:val="16"/>
-          <w:szCs w:val="16"/>
-        </w:rPr>
-        <w:t xml:space="preserve"> </w:t>
-      </w:r>
-      <w:proofErr w:type="spellStart"/>
-      <w:r>
-        <w:rPr>
-          <w:rFonts w:ascii="MS Sans Serif" w:hAnsi="MS Sans Serif" w:cs="MS Sans Serif"/>
-          <w:sz w:val="16"/>
-          <w:szCs w:val="16"/>
-        </w:rPr>
-        <w:t>stepsize</w:t>
-      </w:r>
-      <w:proofErr w:type="spellEnd"/>
-      <w:r>
-        <w:rPr>
-          <w:rFonts w:ascii="MS Sans Serif" w:hAnsi="MS Sans Serif" w:cs="MS Sans Serif"/>
-          <w:sz w:val="16"/>
-          <w:szCs w:val="16"/>
-        </w:rPr>
-        <w:t xml:space="preserve">=1h </w:t>
+      <w:r>
+        <w:rPr>
+          <w:rFonts w:ascii="MS Sans Serif" w:hAnsi="MS Sans Serif" w:cs="MS Sans Serif"/>
+          <w:sz w:val="16"/>
+          <w:szCs w:val="16"/>
+        </w:rPr>
+        <w:t xml:space="preserve">set stepsize=1h </w:t>
       </w:r>
     </w:p>
     <w:p>
@@ -3041,23 +2549,13 @@
           <w:szCs w:val="16"/>
         </w:rPr>
       </w:pPr>
-      <w:proofErr w:type="gramStart"/>
-      <w:r>
-        <w:rPr>
-          <w:rFonts w:ascii="MS Sans Serif" w:hAnsi="MS Sans Serif" w:cs="MS Sans Serif"/>
-          <w:sz w:val="16"/>
-          <w:szCs w:val="16"/>
-        </w:rPr>
-        <w:t>set</w:t>
-      </w:r>
-      <w:proofErr w:type="gramEnd"/>
-      <w:r>
-        <w:rPr>
-          <w:rFonts w:ascii="MS Sans Serif" w:hAnsi="MS Sans Serif" w:cs="MS Sans Serif"/>
-          <w:sz w:val="16"/>
-          <w:szCs w:val="16"/>
-        </w:rPr>
-        <w:t xml:space="preserve"> number=2000</w:t>
+      <w:r>
+        <w:rPr>
+          <w:rFonts w:ascii="MS Sans Serif" w:hAnsi="MS Sans Serif" w:cs="MS Sans Serif"/>
+          <w:sz w:val="16"/>
+          <w:szCs w:val="16"/>
+        </w:rPr>
+        <w:t>set number=2000</w:t>
       </w:r>
     </w:p>
     <w:p>
@@ -3073,23 +2571,13 @@
           <w:szCs w:val="16"/>
         </w:rPr>
       </w:pPr>
-      <w:proofErr w:type="gramStart"/>
-      <w:r>
-        <w:rPr>
-          <w:rFonts w:ascii="MS Sans Serif" w:hAnsi="MS Sans Serif" w:cs="MS Sans Serif"/>
-          <w:sz w:val="16"/>
-          <w:szCs w:val="16"/>
-        </w:rPr>
-        <w:t>set</w:t>
-      </w:r>
-      <w:proofErr w:type="gramEnd"/>
-      <w:r>
-        <w:rPr>
-          <w:rFonts w:ascii="MS Sans Serif" w:hAnsi="MS Sans Serif" w:cs="MS Sans Serif"/>
-          <w:sz w:val="16"/>
-          <w:szCs w:val="16"/>
-        </w:rPr>
-        <w:t xml:space="preserve"> hour = 0</w:t>
+      <w:r>
+        <w:rPr>
+          <w:rFonts w:ascii="MS Sans Serif" w:hAnsi="MS Sans Serif" w:cs="MS Sans Serif"/>
+          <w:sz w:val="16"/>
+          <w:szCs w:val="16"/>
+        </w:rPr>
+        <w:t>set hour = 0</w:t>
       </w:r>
     </w:p>
     <w:p>
@@ -3105,41 +2593,13 @@
           <w:szCs w:val="16"/>
         </w:rPr>
       </w:pPr>
-      <w:proofErr w:type="gramStart"/>
-      <w:r>
-        <w:rPr>
-          <w:rFonts w:ascii="MS Sans Serif" w:hAnsi="MS Sans Serif" w:cs="MS Sans Serif"/>
-          <w:sz w:val="16"/>
-          <w:szCs w:val="16"/>
-        </w:rPr>
-        <w:t>set</w:t>
-      </w:r>
-      <w:proofErr w:type="gramEnd"/>
-      <w:r>
-        <w:rPr>
-          <w:rFonts w:ascii="MS Sans Serif" w:hAnsi="MS Sans Serif" w:cs="MS Sans Serif"/>
-          <w:sz w:val="16"/>
-          <w:szCs w:val="16"/>
-        </w:rPr>
-        <w:t xml:space="preserve"> </w:t>
-      </w:r>
-      <w:proofErr w:type="spellStart"/>
-      <w:r>
-        <w:rPr>
-          <w:rFonts w:ascii="MS Sans Serif" w:hAnsi="MS Sans Serif" w:cs="MS Sans Serif"/>
-          <w:sz w:val="16"/>
-          <w:szCs w:val="16"/>
-        </w:rPr>
-        <w:t>totaltime</w:t>
-      </w:r>
-      <w:proofErr w:type="spellEnd"/>
-      <w:r>
-        <w:rPr>
-          <w:rFonts w:ascii="MS Sans Serif" w:hAnsi="MS Sans Serif" w:cs="MS Sans Serif"/>
-          <w:sz w:val="16"/>
-          <w:szCs w:val="16"/>
-        </w:rPr>
-        <w:t>=0</w:t>
+      <w:r>
+        <w:rPr>
+          <w:rFonts w:ascii="MS Sans Serif" w:hAnsi="MS Sans Serif" w:cs="MS Sans Serif"/>
+          <w:sz w:val="16"/>
+          <w:szCs w:val="16"/>
+        </w:rPr>
+        <w:t>set totaltime=0</w:t>
       </w:r>
     </w:p>
     <w:p>
@@ -3169,41 +2629,13 @@
           <w:szCs w:val="16"/>
         </w:rPr>
       </w:pPr>
-      <w:proofErr w:type="gramStart"/>
-      <w:r>
-        <w:rPr>
-          <w:rFonts w:ascii="MS Sans Serif" w:hAnsi="MS Sans Serif" w:cs="MS Sans Serif"/>
-          <w:sz w:val="16"/>
-          <w:szCs w:val="16"/>
-        </w:rPr>
-        <w:t>set</w:t>
-      </w:r>
-      <w:proofErr w:type="gramEnd"/>
-      <w:r>
-        <w:rPr>
-          <w:rFonts w:ascii="MS Sans Serif" w:hAnsi="MS Sans Serif" w:cs="MS Sans Serif"/>
-          <w:sz w:val="16"/>
-          <w:szCs w:val="16"/>
-        </w:rPr>
-        <w:t xml:space="preserve"> </w:t>
-      </w:r>
-      <w:proofErr w:type="spellStart"/>
-      <w:r>
-        <w:rPr>
-          <w:rFonts w:ascii="MS Sans Serif" w:hAnsi="MS Sans Serif" w:cs="MS Sans Serif"/>
-          <w:sz w:val="16"/>
-          <w:szCs w:val="16"/>
-        </w:rPr>
-        <w:t>activeActor</w:t>
-      </w:r>
-      <w:proofErr w:type="spellEnd"/>
-      <w:r>
-        <w:rPr>
-          <w:rFonts w:ascii="MS Sans Serif" w:hAnsi="MS Sans Serif" w:cs="MS Sans Serif"/>
-          <w:sz w:val="16"/>
-          <w:szCs w:val="16"/>
-        </w:rPr>
-        <w:t>=2</w:t>
+      <w:r>
+        <w:rPr>
+          <w:rFonts w:ascii="MS Sans Serif" w:hAnsi="MS Sans Serif" w:cs="MS Sans Serif"/>
+          <w:sz w:val="16"/>
+          <w:szCs w:val="16"/>
+        </w:rPr>
+        <w:t>set activeActor=2</w:t>
       </w:r>
     </w:p>
     <w:p>
@@ -3219,23 +2651,13 @@
           <w:szCs w:val="16"/>
         </w:rPr>
       </w:pPr>
-      <w:proofErr w:type="gramStart"/>
-      <w:r>
-        <w:rPr>
-          <w:rFonts w:ascii="MS Sans Serif" w:hAnsi="MS Sans Serif" w:cs="MS Sans Serif"/>
-          <w:sz w:val="16"/>
-          <w:szCs w:val="16"/>
-        </w:rPr>
-        <w:t>set</w:t>
-      </w:r>
-      <w:proofErr w:type="gramEnd"/>
-      <w:r>
-        <w:rPr>
-          <w:rFonts w:ascii="MS Sans Serif" w:hAnsi="MS Sans Serif" w:cs="MS Sans Serif"/>
-          <w:sz w:val="16"/>
-          <w:szCs w:val="16"/>
-        </w:rPr>
-        <w:t xml:space="preserve"> mode=yearly</w:t>
+      <w:r>
+        <w:rPr>
+          <w:rFonts w:ascii="MS Sans Serif" w:hAnsi="MS Sans Serif" w:cs="MS Sans Serif"/>
+          <w:sz w:val="16"/>
+          <w:szCs w:val="16"/>
+        </w:rPr>
+        <w:t>set mode=yearly</w:t>
       </w:r>
     </w:p>
     <w:p>
@@ -3251,41 +2673,13 @@
           <w:szCs w:val="16"/>
         </w:rPr>
       </w:pPr>
-      <w:proofErr w:type="gramStart"/>
-      <w:r>
-        <w:rPr>
-          <w:rFonts w:ascii="MS Sans Serif" w:hAnsi="MS Sans Serif" w:cs="MS Sans Serif"/>
-          <w:sz w:val="16"/>
-          <w:szCs w:val="16"/>
-        </w:rPr>
-        <w:t>set</w:t>
-      </w:r>
-      <w:proofErr w:type="gramEnd"/>
-      <w:r>
-        <w:rPr>
-          <w:rFonts w:ascii="MS Sans Serif" w:hAnsi="MS Sans Serif" w:cs="MS Sans Serif"/>
-          <w:sz w:val="16"/>
-          <w:szCs w:val="16"/>
-        </w:rPr>
-        <w:t xml:space="preserve"> </w:t>
-      </w:r>
-      <w:proofErr w:type="spellStart"/>
-      <w:r>
-        <w:rPr>
-          <w:rFonts w:ascii="MS Sans Serif" w:hAnsi="MS Sans Serif" w:cs="MS Sans Serif"/>
-          <w:sz w:val="16"/>
-          <w:szCs w:val="16"/>
-        </w:rPr>
-        <w:t>stepsize</w:t>
-      </w:r>
-      <w:proofErr w:type="spellEnd"/>
-      <w:r>
-        <w:rPr>
-          <w:rFonts w:ascii="MS Sans Serif" w:hAnsi="MS Sans Serif" w:cs="MS Sans Serif"/>
-          <w:sz w:val="16"/>
-          <w:szCs w:val="16"/>
-        </w:rPr>
-        <w:t xml:space="preserve">=1h </w:t>
+      <w:r>
+        <w:rPr>
+          <w:rFonts w:ascii="MS Sans Serif" w:hAnsi="MS Sans Serif" w:cs="MS Sans Serif"/>
+          <w:sz w:val="16"/>
+          <w:szCs w:val="16"/>
+        </w:rPr>
+        <w:t xml:space="preserve">set stepsize=1h </w:t>
       </w:r>
     </w:p>
     <w:p>
@@ -3301,23 +2695,13 @@
           <w:szCs w:val="16"/>
         </w:rPr>
       </w:pPr>
-      <w:proofErr w:type="gramStart"/>
-      <w:r>
-        <w:rPr>
-          <w:rFonts w:ascii="MS Sans Serif" w:hAnsi="MS Sans Serif" w:cs="MS Sans Serif"/>
-          <w:sz w:val="16"/>
-          <w:szCs w:val="16"/>
-        </w:rPr>
-        <w:t>set</w:t>
-      </w:r>
-      <w:proofErr w:type="gramEnd"/>
-      <w:r>
-        <w:rPr>
-          <w:rFonts w:ascii="MS Sans Serif" w:hAnsi="MS Sans Serif" w:cs="MS Sans Serif"/>
-          <w:sz w:val="16"/>
-          <w:szCs w:val="16"/>
-        </w:rPr>
-        <w:t xml:space="preserve"> number=2000</w:t>
+      <w:r>
+        <w:rPr>
+          <w:rFonts w:ascii="MS Sans Serif" w:hAnsi="MS Sans Serif" w:cs="MS Sans Serif"/>
+          <w:sz w:val="16"/>
+          <w:szCs w:val="16"/>
+        </w:rPr>
+        <w:t>set number=2000</w:t>
       </w:r>
     </w:p>
     <w:p>
@@ -3333,23 +2717,13 @@
           <w:szCs w:val="16"/>
         </w:rPr>
       </w:pPr>
-      <w:proofErr w:type="gramStart"/>
-      <w:r>
-        <w:rPr>
-          <w:rFonts w:ascii="MS Sans Serif" w:hAnsi="MS Sans Serif" w:cs="MS Sans Serif"/>
-          <w:sz w:val="16"/>
-          <w:szCs w:val="16"/>
-        </w:rPr>
-        <w:t>set</w:t>
-      </w:r>
-      <w:proofErr w:type="gramEnd"/>
-      <w:r>
-        <w:rPr>
-          <w:rFonts w:ascii="MS Sans Serif" w:hAnsi="MS Sans Serif" w:cs="MS Sans Serif"/>
-          <w:sz w:val="16"/>
-          <w:szCs w:val="16"/>
-        </w:rPr>
-        <w:t xml:space="preserve"> hour = 2000</w:t>
+      <w:r>
+        <w:rPr>
+          <w:rFonts w:ascii="MS Sans Serif" w:hAnsi="MS Sans Serif" w:cs="MS Sans Serif"/>
+          <w:sz w:val="16"/>
+          <w:szCs w:val="16"/>
+        </w:rPr>
+        <w:t>set hour = 2000</w:t>
       </w:r>
     </w:p>
     <w:p>
@@ -3365,41 +2739,13 @@
           <w:szCs w:val="16"/>
         </w:rPr>
       </w:pPr>
-      <w:proofErr w:type="gramStart"/>
-      <w:r>
-        <w:rPr>
-          <w:rFonts w:ascii="MS Sans Serif" w:hAnsi="MS Sans Serif" w:cs="MS Sans Serif"/>
-          <w:sz w:val="16"/>
-          <w:szCs w:val="16"/>
-        </w:rPr>
-        <w:t>set</w:t>
-      </w:r>
-      <w:proofErr w:type="gramEnd"/>
-      <w:r>
-        <w:rPr>
-          <w:rFonts w:ascii="MS Sans Serif" w:hAnsi="MS Sans Serif" w:cs="MS Sans Serif"/>
-          <w:sz w:val="16"/>
-          <w:szCs w:val="16"/>
-        </w:rPr>
-        <w:t xml:space="preserve"> </w:t>
-      </w:r>
-      <w:proofErr w:type="spellStart"/>
-      <w:r>
-        <w:rPr>
-          <w:rFonts w:ascii="MS Sans Serif" w:hAnsi="MS Sans Serif" w:cs="MS Sans Serif"/>
-          <w:sz w:val="16"/>
-          <w:szCs w:val="16"/>
-        </w:rPr>
-        <w:t>totaltime</w:t>
-      </w:r>
-      <w:proofErr w:type="spellEnd"/>
-      <w:r>
-        <w:rPr>
-          <w:rFonts w:ascii="MS Sans Serif" w:hAnsi="MS Sans Serif" w:cs="MS Sans Serif"/>
-          <w:sz w:val="16"/>
-          <w:szCs w:val="16"/>
-        </w:rPr>
-        <w:t>=0</w:t>
+      <w:r>
+        <w:rPr>
+          <w:rFonts w:ascii="MS Sans Serif" w:hAnsi="MS Sans Serif" w:cs="MS Sans Serif"/>
+          <w:sz w:val="16"/>
+          <w:szCs w:val="16"/>
+        </w:rPr>
+        <w:t>set totaltime=0</w:t>
       </w:r>
     </w:p>
     <w:p>
@@ -3429,41 +2775,13 @@
           <w:szCs w:val="16"/>
         </w:rPr>
       </w:pPr>
-      <w:proofErr w:type="gramStart"/>
-      <w:r>
-        <w:rPr>
-          <w:rFonts w:ascii="MS Sans Serif" w:hAnsi="MS Sans Serif" w:cs="MS Sans Serif"/>
-          <w:sz w:val="16"/>
-          <w:szCs w:val="16"/>
-        </w:rPr>
-        <w:t>set</w:t>
-      </w:r>
-      <w:proofErr w:type="gramEnd"/>
-      <w:r>
-        <w:rPr>
-          <w:rFonts w:ascii="MS Sans Serif" w:hAnsi="MS Sans Serif" w:cs="MS Sans Serif"/>
-          <w:sz w:val="16"/>
-          <w:szCs w:val="16"/>
-        </w:rPr>
-        <w:t xml:space="preserve"> </w:t>
-      </w:r>
-      <w:proofErr w:type="spellStart"/>
-      <w:r>
-        <w:rPr>
-          <w:rFonts w:ascii="MS Sans Serif" w:hAnsi="MS Sans Serif" w:cs="MS Sans Serif"/>
-          <w:sz w:val="16"/>
-          <w:szCs w:val="16"/>
-        </w:rPr>
-        <w:t>activeActor</w:t>
-      </w:r>
-      <w:proofErr w:type="spellEnd"/>
-      <w:r>
-        <w:rPr>
-          <w:rFonts w:ascii="MS Sans Serif" w:hAnsi="MS Sans Serif" w:cs="MS Sans Serif"/>
-          <w:sz w:val="16"/>
-          <w:szCs w:val="16"/>
-        </w:rPr>
-        <w:t>=3</w:t>
+      <w:r>
+        <w:rPr>
+          <w:rFonts w:ascii="MS Sans Serif" w:hAnsi="MS Sans Serif" w:cs="MS Sans Serif"/>
+          <w:sz w:val="16"/>
+          <w:szCs w:val="16"/>
+        </w:rPr>
+        <w:t>set activeActor=3</w:t>
       </w:r>
     </w:p>
     <w:p>
@@ -3479,23 +2797,13 @@
           <w:szCs w:val="16"/>
         </w:rPr>
       </w:pPr>
-      <w:proofErr w:type="gramStart"/>
-      <w:r>
-        <w:rPr>
-          <w:rFonts w:ascii="MS Sans Serif" w:hAnsi="MS Sans Serif" w:cs="MS Sans Serif"/>
-          <w:sz w:val="16"/>
-          <w:szCs w:val="16"/>
-        </w:rPr>
-        <w:t>set</w:t>
-      </w:r>
-      <w:proofErr w:type="gramEnd"/>
-      <w:r>
-        <w:rPr>
-          <w:rFonts w:ascii="MS Sans Serif" w:hAnsi="MS Sans Serif" w:cs="MS Sans Serif"/>
-          <w:sz w:val="16"/>
-          <w:szCs w:val="16"/>
-        </w:rPr>
-        <w:t xml:space="preserve"> mode=yearly</w:t>
+      <w:r>
+        <w:rPr>
+          <w:rFonts w:ascii="MS Sans Serif" w:hAnsi="MS Sans Serif" w:cs="MS Sans Serif"/>
+          <w:sz w:val="16"/>
+          <w:szCs w:val="16"/>
+        </w:rPr>
+        <w:t>set mode=yearly</w:t>
       </w:r>
     </w:p>
     <w:p>
@@ -3511,41 +2819,13 @@
           <w:szCs w:val="16"/>
         </w:rPr>
       </w:pPr>
-      <w:proofErr w:type="gramStart"/>
-      <w:r>
-        <w:rPr>
-          <w:rFonts w:ascii="MS Sans Serif" w:hAnsi="MS Sans Serif" w:cs="MS Sans Serif"/>
-          <w:sz w:val="16"/>
-          <w:szCs w:val="16"/>
-        </w:rPr>
-        <w:t>set</w:t>
-      </w:r>
-      <w:proofErr w:type="gramEnd"/>
-      <w:r>
-        <w:rPr>
-          <w:rFonts w:ascii="MS Sans Serif" w:hAnsi="MS Sans Serif" w:cs="MS Sans Serif"/>
-          <w:sz w:val="16"/>
-          <w:szCs w:val="16"/>
-        </w:rPr>
-        <w:t xml:space="preserve"> </w:t>
-      </w:r>
-      <w:proofErr w:type="spellStart"/>
-      <w:r>
-        <w:rPr>
-          <w:rFonts w:ascii="MS Sans Serif" w:hAnsi="MS Sans Serif" w:cs="MS Sans Serif"/>
-          <w:sz w:val="16"/>
-          <w:szCs w:val="16"/>
-        </w:rPr>
-        <w:t>stepsize</w:t>
-      </w:r>
-      <w:proofErr w:type="spellEnd"/>
-      <w:r>
-        <w:rPr>
-          <w:rFonts w:ascii="MS Sans Serif" w:hAnsi="MS Sans Serif" w:cs="MS Sans Serif"/>
-          <w:sz w:val="16"/>
-          <w:szCs w:val="16"/>
-        </w:rPr>
-        <w:t xml:space="preserve">=1h </w:t>
+      <w:r>
+        <w:rPr>
+          <w:rFonts w:ascii="MS Sans Serif" w:hAnsi="MS Sans Serif" w:cs="MS Sans Serif"/>
+          <w:sz w:val="16"/>
+          <w:szCs w:val="16"/>
+        </w:rPr>
+        <w:t xml:space="preserve">set stepsize=1h </w:t>
       </w:r>
     </w:p>
     <w:p>
@@ -3561,23 +2841,13 @@
           <w:szCs w:val="16"/>
         </w:rPr>
       </w:pPr>
-      <w:proofErr w:type="gramStart"/>
-      <w:r>
-        <w:rPr>
-          <w:rFonts w:ascii="MS Sans Serif" w:hAnsi="MS Sans Serif" w:cs="MS Sans Serif"/>
-          <w:sz w:val="16"/>
-          <w:szCs w:val="16"/>
-        </w:rPr>
-        <w:t>set</w:t>
-      </w:r>
-      <w:proofErr w:type="gramEnd"/>
-      <w:r>
-        <w:rPr>
-          <w:rFonts w:ascii="MS Sans Serif" w:hAnsi="MS Sans Serif" w:cs="MS Sans Serif"/>
-          <w:sz w:val="16"/>
-          <w:szCs w:val="16"/>
-        </w:rPr>
-        <w:t xml:space="preserve"> number=2000</w:t>
+      <w:r>
+        <w:rPr>
+          <w:rFonts w:ascii="MS Sans Serif" w:hAnsi="MS Sans Serif" w:cs="MS Sans Serif"/>
+          <w:sz w:val="16"/>
+          <w:szCs w:val="16"/>
+        </w:rPr>
+        <w:t>set number=2000</w:t>
       </w:r>
     </w:p>
     <w:p>
@@ -3593,23 +2863,13 @@
           <w:szCs w:val="16"/>
         </w:rPr>
       </w:pPr>
-      <w:proofErr w:type="gramStart"/>
-      <w:r>
-        <w:rPr>
-          <w:rFonts w:ascii="MS Sans Serif" w:hAnsi="MS Sans Serif" w:cs="MS Sans Serif"/>
-          <w:sz w:val="16"/>
-          <w:szCs w:val="16"/>
-        </w:rPr>
-        <w:t>set</w:t>
-      </w:r>
-      <w:proofErr w:type="gramEnd"/>
-      <w:r>
-        <w:rPr>
-          <w:rFonts w:ascii="MS Sans Serif" w:hAnsi="MS Sans Serif" w:cs="MS Sans Serif"/>
-          <w:sz w:val="16"/>
-          <w:szCs w:val="16"/>
-        </w:rPr>
-        <w:t xml:space="preserve"> hour = 4000</w:t>
+      <w:r>
+        <w:rPr>
+          <w:rFonts w:ascii="MS Sans Serif" w:hAnsi="MS Sans Serif" w:cs="MS Sans Serif"/>
+          <w:sz w:val="16"/>
+          <w:szCs w:val="16"/>
+        </w:rPr>
+        <w:t>set hour = 4000</w:t>
       </w:r>
     </w:p>
     <w:p>
@@ -3625,41 +2885,13 @@
           <w:szCs w:val="16"/>
         </w:rPr>
       </w:pPr>
-      <w:proofErr w:type="gramStart"/>
-      <w:r>
-        <w:rPr>
-          <w:rFonts w:ascii="MS Sans Serif" w:hAnsi="MS Sans Serif" w:cs="MS Sans Serif"/>
-          <w:sz w:val="16"/>
-          <w:szCs w:val="16"/>
-        </w:rPr>
-        <w:t>set</w:t>
-      </w:r>
-      <w:proofErr w:type="gramEnd"/>
-      <w:r>
-        <w:rPr>
-          <w:rFonts w:ascii="MS Sans Serif" w:hAnsi="MS Sans Serif" w:cs="MS Sans Serif"/>
-          <w:sz w:val="16"/>
-          <w:szCs w:val="16"/>
-        </w:rPr>
-        <w:t xml:space="preserve"> </w:t>
-      </w:r>
-      <w:proofErr w:type="spellStart"/>
-      <w:r>
-        <w:rPr>
-          <w:rFonts w:ascii="MS Sans Serif" w:hAnsi="MS Sans Serif" w:cs="MS Sans Serif"/>
-          <w:sz w:val="16"/>
-          <w:szCs w:val="16"/>
-        </w:rPr>
-        <w:t>totaltime</w:t>
-      </w:r>
-      <w:proofErr w:type="spellEnd"/>
-      <w:r>
-        <w:rPr>
-          <w:rFonts w:ascii="MS Sans Serif" w:hAnsi="MS Sans Serif" w:cs="MS Sans Serif"/>
-          <w:sz w:val="16"/>
-          <w:szCs w:val="16"/>
-        </w:rPr>
-        <w:t>=0</w:t>
+      <w:r>
+        <w:rPr>
+          <w:rFonts w:ascii="MS Sans Serif" w:hAnsi="MS Sans Serif" w:cs="MS Sans Serif"/>
+          <w:sz w:val="16"/>
+          <w:szCs w:val="16"/>
+        </w:rPr>
+        <w:t>set totaltime=0</w:t>
       </w:r>
     </w:p>
     <w:p>
@@ -3688,7 +2920,6 @@
           <w:szCs w:val="16"/>
         </w:rPr>
       </w:pPr>
-      <w:proofErr w:type="spellStart"/>
       <w:r>
         <w:rPr>
           <w:rFonts w:ascii="MS Sans Serif" w:hAnsi="MS Sans Serif" w:cs="MS Sans Serif"/>
@@ -3697,7 +2928,6 @@
         </w:rPr>
         <w:t>SolveAll</w:t>
       </w:r>
-      <w:proofErr w:type="spellEnd"/>
     </w:p>
     <w:p>
       <w:pPr>
@@ -3748,41 +2978,13 @@
           <w:szCs w:val="16"/>
         </w:rPr>
       </w:pPr>
-      <w:proofErr w:type="gramStart"/>
-      <w:r>
-        <w:rPr>
-          <w:rFonts w:ascii="MS Sans Serif" w:hAnsi="MS Sans Serif" w:cs="MS Sans Serif"/>
-          <w:sz w:val="16"/>
-          <w:szCs w:val="16"/>
-        </w:rPr>
-        <w:t>set</w:t>
-      </w:r>
-      <w:proofErr w:type="gramEnd"/>
-      <w:r>
-        <w:rPr>
-          <w:rFonts w:ascii="MS Sans Serif" w:hAnsi="MS Sans Serif" w:cs="MS Sans Serif"/>
-          <w:sz w:val="16"/>
-          <w:szCs w:val="16"/>
-        </w:rPr>
-        <w:t xml:space="preserve"> </w:t>
-      </w:r>
-      <w:proofErr w:type="spellStart"/>
-      <w:r>
-        <w:rPr>
-          <w:rFonts w:ascii="MS Sans Serif" w:hAnsi="MS Sans Serif" w:cs="MS Sans Serif"/>
-          <w:sz w:val="16"/>
-          <w:szCs w:val="16"/>
-        </w:rPr>
-        <w:t>ConcatenateReports</w:t>
-      </w:r>
-      <w:proofErr w:type="spellEnd"/>
-      <w:r>
-        <w:rPr>
-          <w:rFonts w:ascii="MS Sans Serif" w:hAnsi="MS Sans Serif" w:cs="MS Sans Serif"/>
-          <w:sz w:val="16"/>
-          <w:szCs w:val="16"/>
-        </w:rPr>
-        <w:t>=Yes</w:t>
+      <w:r>
+        <w:rPr>
+          <w:rFonts w:ascii="MS Sans Serif" w:hAnsi="MS Sans Serif" w:cs="MS Sans Serif"/>
+          <w:sz w:val="16"/>
+          <w:szCs w:val="16"/>
+        </w:rPr>
+        <w:t>set ConcatenateReports=Yes</w:t>
       </w:r>
     </w:p>
     <w:p>
@@ -3798,23 +3000,13 @@
           <w:szCs w:val="16"/>
         </w:rPr>
       </w:pPr>
-      <w:proofErr w:type="gramStart"/>
-      <w:r>
-        <w:rPr>
-          <w:rFonts w:ascii="MS Sans Serif" w:hAnsi="MS Sans Serif" w:cs="MS Sans Serif"/>
-          <w:sz w:val="16"/>
-          <w:szCs w:val="16"/>
-        </w:rPr>
-        <w:t>show</w:t>
-      </w:r>
-      <w:proofErr w:type="gramEnd"/>
-      <w:r>
-        <w:rPr>
-          <w:rFonts w:ascii="MS Sans Serif" w:hAnsi="MS Sans Serif" w:cs="MS Sans Serif"/>
-          <w:sz w:val="16"/>
-          <w:szCs w:val="16"/>
-        </w:rPr>
-        <w:t xml:space="preserve"> monitor MS2</w:t>
+      <w:r>
+        <w:rPr>
+          <w:rFonts w:ascii="MS Sans Serif" w:hAnsi="MS Sans Serif" w:cs="MS Sans Serif"/>
+          <w:sz w:val="16"/>
+          <w:szCs w:val="16"/>
+        </w:rPr>
+        <w:t>show monitor MS2</w:t>
       </w:r>
     </w:p>
     <w:p>
@@ -3828,6 +3020,7 @@
         <w:jc w:val="both"/>
       </w:pPr>
       <w:r>
+        <w:lastRenderedPageBreak/>
         <w:t>You need to be careful when organizing OpenDSS-PM scripts – remember that now everything is happening at the same time. If the user wants to see the voltages, export monitors or execute any other “report” command, it is necessary to wait until all the processes are executed. Otherwise, OpenDSS-PM will execute the processes immediately. As in the classic OpenDSS version, to have control of the operations that you are performing in the script, you can select the part of the script that you want to execute, and then, by right-clicking with the mouse, select “</w:t>
       </w:r>
       <w:r>
@@ -4045,27 +3238,14 @@
       <w:r>
         <w:t xml:space="preserve">Figure </w:t>
       </w:r>
-      <w:r>
-        <w:fldChar w:fldCharType="begin"/>
-      </w:r>
-      <w:r>
-        <w:instrText xml:space="preserve"> SEQ Figure \* ARABIC </w:instrText>
-      </w:r>
-      <w:r>
-        <w:fldChar w:fldCharType="separate"/>
-      </w:r>
-      <w:r>
-        <w:rPr>
-          <w:noProof/>
-        </w:rPr>
-        <w:t>2</w:t>
-      </w:r>
-      <w:r>
-        <w:rPr>
-          <w:noProof/>
-        </w:rPr>
-        <w:fldChar w:fldCharType="end"/>
-      </w:r>
+      <w:fldSimple w:instr=" SEQ Figure \* ARABIC ">
+        <w:r>
+          <w:rPr>
+            <w:noProof/>
+          </w:rPr>
+          <w:t>2</w:t>
+        </w:r>
+      </w:fldSimple>
       <w:bookmarkEnd w:id="2"/>
       <w:r>
         <w:t>. Selecting the parts of the script that the user wants to be executed</w:t>
@@ -4140,27 +3320,14 @@
       <w:r>
         <w:t xml:space="preserve">Figure </w:t>
       </w:r>
-      <w:r>
-        <w:fldChar w:fldCharType="begin"/>
-      </w:r>
-      <w:r>
-        <w:instrText xml:space="preserve"> SEQ Figure \* ARABIC </w:instrText>
-      </w:r>
-      <w:r>
-        <w:fldChar w:fldCharType="separate"/>
-      </w:r>
-      <w:r>
-        <w:rPr>
-          <w:noProof/>
-        </w:rPr>
-        <w:t>3</w:t>
-      </w:r>
-      <w:r>
-        <w:rPr>
-          <w:noProof/>
-        </w:rPr>
-        <w:fldChar w:fldCharType="end"/>
-      </w:r>
+      <w:fldSimple w:instr=" SEQ Figure \* ARABIC ">
+        <w:r>
+          <w:rPr>
+            <w:noProof/>
+          </w:rPr>
+          <w:t>3</w:t>
+        </w:r>
+      </w:fldSimple>
       <w:bookmarkEnd w:id="3"/>
       <w:r>
         <w:t>. Processor usage when performing parallel processing with OpenDSS-PM</w:t>
@@ -4456,7 +3623,7 @@
           <w:rPr>
             <w:noProof/>
           </w:rPr>
-          <w:t>8</w:t>
+          <w:t>4</w:t>
         </w:r>
         <w:r>
           <w:rPr>
@@ -5773,7 +4940,7 @@
 </file>
 
 <file path=customXml/itemProps1.xml><?xml version="1.0" encoding="utf-8"?>
-<ds:datastoreItem xmlns:ds="http://schemas.openxmlformats.org/officeDocument/2006/customXml" ds:itemID="{FF007AA5-D7A6-439E-95C1-76B219C0E0B7}">
+<ds:datastoreItem xmlns:ds="http://schemas.openxmlformats.org/officeDocument/2006/customXml" ds:itemID="{5C1C4288-3B8B-4269-AAB0-62B6266D2277}">
   <ds:schemaRefs>
     <ds:schemaRef ds:uri="http://schemas.openxmlformats.org/officeDocument/2006/bibliography"/>
   </ds:schemaRefs>

</xml_diff>

<commit_message>
Abort command created in OpenDSS V8 to cancel all the active simulation jobs
git-svn-id: https://svn.code.sf.net/p/electricdss/code@2232 d8739450-1e93-4ef4-a0af-c327d92816ff
</commit_message>
<xml_diff>
--- a/trunk/Parallel_Version/Doc/User_Instructions_for_Parallel_Processing.docx
+++ b/trunk/Parallel_Version/Doc/User_Instructions_for_Parallel_Processing.docx
@@ -1,6 +1,6 @@
 
 <file path=word/document.xml><?xml version="1.0" encoding="utf-8"?>
-<w:document xmlns:wpc="http://schemas.microsoft.com/office/word/2010/wordprocessingCanvas" xmlns:mc="http://schemas.openxmlformats.org/markup-compatibility/2006" xmlns:o="urn:schemas-microsoft-com:office:office" xmlns:r="http://schemas.openxmlformats.org/officeDocument/2006/relationships" xmlns:m="http://schemas.openxmlformats.org/officeDocument/2006/math" xmlns:v="urn:schemas-microsoft-com:vml" xmlns:wp14="http://schemas.microsoft.com/office/word/2010/wordprocessingDrawing" xmlns:wp="http://schemas.openxmlformats.org/drawingml/2006/wordprocessingDrawing" xmlns:w10="urn:schemas-microsoft-com:office:word" xmlns:w="http://schemas.openxmlformats.org/wordprocessingml/2006/main" xmlns:w14="http://schemas.microsoft.com/office/word/2010/wordml" xmlns:w15="http://schemas.microsoft.com/office/word/2012/wordml" xmlns:wpg="http://schemas.microsoft.com/office/word/2010/wordprocessingGroup" xmlns:wpi="http://schemas.microsoft.com/office/word/2010/wordprocessingInk" xmlns:wne="http://schemas.microsoft.com/office/word/2006/wordml" xmlns:wps="http://schemas.microsoft.com/office/word/2010/wordprocessingShape" mc:Ignorable="w14 w15 wp14">
+<w:document xmlns:wpc="http://schemas.microsoft.com/office/word/2010/wordprocessingCanvas" xmlns:cx="http://schemas.microsoft.com/office/drawing/2014/chartex" xmlns:cx1="http://schemas.microsoft.com/office/drawing/2015/9/8/chartex" xmlns:cx2="http://schemas.microsoft.com/office/drawing/2015/10/21/chartex" xmlns:mc="http://schemas.openxmlformats.org/markup-compatibility/2006" xmlns:o="urn:schemas-microsoft-com:office:office" xmlns:r="http://schemas.openxmlformats.org/officeDocument/2006/relationships" xmlns:m="http://schemas.openxmlformats.org/officeDocument/2006/math" xmlns:v="urn:schemas-microsoft-com:vml" xmlns:wp14="http://schemas.microsoft.com/office/word/2010/wordprocessingDrawing" xmlns:wp="http://schemas.openxmlformats.org/drawingml/2006/wordprocessingDrawing" xmlns:w10="urn:schemas-microsoft-com:office:word" xmlns:w="http://schemas.openxmlformats.org/wordprocessingml/2006/main" xmlns:w14="http://schemas.microsoft.com/office/word/2010/wordml" xmlns:w15="http://schemas.microsoft.com/office/word/2012/wordml" xmlns:w16se="http://schemas.microsoft.com/office/word/2015/wordml/symex" xmlns:wpg="http://schemas.microsoft.com/office/word/2010/wordprocessingGroup" xmlns:wpi="http://schemas.microsoft.com/office/word/2010/wordprocessingInk" xmlns:wne="http://schemas.microsoft.com/office/word/2006/wordml" xmlns:wps="http://schemas.microsoft.com/office/word/2010/wordprocessingShape" mc:Ignorable="w14 w15 w16se wp14">
   <w:body>
     <w:p>
       <w:pPr>
@@ -603,7 +603,15 @@
         <w:jc w:val="both"/>
       </w:pPr>
       <w:r>
-        <w:t xml:space="preserve">The interface for sending and receiving messages from other actors will be the one selected by the user, this is, either the COM interface, the Direct DLL API, or a text script using the EXE version of the program From this interface, the user will be able to create a new actor (instance), send/receive messages from these actors, and define the execution properties of the actors such as the execution core, simulation mode, and circuit to be solved, among others. This concept is shown in </w:t>
+        <w:t xml:space="preserve">The interface for sending and receiving messages from other actors will be the one selected by the user, this is, either the COM interface, the Direct DLL API, or a text script using the EXE version of the program </w:t>
+      </w:r>
+      <w:proofErr w:type="gramStart"/>
+      <w:r>
+        <w:t>From</w:t>
+      </w:r>
+      <w:proofErr w:type="gramEnd"/>
+      <w:r>
+        <w:t xml:space="preserve"> this interface, the user will be able to create a new actor (instance), send/receive messages from these actors, and define the execution properties of the actors such as the execution core, simulation mode, and circuit to be solved, among others. This concept is shown in </w:t>
       </w:r>
       <w:r>
         <w:fldChar w:fldCharType="begin"/>
@@ -777,14 +785,27 @@
       <w:r>
         <w:t xml:space="preserve">Figure </w:t>
       </w:r>
-      <w:fldSimple w:instr=" SEQ Figure \* ARABIC ">
-        <w:r>
-          <w:rPr>
-            <w:noProof/>
-          </w:rPr>
-          <w:t>1</w:t>
-        </w:r>
-      </w:fldSimple>
+      <w:r>
+        <w:fldChar w:fldCharType="begin"/>
+      </w:r>
+      <w:r>
+        <w:instrText xml:space="preserve"> SEQ Figure \* ARABIC </w:instrText>
+      </w:r>
+      <w:r>
+        <w:fldChar w:fldCharType="separate"/>
+      </w:r>
+      <w:r>
+        <w:rPr>
+          <w:noProof/>
+        </w:rPr>
+        <w:t>1</w:t>
+      </w:r>
+      <w:r>
+        <w:rPr>
+          <w:noProof/>
+        </w:rPr>
+        <w:fldChar w:fldCharType="end"/>
+      </w:r>
       <w:bookmarkEnd w:id="0"/>
       <w:r>
         <w:t>. Operational scheme proposed for evolving OpenDSS into a parallel processing machine based on actors</w:t>
@@ -839,7 +860,15 @@
     </w:p>
     <w:p>
       <w:r>
-        <w:t>To operate the parallel machine the suggested procedure is as follows:</w:t>
+        <w:t xml:space="preserve">To operate the parallel </w:t>
+      </w:r>
+      <w:proofErr w:type="gramStart"/>
+      <w:r>
+        <w:t>machine</w:t>
+      </w:r>
+      <w:proofErr w:type="gramEnd"/>
+      <w:r>
+        <w:t xml:space="preserve"> the suggested procedure is as follows:</w:t>
       </w:r>
     </w:p>
     <w:p>
@@ -861,7 +890,15 @@
         <w:t>start</w:t>
       </w:r>
       <w:r>
-        <w:t xml:space="preserve"> function is called in an OpenDSS-PM COM or DLL interface or when the EXE version is started. OpenDSS-PM will create Actor 1, designate a memory space, open an instance for KLUSolve, and define the execution thread. In return, OpenDSS-PM will return to the user an ID (integer) to identify the created actor.</w:t>
+        <w:t xml:space="preserve"> function is called in an OpenDSS-PM COM or DLL interface or when the EXE version is started. OpenDSS-PM will create Actor 1, designate a memory space, open an instance for </w:t>
+      </w:r>
+      <w:proofErr w:type="spellStart"/>
+      <w:r>
+        <w:t>KLUSolve</w:t>
+      </w:r>
+      <w:proofErr w:type="spellEnd"/>
+      <w:r>
+        <w:t>, and define the execution thread. In return, OpenDSS-PM will return to the user an ID (integer) to identify the created actor.</w:t>
       </w:r>
     </w:p>
     <w:p>
@@ -874,7 +911,15 @@
         <w:jc w:val="both"/>
       </w:pPr>
       <w:r>
-        <w:t>After the program has started the user issues the NewActor command to create a new actor.</w:t>
+        <w:t xml:space="preserve">After the program has started the user issues the </w:t>
+      </w:r>
+      <w:proofErr w:type="spellStart"/>
+      <w:r>
+        <w:t>NewActor</w:t>
+      </w:r>
+      <w:proofErr w:type="spellEnd"/>
+      <w:r>
+        <w:t xml:space="preserve"> command to create a new actor.</w:t>
       </w:r>
     </w:p>
     <w:p>
@@ -893,8 +938,16 @@
         <w:rPr>
           <w:i/>
         </w:rPr>
-        <w:t>Set Core=nn</w:t>
-      </w:r>
+        <w:t>Set Core=</w:t>
+      </w:r>
+      <w:proofErr w:type="spellStart"/>
+      <w:r>
+        <w:rPr>
+          <w:i/>
+        </w:rPr>
+        <w:t>nn</w:t>
+      </w:r>
+      <w:proofErr w:type="spellEnd"/>
       <w:r>
         <w:t xml:space="preserve"> command. This command will apply to the </w:t>
       </w:r>
@@ -933,21 +986,25 @@
         </w:rPr>
         <w:t xml:space="preserve">t </w:t>
       </w:r>
+      <w:proofErr w:type="spellStart"/>
       <w:r>
         <w:rPr>
           <w:i/>
         </w:rPr>
         <w:t>ActiveActor</w:t>
       </w:r>
+      <w:proofErr w:type="spellEnd"/>
       <w:r>
         <w:t>=</w:t>
       </w:r>
+      <w:proofErr w:type="spellStart"/>
       <w:r>
         <w:rPr>
           <w:i/>
         </w:rPr>
         <w:t>nn</w:t>
       </w:r>
+      <w:proofErr w:type="spellEnd"/>
       <w:r>
         <w:t xml:space="preserve"> command.</w:t>
       </w:r>
@@ -1073,6 +1130,7 @@
           <w:color w:val="auto"/>
         </w:rPr>
       </w:pPr>
+      <w:proofErr w:type="spellStart"/>
       <w:r>
         <w:rPr>
           <w:i/>
@@ -1080,6 +1138,7 @@
         </w:rPr>
         <w:t>NumCPUs</w:t>
       </w:r>
+      <w:proofErr w:type="spellEnd"/>
     </w:p>
     <w:p>
       <w:pPr>
@@ -1123,6 +1182,7 @@
           <w:color w:val="auto"/>
         </w:rPr>
       </w:pPr>
+      <w:proofErr w:type="spellStart"/>
       <w:r>
         <w:rPr>
           <w:i/>
@@ -1130,6 +1190,7 @@
         </w:rPr>
         <w:t>NumCores</w:t>
       </w:r>
+      <w:proofErr w:type="spellEnd"/>
     </w:p>
     <w:p>
       <w:pPr>
@@ -1154,7 +1215,15 @@
         <w:t>@result</w:t>
       </w:r>
       <w:r>
-        <w:t xml:space="preserve"> variable for the text scripting interface. The string is also available in the Result property of the Text interface in the COM interface and the result of the DSSPut_Command function of the DLL interface.</w:t>
+        <w:t xml:space="preserve"> variable for the text scripting interface. The string is also available in the Result property of the Text interface in the COM interface and the result of the </w:t>
+      </w:r>
+      <w:proofErr w:type="spellStart"/>
+      <w:r>
+        <w:t>DSSPut_Command</w:t>
+      </w:r>
+      <w:proofErr w:type="spellEnd"/>
+      <w:r>
+        <w:t xml:space="preserve"> function of the DLL interface.</w:t>
       </w:r>
     </w:p>
     <w:p>
@@ -1165,6 +1234,7 @@
           <w:color w:val="auto"/>
         </w:rPr>
       </w:pPr>
+      <w:proofErr w:type="spellStart"/>
       <w:r>
         <w:rPr>
           <w:i/>
@@ -1172,6 +1242,7 @@
         </w:rPr>
         <w:t>NewActor</w:t>
       </w:r>
+      <w:proofErr w:type="spellEnd"/>
     </w:p>
     <w:p>
       <w:pPr>
@@ -1180,23 +1251,35 @@
       <w:r>
         <w:t xml:space="preserve">This command creates a new actor (OpenDSS-PM Instance) and sets the new actor as the active actor. There can be only 1 circuit per actor. The </w:t>
       </w:r>
+      <w:proofErr w:type="spellStart"/>
       <w:r>
         <w:rPr>
           <w:i/>
         </w:rPr>
         <w:t>NewActor</w:t>
       </w:r>
+      <w:proofErr w:type="spellEnd"/>
       <w:r>
         <w:t xml:space="preserve"> Instruction will increment the variable </w:t>
       </w:r>
+      <w:proofErr w:type="spellStart"/>
       <w:r>
         <w:rPr>
           <w:i/>
         </w:rPr>
         <w:t>NumOfActors</w:t>
       </w:r>
-      <w:r>
-        <w:t>; however, if the number of actors is the same as the number of available CPUs the new actor will not be created, generating an error message. This instruction will return the ID of the active actor. This command does not requires a precedent command.</w:t>
+      <w:proofErr w:type="spellEnd"/>
+      <w:r>
+        <w:t xml:space="preserve">; however, if the number of actors is the same as the number of available CPUs the new actor will not be created, generating an error message. This instruction will return the ID of the active actor. This command does not </w:t>
+      </w:r>
+      <w:proofErr w:type="gramStart"/>
+      <w:r>
+        <w:t>requires</w:t>
+      </w:r>
+      <w:proofErr w:type="gramEnd"/>
+      <w:r>
+        <w:t xml:space="preserve"> a precedent command.</w:t>
       </w:r>
     </w:p>
     <w:p>
@@ -1207,6 +1290,7 @@
           <w:color w:val="auto"/>
         </w:rPr>
       </w:pPr>
+      <w:proofErr w:type="spellStart"/>
       <w:r>
         <w:rPr>
           <w:i/>
@@ -1215,6 +1299,7 @@
         <w:lastRenderedPageBreak/>
         <w:t>NumActors</w:t>
       </w:r>
+      <w:proofErr w:type="spellEnd"/>
     </w:p>
     <w:p>
       <w:pPr>
@@ -1230,7 +1315,15 @@
         <w:t>Get</w:t>
       </w:r>
       <w:r>
-        <w:t>” command. By default there is at least 1 actor created.</w:t>
+        <w:t xml:space="preserve">” command. By </w:t>
+      </w:r>
+      <w:proofErr w:type="gramStart"/>
+      <w:r>
+        <w:t>default</w:t>
+      </w:r>
+      <w:proofErr w:type="gramEnd"/>
+      <w:r>
+        <w:t xml:space="preserve"> there is at least 1 actor created.</w:t>
       </w:r>
     </w:p>
     <w:p>
@@ -1241,6 +1334,7 @@
           <w:color w:val="auto"/>
         </w:rPr>
       </w:pPr>
+      <w:proofErr w:type="spellStart"/>
       <w:r>
         <w:rPr>
           <w:i/>
@@ -1248,6 +1342,7 @@
         </w:rPr>
         <w:t>ActiveActor</w:t>
       </w:r>
+      <w:proofErr w:type="spellEnd"/>
     </w:p>
     <w:p>
       <w:pPr>
@@ -1256,12 +1351,14 @@
       <w:r>
         <w:t xml:space="preserve">This option can be used to get or set the active actor. The active actor cannot be higher than </w:t>
       </w:r>
+      <w:proofErr w:type="spellStart"/>
       <w:r>
         <w:rPr>
           <w:i/>
         </w:rPr>
         <w:t>NumActors</w:t>
       </w:r>
+      <w:proofErr w:type="spellEnd"/>
       <w:r>
         <w:t xml:space="preserve"> nor lower than 1. Use the commands </w:t>
       </w:r>
@@ -1314,8 +1411,17 @@
         <w:t>active actor</w:t>
       </w:r>
       <w:r>
-        <w:t>. CPU numbers are indexed from 0..n. That is, the CPU number is 0-based and cannot be greater than (</w:t>
-      </w:r>
+        <w:t xml:space="preserve">. CPU numbers are indexed from </w:t>
+      </w:r>
+      <w:proofErr w:type="gramStart"/>
+      <w:r>
+        <w:t>0..</w:t>
+      </w:r>
+      <w:proofErr w:type="gramEnd"/>
+      <w:r>
+        <w:t>n. That is, the CPU number is 0-based and cannot be greater than (</w:t>
+      </w:r>
+      <w:proofErr w:type="spellStart"/>
       <w:r>
         <w:rPr>
           <w:i/>
@@ -1334,8 +1440,17 @@
         </w:rPr>
         <w:t>s</w:t>
       </w:r>
-      <w:r>
-        <w:t xml:space="preserve"> – 1). Actors are indexed from 1..n. When a new actor is created it is automatically assigned to the corresponding core in sequence starting from 0 (i.e. Actor 1 will be assigned to CPU 0, Actor 2 to CPU 1, and Actor 3 to CPU 2 and so on). Use the command </w:t>
+      <w:proofErr w:type="spellEnd"/>
+      <w:r>
+        <w:t xml:space="preserve"> – 1). Actors are indexed from </w:t>
+      </w:r>
+      <w:proofErr w:type="gramStart"/>
+      <w:r>
+        <w:t>1..</w:t>
+      </w:r>
+      <w:proofErr w:type="gramEnd"/>
+      <w:r>
+        <w:t xml:space="preserve">n. When a new actor is created it is automatically assigned to the corresponding core in sequence starting from 0 (i.e. Actor 1 will be assigned to CPU 0, Actor 2 to CPU 1, and Actor 3 to CPU 2 and so on). Use the command </w:t>
       </w:r>
       <w:r>
         <w:rPr>
@@ -1364,6 +1479,7 @@
           <w:color w:val="auto"/>
         </w:rPr>
       </w:pPr>
+      <w:proofErr w:type="spellStart"/>
       <w:r>
         <w:rPr>
           <w:i/>
@@ -1371,6 +1487,7 @@
         </w:rPr>
         <w:t>ActorProgress</w:t>
       </w:r>
+      <w:proofErr w:type="spellEnd"/>
     </w:p>
     <w:p>
       <w:pPr>
@@ -1406,6 +1523,7 @@
           <w:color w:val="auto"/>
         </w:rPr>
       </w:pPr>
+      <w:proofErr w:type="spellStart"/>
       <w:r>
         <w:rPr>
           <w:i/>
@@ -1413,6 +1531,7 @@
         </w:rPr>
         <w:t>ClearAll</w:t>
       </w:r>
+      <w:proofErr w:type="spellEnd"/>
     </w:p>
     <w:p>
       <w:pPr>
@@ -1467,7 +1586,15 @@
         <w:jc w:val="both"/>
       </w:pPr>
       <w:r>
-        <w:t>This function enables/disables the parallel processing functionalities of OpenDSS-PM. By disabling this features, OpenDSS-PM will behave as the classic version of OpenDSS and even if the user can create new actors, each actor will operate sequentially one after the other (no concurrency). By default this option is disabled and it is required to activate it to gain access to the parallel processing features of OpenDSS-PM.</w:t>
+        <w:t xml:space="preserve">This function enables/disables the parallel processing functionalities of OpenDSS-PM. By disabling this features, OpenDSS-PM will behave as the classic version of OpenDSS and even if the user can create new actors, each actor will operate sequentially one after the other (no concurrency). By </w:t>
+      </w:r>
+      <w:proofErr w:type="gramStart"/>
+      <w:r>
+        <w:t>default</w:t>
+      </w:r>
+      <w:proofErr w:type="gramEnd"/>
+      <w:r>
+        <w:t xml:space="preserve"> this option is disabled and it is required to activate it to gain access to the parallel processing features of OpenDSS-PM.</w:t>
       </w:r>
     </w:p>
     <w:p>
@@ -1478,6 +1605,7 @@
           <w:color w:val="auto"/>
         </w:rPr>
       </w:pPr>
+      <w:proofErr w:type="spellStart"/>
       <w:r>
         <w:rPr>
           <w:i/>
@@ -1485,6 +1613,7 @@
         </w:rPr>
         <w:t>SolveAll</w:t>
       </w:r>
+      <w:proofErr w:type="spellEnd"/>
     </w:p>
     <w:p>
       <w:pPr>
@@ -1502,6 +1631,7 @@
           <w:color w:val="auto"/>
         </w:rPr>
       </w:pPr>
+      <w:proofErr w:type="spellStart"/>
       <w:r>
         <w:rPr>
           <w:i/>
@@ -1509,6 +1639,7 @@
         </w:rPr>
         <w:t>ConcatenateReports</w:t>
       </w:r>
+      <w:proofErr w:type="spellEnd"/>
     </w:p>
     <w:p>
       <w:pPr>
@@ -1526,6 +1657,7 @@
           <w:color w:val="auto"/>
         </w:rPr>
       </w:pPr>
+      <w:proofErr w:type="spellStart"/>
       <w:r>
         <w:rPr>
           <w:i/>
@@ -1534,13 +1666,30 @@
         <w:lastRenderedPageBreak/>
         <w:t>CalcIncMatrix</w:t>
       </w:r>
+      <w:proofErr w:type="spellEnd"/>
     </w:p>
     <w:p>
       <w:pPr>
         <w:jc w:val="both"/>
       </w:pPr>
       <w:r>
-        <w:t>This command can be used to calculate the Branch-To-Node incidence matrix (B2N) of the active circuit. The calculation is performed considering the PDElements as branches (rows) and the buses as nodes (Columns). The order of the PDElements as rows goes as follows: Lines, transformers, capacitors in series and reactors in series.</w:t>
+        <w:t xml:space="preserve">This command can be used to calculate the Branch-To-Node incidence matrix (B2N) of the active circuit. The calculation is performed considering the </w:t>
+      </w:r>
+      <w:proofErr w:type="spellStart"/>
+      <w:r>
+        <w:t>PDElements</w:t>
+      </w:r>
+      <w:proofErr w:type="spellEnd"/>
+      <w:r>
+        <w:t xml:space="preserve"> as branches (rows) and the buses as nodes (Columns). The order of the </w:t>
+      </w:r>
+      <w:proofErr w:type="spellStart"/>
+      <w:r>
+        <w:t>PDElements</w:t>
+      </w:r>
+      <w:proofErr w:type="spellEnd"/>
+      <w:r>
+        <w:t xml:space="preserve"> as rows goes as follows: Lines, transformers, capacitors in series and reactors in series.</w:t>
       </w:r>
     </w:p>
     <w:p>
@@ -1551,6 +1700,7 @@
           <w:color w:val="auto"/>
         </w:rPr>
       </w:pPr>
+      <w:proofErr w:type="spellStart"/>
       <w:r>
         <w:rPr>
           <w:i/>
@@ -1558,13 +1708,38 @@
         </w:rPr>
         <w:t>CalcIncMatrix_O</w:t>
       </w:r>
+      <w:proofErr w:type="spellEnd"/>
     </w:p>
     <w:p>
       <w:pPr>
         <w:jc w:val="both"/>
       </w:pPr>
       <w:r>
-        <w:t>This command can be used to calculate the Branch-To-Node incidence matrix (B2N) of the active circuit. However, this command delivers and optimized matrix that is organized inside the algorithm by using the CktTree class. The calculation is performed considering the PDElements as branches (rows) and the buses as nodes (Columns). Additionally, this algorithm calculates the levels of each bus to populate an internal array called BusLevels. The Bus level is an integer that reveals how far in terms of buses is the Bus respect to the feeder’s backbone. The Backbone is a randomly selected continuous path from the feeder head to a point in the feeder selected as feeder end.</w:t>
+        <w:t xml:space="preserve">This command can be used to calculate the Branch-To-Node incidence matrix (B2N) of the active circuit. However, this command delivers and optimized matrix that is organized inside the algorithm by using the </w:t>
+      </w:r>
+      <w:proofErr w:type="spellStart"/>
+      <w:r>
+        <w:t>CktTree</w:t>
+      </w:r>
+      <w:proofErr w:type="spellEnd"/>
+      <w:r>
+        <w:t xml:space="preserve"> class. The calculation is performed considering the </w:t>
+      </w:r>
+      <w:proofErr w:type="spellStart"/>
+      <w:r>
+        <w:t>PDElements</w:t>
+      </w:r>
+      <w:proofErr w:type="spellEnd"/>
+      <w:r>
+        <w:t xml:space="preserve"> as branches (rows) and the buses as nodes (Columns). Additionally, this algorithm calculates the levels of each bus to populate an internal array called </w:t>
+      </w:r>
+      <w:proofErr w:type="spellStart"/>
+      <w:r>
+        <w:t>BusLevels</w:t>
+      </w:r>
+      <w:proofErr w:type="spellEnd"/>
+      <w:r>
+        <w:t>. The Bus level is an integer that reveals how far in terms of buses is the Bus respect to the feeder’s backbone. The Backbone is a randomly selected continuous path from the feeder head to a point in the feeder selected as feeder end.</w:t>
       </w:r>
     </w:p>
     <w:p>
@@ -1575,6 +1750,7 @@
           <w:color w:val="auto"/>
         </w:rPr>
       </w:pPr>
+      <w:proofErr w:type="spellStart"/>
       <w:r>
         <w:rPr>
           <w:i/>
@@ -1582,6 +1758,7 @@
         </w:rPr>
         <w:t>Tear_Circuit</w:t>
       </w:r>
+      <w:proofErr w:type="spellEnd"/>
     </w:p>
     <w:p>
       <w:pPr>
@@ -1590,35 +1767,38 @@
       <w:r>
         <w:t xml:space="preserve">This command tears apart the circuit in many pieces as CPUs – 1 are available in the local PC. The tearing takes place by using the </w:t>
       </w:r>
+      <w:proofErr w:type="spellStart"/>
       <w:r>
         <w:rPr>
           <w:i/>
         </w:rPr>
         <w:t>CalcIncMatrix_O</w:t>
       </w:r>
+      <w:proofErr w:type="spellEnd"/>
       <w:r>
         <w:t xml:space="preserve"> command internally. Then, the algorithm estimates the best route for generating a set of sub-Circuits by placing an energy meter at the tearing points selected by the algorithm. As a result, this command will generate a folder called </w:t>
       </w:r>
+      <w:proofErr w:type="spellStart"/>
       <w:r>
         <w:rPr>
           <w:i/>
         </w:rPr>
         <w:t>Torn</w:t>
       </w:r>
-      <w:bookmarkStart w:id="1" w:name="_GoBack"/>
-      <w:bookmarkEnd w:id="1"/>
       <w:r>
         <w:rPr>
           <w:i/>
         </w:rPr>
         <w:t>_Circuit</w:t>
       </w:r>
+      <w:proofErr w:type="spellEnd"/>
       <w:r>
         <w:t xml:space="preserve"> inside the project’s folder. </w:t>
       </w:r>
       <w:r>
         <w:t>Each sub-Circuit will be contained in this folder starting at the substation (</w:t>
       </w:r>
+      <w:proofErr w:type="spellStart"/>
       <w:r>
         <w:rPr>
           <w:i/>
@@ -1631,6 +1811,7 @@
         </w:rPr>
         <w:t>_Circuit</w:t>
       </w:r>
+      <w:proofErr w:type="spellEnd"/>
       <w:r>
         <w:t xml:space="preserve"> folder root) and the other Sub-Circuits in folders called </w:t>
       </w:r>
@@ -1657,8 +1838,17 @@
           <w:i/>
           <w:color w:val="auto"/>
         </w:rPr>
-        <w:t>Export IncMatrix</w:t>
-      </w:r>
+        <w:t xml:space="preserve">Export </w:t>
+      </w:r>
+      <w:proofErr w:type="spellStart"/>
+      <w:r>
+        <w:rPr>
+          <w:i/>
+          <w:color w:val="auto"/>
+        </w:rPr>
+        <w:t>IncMatrix</w:t>
+      </w:r>
+      <w:proofErr w:type="spellEnd"/>
     </w:p>
     <w:p>
       <w:pPr>
@@ -1681,15 +1871,32 @@
           <w:i/>
           <w:color w:val="auto"/>
         </w:rPr>
-        <w:t>Export IncMatrixRows</w:t>
-      </w:r>
+        <w:t xml:space="preserve">Export </w:t>
+      </w:r>
+      <w:proofErr w:type="spellStart"/>
+      <w:r>
+        <w:rPr>
+          <w:i/>
+          <w:color w:val="auto"/>
+        </w:rPr>
+        <w:t>IncMatrixRows</w:t>
+      </w:r>
+      <w:proofErr w:type="spellEnd"/>
     </w:p>
     <w:p>
       <w:pPr>
         <w:jc w:val="both"/>
       </w:pPr>
       <w:r>
-        <w:t>This command exports in a csv file the names of the rows (PDElements) of the latest calculation of the B2N matrix using any of the methods for this purpose.</w:t>
+        <w:t>This command exports in a csv file the names of the rows (</w:t>
+      </w:r>
+      <w:proofErr w:type="spellStart"/>
+      <w:r>
+        <w:t>PDElements</w:t>
+      </w:r>
+      <w:proofErr w:type="spellEnd"/>
+      <w:r>
+        <w:t>) of the latest calculation of the B2N matrix using any of the methods for this purpose.</w:t>
       </w:r>
     </w:p>
     <w:p>
@@ -1705,8 +1912,17 @@
           <w:i/>
           <w:color w:val="auto"/>
         </w:rPr>
-        <w:t>Export IncMatrixCols</w:t>
-      </w:r>
+        <w:t xml:space="preserve">Export </w:t>
+      </w:r>
+      <w:proofErr w:type="spellStart"/>
+      <w:r>
+        <w:rPr>
+          <w:i/>
+          <w:color w:val="auto"/>
+        </w:rPr>
+        <w:t>IncMatrixCols</w:t>
+      </w:r>
+      <w:proofErr w:type="spellEnd"/>
     </w:p>
     <w:p>
       <w:pPr>
@@ -1729,8 +1945,17 @@
           <w:i/>
           <w:color w:val="auto"/>
         </w:rPr>
-        <w:t>Export BusLevels</w:t>
-      </w:r>
+        <w:t xml:space="preserve">Export </w:t>
+      </w:r>
+      <w:proofErr w:type="spellStart"/>
+      <w:r>
+        <w:rPr>
+          <w:i/>
+          <w:color w:val="auto"/>
+        </w:rPr>
+        <w:t>BusLevels</w:t>
+      </w:r>
+      <w:proofErr w:type="spellEnd"/>
     </w:p>
     <w:p>
       <w:pPr>
@@ -1738,6 +1963,36 @@
       </w:pPr>
       <w:r>
         <w:t>This command exports in a csv file the names and levels of the columns (buses) of the latest calculation of the B2N matrix using any of the methods for this purpose.</w:t>
+      </w:r>
+    </w:p>
+    <w:p>
+      <w:pPr>
+        <w:pStyle w:val="Heading3"/>
+        <w:rPr>
+          <w:i/>
+          <w:color w:val="auto"/>
+        </w:rPr>
+      </w:pPr>
+      <w:r>
+        <w:rPr>
+          <w:i/>
+          <w:color w:val="auto"/>
+        </w:rPr>
+        <w:t>Abort</w:t>
+      </w:r>
+    </w:p>
+    <w:p>
+      <w:pPr>
+        <w:jc w:val="both"/>
+      </w:pPr>
+      <w:r>
+        <w:t xml:space="preserve">This command </w:t>
+      </w:r>
+      <w:r>
+        <w:t>aborts all the simulation jobs running and gives back the control to the caller</w:t>
+      </w:r>
+      <w:r>
+        <w:t>.</w:t>
       </w:r>
     </w:p>
     <w:p>
@@ -1875,7 +2130,11 @@
               <w:jc w:val="both"/>
             </w:pPr>
             <w:r>
-              <w:t>This error is generated when the user is trying to create a new circuit but the number of available CPUs is already assigned to other circuits. To avoid this message, before creating a new circuit check if there are available CPUs by requesting OpenDSS-PM to deliver the number of CPUs and the number of existing Actors.</w:t>
+              <w:t xml:space="preserve">This error is generated when the user is trying to create a new circuit but the number of available CPUs is already assigned to other circuits. To avoid this message, before creating a </w:t>
+            </w:r>
+            <w:r>
+              <w:lastRenderedPageBreak/>
+              <w:t>new circuit check if there are available CPUs by requesting OpenDSS-PM to deliver the number of CPUs and the number of existing Actors.</w:t>
             </w:r>
           </w:p>
         </w:tc>
@@ -1891,6 +2150,7 @@
               <w:jc w:val="center"/>
             </w:pPr>
             <w:r>
+              <w:lastRenderedPageBreak/>
               <w:t>7001</w:t>
             </w:r>
           </w:p>
@@ -1905,35 +2165,43 @@
               <w:jc w:val="both"/>
             </w:pPr>
             <w:r>
-              <w:t xml:space="preserve">This error is generated when the user tries to create a new actor but there are no more CPUs available. The number of actors cannot exceed the number of available CPUs on the </w:t>
+              <w:t>This error is generated when the user tries to create a new actor but there are no more CPUs available. The number of actors cannot exceed the number of available CPUs on the computer. Check the number of actors (</w:t>
             </w:r>
-            <w:r>
-              <w:lastRenderedPageBreak/>
-              <w:t>computer. Check the number of actors (</w:t>
-            </w:r>
+            <w:proofErr w:type="spellStart"/>
             <w:r>
               <w:rPr>
                 <w:i/>
               </w:rPr>
               <w:t>NumActors</w:t>
             </w:r>
+            <w:proofErr w:type="spellEnd"/>
             <w:r>
               <w:t>) and the number of CPUs (</w:t>
             </w:r>
+            <w:proofErr w:type="spellStart"/>
             <w:r>
               <w:rPr>
                 <w:i/>
               </w:rPr>
               <w:t>NumCPUs</w:t>
             </w:r>
+            <w:proofErr w:type="spellEnd"/>
             <w:r>
               <w:t xml:space="preserve">) before executing the </w:t>
             </w:r>
+            <w:proofErr w:type="spellStart"/>
             <w:r>
               <w:rPr>
                 <w:i/>
               </w:rPr>
-              <w:t xml:space="preserve">NewActor </w:t>
+              <w:t>NewActor</w:t>
+            </w:r>
+            <w:proofErr w:type="spellEnd"/>
+            <w:r>
+              <w:rPr>
+                <w:i/>
+              </w:rPr>
+              <w:t xml:space="preserve"> </w:t>
             </w:r>
             <w:r>
               <w:t>Command.</w:t>
@@ -1955,7 +2223,6 @@
               <w:jc w:val="center"/>
             </w:pPr>
             <w:r>
-              <w:lastRenderedPageBreak/>
               <w:t>7002</w:t>
             </w:r>
           </w:p>
@@ -1973,23 +2240,35 @@
               <w:jc w:val="both"/>
             </w:pPr>
             <w:r>
-              <w:t>This message is displayed when the user is trying to activate an inexistent actor. To avoid this message check the number of actors (</w:t>
+              <w:t xml:space="preserve">This message is displayed when the user is trying to activate an inexistent actor. To avoid this </w:t>
             </w:r>
+            <w:proofErr w:type="gramStart"/>
+            <w:r>
+              <w:t>message</w:t>
+            </w:r>
+            <w:proofErr w:type="gramEnd"/>
+            <w:r>
+              <w:t xml:space="preserve"> check the number of actors (</w:t>
+            </w:r>
+            <w:proofErr w:type="spellStart"/>
             <w:r>
               <w:rPr>
                 <w:i/>
               </w:rPr>
               <w:t>NumActors</w:t>
             </w:r>
+            <w:proofErr w:type="spellEnd"/>
             <w:r>
               <w:t xml:space="preserve">) before activating one. The ID of the actor should be less than or equal to </w:t>
             </w:r>
+            <w:proofErr w:type="spellStart"/>
             <w:r>
               <w:rPr>
                 <w:i/>
               </w:rPr>
               <w:t>NumActors</w:t>
             </w:r>
+            <w:proofErr w:type="spellEnd"/>
             <w:r>
               <w:t>.</w:t>
             </w:r>
@@ -2040,6 +2319,7 @@
             <w:r>
               <w:t xml:space="preserve"> </w:t>
             </w:r>
+            <w:proofErr w:type="spellStart"/>
             <w:r>
               <w:rPr>
                 <w:i/>
@@ -2058,6 +2338,7 @@
               </w:rPr>
               <w:t>s</w:t>
             </w:r>
+            <w:proofErr w:type="spellEnd"/>
             <w:r>
               <w:t>) before activating one. The CPU ID should be lower to the Number of existing CPUs (starts in CPU 0).</w:t>
             </w:r>
@@ -2105,6 +2386,7 @@
           <w:szCs w:val="16"/>
         </w:rPr>
       </w:pPr>
+      <w:proofErr w:type="spellStart"/>
       <w:r>
         <w:rPr>
           <w:rFonts w:ascii="MS Sans Serif" w:hAnsi="MS Sans Serif" w:cs="MS Sans Serif"/>
@@ -2113,6 +2395,7 @@
         </w:rPr>
         <w:t>clearAll</w:t>
       </w:r>
+      <w:proofErr w:type="spellEnd"/>
     </w:p>
     <w:p>
       <w:pPr>
@@ -2169,7 +2452,25 @@
           <w:sz w:val="16"/>
           <w:szCs w:val="16"/>
         </w:rPr>
-        <w:t>compile "C:\Program Files\OpenDSS\EPRITestCircuits\ckt5\Master_ckt5.dss"</w:t>
+        <w:t>compile "C:\Program Files\OpenDSS\</w:t>
+      </w:r>
+      <w:proofErr w:type="spellStart"/>
+      <w:r>
+        <w:rPr>
+          <w:rFonts w:ascii="MS Sans Serif" w:hAnsi="MS Sans Serif" w:cs="MS Sans Serif"/>
+          <w:sz w:val="16"/>
+          <w:szCs w:val="16"/>
+        </w:rPr>
+        <w:t>EPRITestCircuits</w:t>
+      </w:r>
+      <w:proofErr w:type="spellEnd"/>
+      <w:r>
+        <w:rPr>
+          <w:rFonts w:ascii="MS Sans Serif" w:hAnsi="MS Sans Serif" w:cs="MS Sans Serif"/>
+          <w:sz w:val="16"/>
+          <w:szCs w:val="16"/>
+        </w:rPr>
+        <w:t>\ckt5\Master_ckt5.dss"</w:t>
       </w:r>
     </w:p>
     <w:p>
@@ -2243,6 +2544,7 @@
           <w:szCs w:val="16"/>
         </w:rPr>
       </w:pPr>
+      <w:proofErr w:type="spellStart"/>
       <w:r>
         <w:rPr>
           <w:rFonts w:ascii="MS Sans Serif" w:hAnsi="MS Sans Serif" w:cs="MS Sans Serif"/>
@@ -2251,6 +2553,7 @@
         </w:rPr>
         <w:t>NewActor</w:t>
       </w:r>
+      <w:proofErr w:type="spellEnd"/>
     </w:p>
     <w:p>
       <w:pPr>
@@ -2271,7 +2574,25 @@
           <w:sz w:val="16"/>
           <w:szCs w:val="16"/>
         </w:rPr>
-        <w:t>compile "C:\Program Files\OpenDSS\EPRITestCircuits\ckt5\Master_ckt5.dss"</w:t>
+        <w:t>compile "C:\Program Files\OpenDSS\</w:t>
+      </w:r>
+      <w:proofErr w:type="spellStart"/>
+      <w:r>
+        <w:rPr>
+          <w:rFonts w:ascii="MS Sans Serif" w:hAnsi="MS Sans Serif" w:cs="MS Sans Serif"/>
+          <w:sz w:val="16"/>
+          <w:szCs w:val="16"/>
+        </w:rPr>
+        <w:t>EPRITestCircuits</w:t>
+      </w:r>
+      <w:proofErr w:type="spellEnd"/>
+      <w:r>
+        <w:rPr>
+          <w:rFonts w:ascii="MS Sans Serif" w:hAnsi="MS Sans Serif" w:cs="MS Sans Serif"/>
+          <w:sz w:val="16"/>
+          <w:szCs w:val="16"/>
+        </w:rPr>
+        <w:t>\ckt5\Master_ckt5.dss"</w:t>
       </w:r>
     </w:p>
     <w:p>
@@ -2345,6 +2666,7 @@
           <w:szCs w:val="16"/>
         </w:rPr>
       </w:pPr>
+      <w:proofErr w:type="spellStart"/>
       <w:r>
         <w:rPr>
           <w:rFonts w:ascii="MS Sans Serif" w:hAnsi="MS Sans Serif" w:cs="MS Sans Serif"/>
@@ -2353,6 +2675,7 @@
         </w:rPr>
         <w:t>NewActor</w:t>
       </w:r>
+      <w:proofErr w:type="spellEnd"/>
     </w:p>
     <w:p>
       <w:pPr>
@@ -2373,7 +2696,25 @@
           <w:sz w:val="16"/>
           <w:szCs w:val="16"/>
         </w:rPr>
-        <w:t>compile "C:\Program Files\OpenDSS\EPRITestCircuits\ckt5\Master_ckt5.dss"</w:t>
+        <w:t>compile "C:\Program Files\OpenDSS\</w:t>
+      </w:r>
+      <w:proofErr w:type="spellStart"/>
+      <w:r>
+        <w:rPr>
+          <w:rFonts w:ascii="MS Sans Serif" w:hAnsi="MS Sans Serif" w:cs="MS Sans Serif"/>
+          <w:sz w:val="16"/>
+          <w:szCs w:val="16"/>
+        </w:rPr>
+        <w:t>EPRITestCircuits</w:t>
+      </w:r>
+      <w:proofErr w:type="spellEnd"/>
+      <w:r>
+        <w:rPr>
+          <w:rFonts w:ascii="MS Sans Serif" w:hAnsi="MS Sans Serif" w:cs="MS Sans Serif"/>
+          <w:sz w:val="16"/>
+          <w:szCs w:val="16"/>
+        </w:rPr>
+        <w:t>\ckt5\Master_ckt5.dss"</w:t>
       </w:r>
     </w:p>
     <w:p>
@@ -2489,7 +2830,25 @@
           <w:sz w:val="16"/>
           <w:szCs w:val="16"/>
         </w:rPr>
-        <w:t>set activeActor=1</w:t>
+        <w:t xml:space="preserve">set </w:t>
+      </w:r>
+      <w:proofErr w:type="spellStart"/>
+      <w:r>
+        <w:rPr>
+          <w:rFonts w:ascii="MS Sans Serif" w:hAnsi="MS Sans Serif" w:cs="MS Sans Serif"/>
+          <w:sz w:val="16"/>
+          <w:szCs w:val="16"/>
+        </w:rPr>
+        <w:t>activeActor</w:t>
+      </w:r>
+      <w:proofErr w:type="spellEnd"/>
+      <w:r>
+        <w:rPr>
+          <w:rFonts w:ascii="MS Sans Serif" w:hAnsi="MS Sans Serif" w:cs="MS Sans Serif"/>
+          <w:sz w:val="16"/>
+          <w:szCs w:val="16"/>
+        </w:rPr>
+        <w:t>=1</w:t>
       </w:r>
     </w:p>
     <w:p>
@@ -2511,7 +2870,25 @@
           <w:sz w:val="16"/>
           <w:szCs w:val="16"/>
         </w:rPr>
-        <w:t>set mode=yearly</w:t>
+        <w:t xml:space="preserve">set mode=yearly number=2000 hour = 0 </w:t>
+      </w:r>
+      <w:proofErr w:type="spellStart"/>
+      <w:r>
+        <w:rPr>
+          <w:rFonts w:ascii="MS Sans Serif" w:hAnsi="MS Sans Serif" w:cs="MS Sans Serif"/>
+          <w:sz w:val="16"/>
+          <w:szCs w:val="16"/>
+        </w:rPr>
+        <w:t>totaltime</w:t>
+      </w:r>
+      <w:proofErr w:type="spellEnd"/>
+      <w:r>
+        <w:rPr>
+          <w:rFonts w:ascii="MS Sans Serif" w:hAnsi="MS Sans Serif" w:cs="MS Sans Serif"/>
+          <w:sz w:val="16"/>
+          <w:szCs w:val="16"/>
+        </w:rPr>
+        <w:t>=0</w:t>
       </w:r>
     </w:p>
     <w:p>
@@ -2527,14 +2904,6 @@
           <w:szCs w:val="16"/>
         </w:rPr>
       </w:pPr>
-      <w:r>
-        <w:rPr>
-          <w:rFonts w:ascii="MS Sans Serif" w:hAnsi="MS Sans Serif" w:cs="MS Sans Serif"/>
-          <w:sz w:val="16"/>
-          <w:szCs w:val="16"/>
-        </w:rPr>
-        <w:t xml:space="preserve">set stepsize=1h </w:t>
-      </w:r>
     </w:p>
     <w:p>
       <w:pPr>
@@ -2555,7 +2924,25 @@
           <w:sz w:val="16"/>
           <w:szCs w:val="16"/>
         </w:rPr>
-        <w:t>set number=2000</w:t>
+        <w:t xml:space="preserve">set </w:t>
+      </w:r>
+      <w:proofErr w:type="spellStart"/>
+      <w:r>
+        <w:rPr>
+          <w:rFonts w:ascii="MS Sans Serif" w:hAnsi="MS Sans Serif" w:cs="MS Sans Serif"/>
+          <w:sz w:val="16"/>
+          <w:szCs w:val="16"/>
+        </w:rPr>
+        <w:t>activeActor</w:t>
+      </w:r>
+      <w:proofErr w:type="spellEnd"/>
+      <w:r>
+        <w:rPr>
+          <w:rFonts w:ascii="MS Sans Serif" w:hAnsi="MS Sans Serif" w:cs="MS Sans Serif"/>
+          <w:sz w:val="16"/>
+          <w:szCs w:val="16"/>
+        </w:rPr>
+        <w:t>=2</w:t>
       </w:r>
     </w:p>
     <w:p>
@@ -2577,7 +2964,25 @@
           <w:sz w:val="16"/>
           <w:szCs w:val="16"/>
         </w:rPr>
-        <w:t>set hour = 0</w:t>
+        <w:t xml:space="preserve">set mode=yearly number=2000 hour = 2000 </w:t>
+      </w:r>
+      <w:proofErr w:type="spellStart"/>
+      <w:r>
+        <w:rPr>
+          <w:rFonts w:ascii="MS Sans Serif" w:hAnsi="MS Sans Serif" w:cs="MS Sans Serif"/>
+          <w:sz w:val="16"/>
+          <w:szCs w:val="16"/>
+        </w:rPr>
+        <w:t>totaltime</w:t>
+      </w:r>
+      <w:proofErr w:type="spellEnd"/>
+      <w:r>
+        <w:rPr>
+          <w:rFonts w:ascii="MS Sans Serif" w:hAnsi="MS Sans Serif" w:cs="MS Sans Serif"/>
+          <w:sz w:val="16"/>
+          <w:szCs w:val="16"/>
+        </w:rPr>
+        <w:t>=0</w:t>
       </w:r>
     </w:p>
     <w:p>
@@ -2593,14 +2998,6 @@
           <w:szCs w:val="16"/>
         </w:rPr>
       </w:pPr>
-      <w:r>
-        <w:rPr>
-          <w:rFonts w:ascii="MS Sans Serif" w:hAnsi="MS Sans Serif" w:cs="MS Sans Serif"/>
-          <w:sz w:val="16"/>
-          <w:szCs w:val="16"/>
-        </w:rPr>
-        <w:t>set totaltime=0</w:t>
-      </w:r>
     </w:p>
     <w:p>
       <w:pPr>
@@ -2615,6 +3012,32 @@
           <w:szCs w:val="16"/>
         </w:rPr>
       </w:pPr>
+      <w:r>
+        <w:rPr>
+          <w:rFonts w:ascii="MS Sans Serif" w:hAnsi="MS Sans Serif" w:cs="MS Sans Serif"/>
+          <w:sz w:val="16"/>
+          <w:szCs w:val="16"/>
+        </w:rPr>
+        <w:t xml:space="preserve">set </w:t>
+      </w:r>
+      <w:proofErr w:type="spellStart"/>
+      <w:r>
+        <w:rPr>
+          <w:rFonts w:ascii="MS Sans Serif" w:hAnsi="MS Sans Serif" w:cs="MS Sans Serif"/>
+          <w:sz w:val="16"/>
+          <w:szCs w:val="16"/>
+        </w:rPr>
+        <w:t>activeActor</w:t>
+      </w:r>
+      <w:proofErr w:type="spellEnd"/>
+      <w:r>
+        <w:rPr>
+          <w:rFonts w:ascii="MS Sans Serif" w:hAnsi="MS Sans Serif" w:cs="MS Sans Serif"/>
+          <w:sz w:val="16"/>
+          <w:szCs w:val="16"/>
+        </w:rPr>
+        <w:t>=3</w:t>
+      </w:r>
     </w:p>
     <w:p>
       <w:pPr>
@@ -2635,8 +3058,39 @@
           <w:sz w:val="16"/>
           <w:szCs w:val="16"/>
         </w:rPr>
-        <w:t>set activeActor=2</w:t>
-      </w:r>
+        <w:t xml:space="preserve">set mode=yearly number=2000 hour = 4000 </w:t>
+      </w:r>
+      <w:proofErr w:type="spellStart"/>
+      <w:r>
+        <w:rPr>
+          <w:rFonts w:ascii="MS Sans Serif" w:hAnsi="MS Sans Serif" w:cs="MS Sans Serif"/>
+          <w:sz w:val="16"/>
+          <w:szCs w:val="16"/>
+        </w:rPr>
+        <w:t>totaltime</w:t>
+      </w:r>
+      <w:proofErr w:type="spellEnd"/>
+      <w:r>
+        <w:rPr>
+          <w:rFonts w:ascii="MS Sans Serif" w:hAnsi="MS Sans Serif" w:cs="MS Sans Serif"/>
+          <w:sz w:val="16"/>
+          <w:szCs w:val="16"/>
+        </w:rPr>
+        <w:t>=0</w:t>
+      </w:r>
+    </w:p>
+    <w:p>
+      <w:pPr>
+        <w:autoSpaceDE w:val="0"/>
+        <w:autoSpaceDN w:val="0"/>
+        <w:adjustRightInd w:val="0"/>
+        <w:spacing w:after="0" w:line="240" w:lineRule="auto"/>
+        <w:rPr>
+          <w:rFonts w:ascii="MS Sans Serif" w:hAnsi="MS Sans Serif" w:cs="MS Sans Serif"/>
+          <w:sz w:val="16"/>
+          <w:szCs w:val="16"/>
+        </w:rPr>
+      </w:pPr>
     </w:p>
     <w:p>
       <w:pPr>
@@ -2651,14 +3105,16 @@
           <w:szCs w:val="16"/>
         </w:rPr>
       </w:pPr>
-      <w:r>
-        <w:rPr>
-          <w:rFonts w:ascii="MS Sans Serif" w:hAnsi="MS Sans Serif" w:cs="MS Sans Serif"/>
-          <w:sz w:val="16"/>
-          <w:szCs w:val="16"/>
-        </w:rPr>
-        <w:t>set mode=yearly</w:t>
-      </w:r>
+      <w:proofErr w:type="spellStart"/>
+      <w:r>
+        <w:rPr>
+          <w:rFonts w:ascii="MS Sans Serif" w:hAnsi="MS Sans Serif" w:cs="MS Sans Serif"/>
+          <w:sz w:val="16"/>
+          <w:szCs w:val="16"/>
+        </w:rPr>
+        <w:t>SolveAll</w:t>
+      </w:r>
+      <w:proofErr w:type="spellEnd"/>
     </w:p>
     <w:p>
       <w:pPr>
@@ -2679,7 +3135,7 @@
           <w:sz w:val="16"/>
           <w:szCs w:val="16"/>
         </w:rPr>
-        <w:t xml:space="preserve">set stepsize=1h </w:t>
+        <w:t>Wait</w:t>
       </w:r>
     </w:p>
     <w:p>
@@ -2695,14 +3151,6 @@
           <w:szCs w:val="16"/>
         </w:rPr>
       </w:pPr>
-      <w:r>
-        <w:rPr>
-          <w:rFonts w:ascii="MS Sans Serif" w:hAnsi="MS Sans Serif" w:cs="MS Sans Serif"/>
-          <w:sz w:val="16"/>
-          <w:szCs w:val="16"/>
-        </w:rPr>
-        <w:t>set number=2000</w:t>
-      </w:r>
     </w:p>
     <w:p>
       <w:pPr>
@@ -2723,7 +3171,25 @@
           <w:sz w:val="16"/>
           <w:szCs w:val="16"/>
         </w:rPr>
-        <w:t>set hour = 2000</w:t>
+        <w:t xml:space="preserve">set </w:t>
+      </w:r>
+      <w:proofErr w:type="spellStart"/>
+      <w:r>
+        <w:rPr>
+          <w:rFonts w:ascii="MS Sans Serif" w:hAnsi="MS Sans Serif" w:cs="MS Sans Serif"/>
+          <w:sz w:val="16"/>
+          <w:szCs w:val="16"/>
+        </w:rPr>
+        <w:t>ConcatenateReports</w:t>
+      </w:r>
+      <w:proofErr w:type="spellEnd"/>
+      <w:r>
+        <w:rPr>
+          <w:rFonts w:ascii="MS Sans Serif" w:hAnsi="MS Sans Serif" w:cs="MS Sans Serif"/>
+          <w:sz w:val="16"/>
+          <w:szCs w:val="16"/>
+        </w:rPr>
+        <w:t>=Yes</w:t>
       </w:r>
     </w:p>
     <w:p>
@@ -2745,267 +3211,6 @@
           <w:sz w:val="16"/>
           <w:szCs w:val="16"/>
         </w:rPr>
-        <w:t>set totaltime=0</w:t>
-      </w:r>
-    </w:p>
-    <w:p>
-      <w:pPr>
-        <w:autoSpaceDE w:val="0"/>
-        <w:autoSpaceDN w:val="0"/>
-        <w:adjustRightInd w:val="0"/>
-        <w:spacing w:after="0" w:line="240" w:lineRule="auto"/>
-        <w:ind w:left="720"/>
-        <w:rPr>
-          <w:rFonts w:ascii="MS Sans Serif" w:hAnsi="MS Sans Serif" w:cs="MS Sans Serif"/>
-          <w:sz w:val="16"/>
-          <w:szCs w:val="16"/>
-        </w:rPr>
-      </w:pPr>
-    </w:p>
-    <w:p>
-      <w:pPr>
-        <w:autoSpaceDE w:val="0"/>
-        <w:autoSpaceDN w:val="0"/>
-        <w:adjustRightInd w:val="0"/>
-        <w:spacing w:after="0" w:line="240" w:lineRule="auto"/>
-        <w:ind w:left="720"/>
-        <w:rPr>
-          <w:rFonts w:ascii="MS Sans Serif" w:hAnsi="MS Sans Serif" w:cs="MS Sans Serif"/>
-          <w:sz w:val="16"/>
-          <w:szCs w:val="16"/>
-        </w:rPr>
-      </w:pPr>
-      <w:r>
-        <w:rPr>
-          <w:rFonts w:ascii="MS Sans Serif" w:hAnsi="MS Sans Serif" w:cs="MS Sans Serif"/>
-          <w:sz w:val="16"/>
-          <w:szCs w:val="16"/>
-        </w:rPr>
-        <w:t>set activeActor=3</w:t>
-      </w:r>
-    </w:p>
-    <w:p>
-      <w:pPr>
-        <w:autoSpaceDE w:val="0"/>
-        <w:autoSpaceDN w:val="0"/>
-        <w:adjustRightInd w:val="0"/>
-        <w:spacing w:after="0" w:line="240" w:lineRule="auto"/>
-        <w:ind w:left="720"/>
-        <w:rPr>
-          <w:rFonts w:ascii="MS Sans Serif" w:hAnsi="MS Sans Serif" w:cs="MS Sans Serif"/>
-          <w:sz w:val="16"/>
-          <w:szCs w:val="16"/>
-        </w:rPr>
-      </w:pPr>
-      <w:r>
-        <w:rPr>
-          <w:rFonts w:ascii="MS Sans Serif" w:hAnsi="MS Sans Serif" w:cs="MS Sans Serif"/>
-          <w:sz w:val="16"/>
-          <w:szCs w:val="16"/>
-        </w:rPr>
-        <w:t>set mode=yearly</w:t>
-      </w:r>
-    </w:p>
-    <w:p>
-      <w:pPr>
-        <w:autoSpaceDE w:val="0"/>
-        <w:autoSpaceDN w:val="0"/>
-        <w:adjustRightInd w:val="0"/>
-        <w:spacing w:after="0" w:line="240" w:lineRule="auto"/>
-        <w:ind w:left="720"/>
-        <w:rPr>
-          <w:rFonts w:ascii="MS Sans Serif" w:hAnsi="MS Sans Serif" w:cs="MS Sans Serif"/>
-          <w:sz w:val="16"/>
-          <w:szCs w:val="16"/>
-        </w:rPr>
-      </w:pPr>
-      <w:r>
-        <w:rPr>
-          <w:rFonts w:ascii="MS Sans Serif" w:hAnsi="MS Sans Serif" w:cs="MS Sans Serif"/>
-          <w:sz w:val="16"/>
-          <w:szCs w:val="16"/>
-        </w:rPr>
-        <w:t xml:space="preserve">set stepsize=1h </w:t>
-      </w:r>
-    </w:p>
-    <w:p>
-      <w:pPr>
-        <w:autoSpaceDE w:val="0"/>
-        <w:autoSpaceDN w:val="0"/>
-        <w:adjustRightInd w:val="0"/>
-        <w:spacing w:after="0" w:line="240" w:lineRule="auto"/>
-        <w:ind w:left="720"/>
-        <w:rPr>
-          <w:rFonts w:ascii="MS Sans Serif" w:hAnsi="MS Sans Serif" w:cs="MS Sans Serif"/>
-          <w:sz w:val="16"/>
-          <w:szCs w:val="16"/>
-        </w:rPr>
-      </w:pPr>
-      <w:r>
-        <w:rPr>
-          <w:rFonts w:ascii="MS Sans Serif" w:hAnsi="MS Sans Serif" w:cs="MS Sans Serif"/>
-          <w:sz w:val="16"/>
-          <w:szCs w:val="16"/>
-        </w:rPr>
-        <w:t>set number=2000</w:t>
-      </w:r>
-    </w:p>
-    <w:p>
-      <w:pPr>
-        <w:autoSpaceDE w:val="0"/>
-        <w:autoSpaceDN w:val="0"/>
-        <w:adjustRightInd w:val="0"/>
-        <w:spacing w:after="0" w:line="240" w:lineRule="auto"/>
-        <w:ind w:left="720"/>
-        <w:rPr>
-          <w:rFonts w:ascii="MS Sans Serif" w:hAnsi="MS Sans Serif" w:cs="MS Sans Serif"/>
-          <w:sz w:val="16"/>
-          <w:szCs w:val="16"/>
-        </w:rPr>
-      </w:pPr>
-      <w:r>
-        <w:rPr>
-          <w:rFonts w:ascii="MS Sans Serif" w:hAnsi="MS Sans Serif" w:cs="MS Sans Serif"/>
-          <w:sz w:val="16"/>
-          <w:szCs w:val="16"/>
-        </w:rPr>
-        <w:t>set hour = 4000</w:t>
-      </w:r>
-    </w:p>
-    <w:p>
-      <w:pPr>
-        <w:autoSpaceDE w:val="0"/>
-        <w:autoSpaceDN w:val="0"/>
-        <w:adjustRightInd w:val="0"/>
-        <w:spacing w:after="0" w:line="240" w:lineRule="auto"/>
-        <w:ind w:left="720"/>
-        <w:rPr>
-          <w:rFonts w:ascii="MS Sans Serif" w:hAnsi="MS Sans Serif" w:cs="MS Sans Serif"/>
-          <w:sz w:val="16"/>
-          <w:szCs w:val="16"/>
-        </w:rPr>
-      </w:pPr>
-      <w:r>
-        <w:rPr>
-          <w:rFonts w:ascii="MS Sans Serif" w:hAnsi="MS Sans Serif" w:cs="MS Sans Serif"/>
-          <w:sz w:val="16"/>
-          <w:szCs w:val="16"/>
-        </w:rPr>
-        <w:t>set totaltime=0</w:t>
-      </w:r>
-    </w:p>
-    <w:p>
-      <w:pPr>
-        <w:autoSpaceDE w:val="0"/>
-        <w:autoSpaceDN w:val="0"/>
-        <w:adjustRightInd w:val="0"/>
-        <w:spacing w:after="0" w:line="240" w:lineRule="auto"/>
-        <w:rPr>
-          <w:rFonts w:ascii="MS Sans Serif" w:hAnsi="MS Sans Serif" w:cs="MS Sans Serif"/>
-          <w:sz w:val="16"/>
-          <w:szCs w:val="16"/>
-        </w:rPr>
-      </w:pPr>
-    </w:p>
-    <w:p>
-      <w:pPr>
-        <w:autoSpaceDE w:val="0"/>
-        <w:autoSpaceDN w:val="0"/>
-        <w:adjustRightInd w:val="0"/>
-        <w:spacing w:after="0" w:line="240" w:lineRule="auto"/>
-        <w:ind w:left="720"/>
-        <w:rPr>
-          <w:rFonts w:ascii="MS Sans Serif" w:hAnsi="MS Sans Serif" w:cs="MS Sans Serif"/>
-          <w:sz w:val="16"/>
-          <w:szCs w:val="16"/>
-        </w:rPr>
-      </w:pPr>
-      <w:r>
-        <w:rPr>
-          <w:rFonts w:ascii="MS Sans Serif" w:hAnsi="MS Sans Serif" w:cs="MS Sans Serif"/>
-          <w:sz w:val="16"/>
-          <w:szCs w:val="16"/>
-        </w:rPr>
-        <w:t>SolveAll</w:t>
-      </w:r>
-    </w:p>
-    <w:p>
-      <w:pPr>
-        <w:autoSpaceDE w:val="0"/>
-        <w:autoSpaceDN w:val="0"/>
-        <w:adjustRightInd w:val="0"/>
-        <w:spacing w:after="0" w:line="240" w:lineRule="auto"/>
-        <w:ind w:left="720"/>
-        <w:rPr>
-          <w:rFonts w:ascii="MS Sans Serif" w:hAnsi="MS Sans Serif" w:cs="MS Sans Serif"/>
-          <w:sz w:val="16"/>
-          <w:szCs w:val="16"/>
-        </w:rPr>
-      </w:pPr>
-      <w:r>
-        <w:rPr>
-          <w:rFonts w:ascii="MS Sans Serif" w:hAnsi="MS Sans Serif" w:cs="MS Sans Serif"/>
-          <w:sz w:val="16"/>
-          <w:szCs w:val="16"/>
-        </w:rPr>
-        <w:t>Wait</w:t>
-      </w:r>
-    </w:p>
-    <w:p>
-      <w:pPr>
-        <w:autoSpaceDE w:val="0"/>
-        <w:autoSpaceDN w:val="0"/>
-        <w:adjustRightInd w:val="0"/>
-        <w:spacing w:after="0" w:line="240" w:lineRule="auto"/>
-        <w:ind w:left="720"/>
-        <w:rPr>
-          <w:rFonts w:ascii="MS Sans Serif" w:hAnsi="MS Sans Serif" w:cs="MS Sans Serif"/>
-          <w:sz w:val="16"/>
-          <w:szCs w:val="16"/>
-        </w:rPr>
-      </w:pPr>
-    </w:p>
-    <w:p>
-      <w:pPr>
-        <w:autoSpaceDE w:val="0"/>
-        <w:autoSpaceDN w:val="0"/>
-        <w:adjustRightInd w:val="0"/>
-        <w:spacing w:after="0" w:line="240" w:lineRule="auto"/>
-        <w:ind w:left="720"/>
-        <w:rPr>
-          <w:rFonts w:ascii="MS Sans Serif" w:hAnsi="MS Sans Serif" w:cs="MS Sans Serif"/>
-          <w:sz w:val="16"/>
-          <w:szCs w:val="16"/>
-        </w:rPr>
-      </w:pPr>
-      <w:r>
-        <w:rPr>
-          <w:rFonts w:ascii="MS Sans Serif" w:hAnsi="MS Sans Serif" w:cs="MS Sans Serif"/>
-          <w:sz w:val="16"/>
-          <w:szCs w:val="16"/>
-        </w:rPr>
-        <w:t>set ConcatenateReports=Yes</w:t>
-      </w:r>
-    </w:p>
-    <w:p>
-      <w:pPr>
-        <w:autoSpaceDE w:val="0"/>
-        <w:autoSpaceDN w:val="0"/>
-        <w:adjustRightInd w:val="0"/>
-        <w:spacing w:after="0" w:line="240" w:lineRule="auto"/>
-        <w:ind w:left="720"/>
-        <w:rPr>
-          <w:rFonts w:ascii="MS Sans Serif" w:hAnsi="MS Sans Serif" w:cs="MS Sans Serif"/>
-          <w:sz w:val="16"/>
-          <w:szCs w:val="16"/>
-        </w:rPr>
-      </w:pPr>
-      <w:r>
-        <w:rPr>
-          <w:rFonts w:ascii="MS Sans Serif" w:hAnsi="MS Sans Serif" w:cs="MS Sans Serif"/>
-          <w:sz w:val="16"/>
-          <w:szCs w:val="16"/>
-        </w:rPr>
         <w:t>show monitor MS2</w:t>
       </w:r>
     </w:p>
@@ -3014,14 +3219,19 @@
         <w:ind w:left="720"/>
         <w:jc w:val="both"/>
       </w:pPr>
+      <w:bookmarkStart w:id="1" w:name="_GoBack"/>
+      <w:bookmarkEnd w:id="1"/>
     </w:p>
     <w:p>
       <w:pPr>
         <w:jc w:val="both"/>
       </w:pPr>
       <w:r>
+        <w:t xml:space="preserve">You need to be careful when organizing OpenDSS-PM scripts – remember that now everything is happening at the same time. If the user wants to see the voltages, export monitors or execute any other “report” command, it is necessary to wait until all the processes are executed. Otherwise, OpenDSS-PM will execute the processes immediately. As in the classic OpenDSS version, to have control of the </w:t>
+      </w:r>
+      <w:r>
         <w:lastRenderedPageBreak/>
-        <w:t>You need to be careful when organizing OpenDSS-PM scripts – remember that now everything is happening at the same time. If the user wants to see the voltages, export monitors or execute any other “report” command, it is necessary to wait until all the processes are executed. Otherwise, OpenDSS-PM will execute the processes immediately. As in the classic OpenDSS version, to have control of the operations that you are performing in the script, you can select the part of the script that you want to execute, and then, by right-clicking with the mouse, select “</w:t>
+        <w:t>operations that you are performing in the script, you can select the part of the script that you want to execute, and then, by right-clicking with the mouse, select “</w:t>
       </w:r>
       <w:r>
         <w:rPr>
@@ -3238,14 +3448,30 @@
       <w:r>
         <w:t xml:space="preserve">Figure </w:t>
       </w:r>
-      <w:fldSimple w:instr=" SEQ Figure \* ARABIC ">
-        <w:r>
-          <w:rPr>
-            <w:noProof/>
-          </w:rPr>
-          <w:t>2</w:t>
-        </w:r>
-      </w:fldSimple>
+      <w:r>
+        <w:fldChar w:fldCharType="begin"/>
+      </w:r>
+      <w:r>
+        <w:instrText xml:space="preserve"> SEQ Figu</w:instrText>
+      </w:r>
+      <w:r>
+        <w:instrText xml:space="preserve">re \* ARABIC </w:instrText>
+      </w:r>
+      <w:r>
+        <w:fldChar w:fldCharType="separate"/>
+      </w:r>
+      <w:r>
+        <w:rPr>
+          <w:noProof/>
+        </w:rPr>
+        <w:t>2</w:t>
+      </w:r>
+      <w:r>
+        <w:rPr>
+          <w:noProof/>
+        </w:rPr>
+        <w:fldChar w:fldCharType="end"/>
+      </w:r>
       <w:bookmarkEnd w:id="2"/>
       <w:r>
         <w:t>. Selecting the parts of the script that the user wants to be executed</w:t>
@@ -3320,14 +3546,27 @@
       <w:r>
         <w:t xml:space="preserve">Figure </w:t>
       </w:r>
-      <w:fldSimple w:instr=" SEQ Figure \* ARABIC ">
-        <w:r>
-          <w:rPr>
-            <w:noProof/>
-          </w:rPr>
-          <w:t>3</w:t>
-        </w:r>
-      </w:fldSimple>
+      <w:r>
+        <w:fldChar w:fldCharType="begin"/>
+      </w:r>
+      <w:r>
+        <w:instrText xml:space="preserve"> SEQ Figure \* ARABIC </w:instrText>
+      </w:r>
+      <w:r>
+        <w:fldChar w:fldCharType="separate"/>
+      </w:r>
+      <w:r>
+        <w:rPr>
+          <w:noProof/>
+        </w:rPr>
+        <w:t>3</w:t>
+      </w:r>
+      <w:r>
+        <w:rPr>
+          <w:noProof/>
+        </w:rPr>
+        <w:fldChar w:fldCharType="end"/>
+      </w:r>
       <w:bookmarkEnd w:id="3"/>
       <w:r>
         <w:t>. Processor usage when performing parallel processing with OpenDSS-PM</w:t>
@@ -3565,7 +3804,7 @@
 </file>
 
 <file path=word/endnotes.xml><?xml version="1.0" encoding="utf-8"?>
-<w:endnotes xmlns:wpc="http://schemas.microsoft.com/office/word/2010/wordprocessingCanvas" xmlns:mc="http://schemas.openxmlformats.org/markup-compatibility/2006" xmlns:o="urn:schemas-microsoft-com:office:office" xmlns:r="http://schemas.openxmlformats.org/officeDocument/2006/relationships" xmlns:m="http://schemas.openxmlformats.org/officeDocument/2006/math" xmlns:v="urn:schemas-microsoft-com:vml" xmlns:wp14="http://schemas.microsoft.com/office/word/2010/wordprocessingDrawing" xmlns:wp="http://schemas.openxmlformats.org/drawingml/2006/wordprocessingDrawing" xmlns:w10="urn:schemas-microsoft-com:office:word" xmlns:w="http://schemas.openxmlformats.org/wordprocessingml/2006/main" xmlns:w14="http://schemas.microsoft.com/office/word/2010/wordml" xmlns:w15="http://schemas.microsoft.com/office/word/2012/wordml" xmlns:wpg="http://schemas.microsoft.com/office/word/2010/wordprocessingGroup" xmlns:wpi="http://schemas.microsoft.com/office/word/2010/wordprocessingInk" xmlns:wne="http://schemas.microsoft.com/office/word/2006/wordml" xmlns:wps="http://schemas.microsoft.com/office/word/2010/wordprocessingShape" mc:Ignorable="w14 w15 wp14">
+<w:endnotes xmlns:wpc="http://schemas.microsoft.com/office/word/2010/wordprocessingCanvas" xmlns:cx="http://schemas.microsoft.com/office/drawing/2014/chartex" xmlns:cx1="http://schemas.microsoft.com/office/drawing/2015/9/8/chartex" xmlns:cx2="http://schemas.microsoft.com/office/drawing/2015/10/21/chartex" xmlns:mc="http://schemas.openxmlformats.org/markup-compatibility/2006" xmlns:o="urn:schemas-microsoft-com:office:office" xmlns:r="http://schemas.openxmlformats.org/officeDocument/2006/relationships" xmlns:m="http://schemas.openxmlformats.org/officeDocument/2006/math" xmlns:v="urn:schemas-microsoft-com:vml" xmlns:wp14="http://schemas.microsoft.com/office/word/2010/wordprocessingDrawing" xmlns:wp="http://schemas.openxmlformats.org/drawingml/2006/wordprocessingDrawing" xmlns:w10="urn:schemas-microsoft-com:office:word" xmlns:w="http://schemas.openxmlformats.org/wordprocessingml/2006/main" xmlns:w14="http://schemas.microsoft.com/office/word/2010/wordml" xmlns:w15="http://schemas.microsoft.com/office/word/2012/wordml" xmlns:w16se="http://schemas.microsoft.com/office/word/2015/wordml/symex" xmlns:wpg="http://schemas.microsoft.com/office/word/2010/wordprocessingGroup" xmlns:wpi="http://schemas.microsoft.com/office/word/2010/wordprocessingInk" xmlns:wne="http://schemas.microsoft.com/office/word/2006/wordml" xmlns:wps="http://schemas.microsoft.com/office/word/2010/wordprocessingShape" mc:Ignorable="w14 w15 w16se wp14">
   <w:endnote w:type="separator" w:id="-1">
     <w:p>
       <w:pPr>
@@ -3590,7 +3829,7 @@
 </file>
 
 <file path=word/footer1.xml><?xml version="1.0" encoding="utf-8"?>
-<w:ftr xmlns:wpc="http://schemas.microsoft.com/office/word/2010/wordprocessingCanvas" xmlns:mc="http://schemas.openxmlformats.org/markup-compatibility/2006" xmlns:o="urn:schemas-microsoft-com:office:office" xmlns:r="http://schemas.openxmlformats.org/officeDocument/2006/relationships" xmlns:m="http://schemas.openxmlformats.org/officeDocument/2006/math" xmlns:v="urn:schemas-microsoft-com:vml" xmlns:wp14="http://schemas.microsoft.com/office/word/2010/wordprocessingDrawing" xmlns:wp="http://schemas.openxmlformats.org/drawingml/2006/wordprocessingDrawing" xmlns:w10="urn:schemas-microsoft-com:office:word" xmlns:w="http://schemas.openxmlformats.org/wordprocessingml/2006/main" xmlns:w14="http://schemas.microsoft.com/office/word/2010/wordml" xmlns:w15="http://schemas.microsoft.com/office/word/2012/wordml" xmlns:wpg="http://schemas.microsoft.com/office/word/2010/wordprocessingGroup" xmlns:wpi="http://schemas.microsoft.com/office/word/2010/wordprocessingInk" xmlns:wne="http://schemas.microsoft.com/office/word/2006/wordml" xmlns:wps="http://schemas.microsoft.com/office/word/2010/wordprocessingShape" mc:Ignorable="w14 w15 wp14">
+<w:ftr xmlns:wpc="http://schemas.microsoft.com/office/word/2010/wordprocessingCanvas" xmlns:cx="http://schemas.microsoft.com/office/drawing/2014/chartex" xmlns:cx1="http://schemas.microsoft.com/office/drawing/2015/9/8/chartex" xmlns:cx2="http://schemas.microsoft.com/office/drawing/2015/10/21/chartex" xmlns:mc="http://schemas.openxmlformats.org/markup-compatibility/2006" xmlns:o="urn:schemas-microsoft-com:office:office" xmlns:r="http://schemas.openxmlformats.org/officeDocument/2006/relationships" xmlns:m="http://schemas.openxmlformats.org/officeDocument/2006/math" xmlns:v="urn:schemas-microsoft-com:vml" xmlns:wp14="http://schemas.microsoft.com/office/word/2010/wordprocessingDrawing" xmlns:wp="http://schemas.openxmlformats.org/drawingml/2006/wordprocessingDrawing" xmlns:w10="urn:schemas-microsoft-com:office:word" xmlns:w="http://schemas.openxmlformats.org/wordprocessingml/2006/main" xmlns:w14="http://schemas.microsoft.com/office/word/2010/wordml" xmlns:w15="http://schemas.microsoft.com/office/word/2012/wordml" xmlns:w16se="http://schemas.microsoft.com/office/word/2015/wordml/symex" xmlns:wpg="http://schemas.microsoft.com/office/word/2010/wordprocessingGroup" xmlns:wpi="http://schemas.microsoft.com/office/word/2010/wordprocessingInk" xmlns:wne="http://schemas.microsoft.com/office/word/2006/wordml" xmlns:wps="http://schemas.microsoft.com/office/word/2010/wordprocessingShape" mc:Ignorable="w14 w15 w16se wp14">
   <w:sdt>
     <w:sdtPr>
       <w:id w:val="-1575346251"/>
@@ -3623,7 +3862,7 @@
           <w:rPr>
             <w:noProof/>
           </w:rPr>
-          <w:t>4</w:t>
+          <w:t>8</w:t>
         </w:r>
         <w:r>
           <w:rPr>
@@ -3652,7 +3891,7 @@
 </file>
 
 <file path=word/footnotes.xml><?xml version="1.0" encoding="utf-8"?>
-<w:footnotes xmlns:wpc="http://schemas.microsoft.com/office/word/2010/wordprocessingCanvas" xmlns:mc="http://schemas.openxmlformats.org/markup-compatibility/2006" xmlns:o="urn:schemas-microsoft-com:office:office" xmlns:r="http://schemas.openxmlformats.org/officeDocument/2006/relationships" xmlns:m="http://schemas.openxmlformats.org/officeDocument/2006/math" xmlns:v="urn:schemas-microsoft-com:vml" xmlns:wp14="http://schemas.microsoft.com/office/word/2010/wordprocessingDrawing" xmlns:wp="http://schemas.openxmlformats.org/drawingml/2006/wordprocessingDrawing" xmlns:w10="urn:schemas-microsoft-com:office:word" xmlns:w="http://schemas.openxmlformats.org/wordprocessingml/2006/main" xmlns:w14="http://schemas.microsoft.com/office/word/2010/wordml" xmlns:w15="http://schemas.microsoft.com/office/word/2012/wordml" xmlns:wpg="http://schemas.microsoft.com/office/word/2010/wordprocessingGroup" xmlns:wpi="http://schemas.microsoft.com/office/word/2010/wordprocessingInk" xmlns:wne="http://schemas.microsoft.com/office/word/2006/wordml" xmlns:wps="http://schemas.microsoft.com/office/word/2010/wordprocessingShape" mc:Ignorable="w14 w15 wp14">
+<w:footnotes xmlns:wpc="http://schemas.microsoft.com/office/word/2010/wordprocessingCanvas" xmlns:cx="http://schemas.microsoft.com/office/drawing/2014/chartex" xmlns:cx1="http://schemas.microsoft.com/office/drawing/2015/9/8/chartex" xmlns:cx2="http://schemas.microsoft.com/office/drawing/2015/10/21/chartex" xmlns:mc="http://schemas.openxmlformats.org/markup-compatibility/2006" xmlns:o="urn:schemas-microsoft-com:office:office" xmlns:r="http://schemas.openxmlformats.org/officeDocument/2006/relationships" xmlns:m="http://schemas.openxmlformats.org/officeDocument/2006/math" xmlns:v="urn:schemas-microsoft-com:vml" xmlns:wp14="http://schemas.microsoft.com/office/word/2010/wordprocessingDrawing" xmlns:wp="http://schemas.openxmlformats.org/drawingml/2006/wordprocessingDrawing" xmlns:w10="urn:schemas-microsoft-com:office:word" xmlns:w="http://schemas.openxmlformats.org/wordprocessingml/2006/main" xmlns:w14="http://schemas.microsoft.com/office/word/2010/wordml" xmlns:w15="http://schemas.microsoft.com/office/word/2012/wordml" xmlns:w16se="http://schemas.microsoft.com/office/word/2015/wordml/symex" xmlns:wpg="http://schemas.microsoft.com/office/word/2010/wordprocessingGroup" xmlns:wpi="http://schemas.microsoft.com/office/word/2010/wordprocessingInk" xmlns:wne="http://schemas.microsoft.com/office/word/2006/wordml" xmlns:wps="http://schemas.microsoft.com/office/word/2010/wordprocessingShape" mc:Ignorable="w14 w15 w16se wp14">
   <w:footnote w:type="separator" w:id="-1">
     <w:p>
       <w:pPr>
@@ -3677,7 +3916,7 @@
 </file>
 
 <file path=word/header1.xml><?xml version="1.0" encoding="utf-8"?>
-<w:hdr xmlns:wpc="http://schemas.microsoft.com/office/word/2010/wordprocessingCanvas" xmlns:mc="http://schemas.openxmlformats.org/markup-compatibility/2006" xmlns:o="urn:schemas-microsoft-com:office:office" xmlns:r="http://schemas.openxmlformats.org/officeDocument/2006/relationships" xmlns:m="http://schemas.openxmlformats.org/officeDocument/2006/math" xmlns:v="urn:schemas-microsoft-com:vml" xmlns:wp14="http://schemas.microsoft.com/office/word/2010/wordprocessingDrawing" xmlns:wp="http://schemas.openxmlformats.org/drawingml/2006/wordprocessingDrawing" xmlns:w10="urn:schemas-microsoft-com:office:word" xmlns:w="http://schemas.openxmlformats.org/wordprocessingml/2006/main" xmlns:w14="http://schemas.microsoft.com/office/word/2010/wordml" xmlns:w15="http://schemas.microsoft.com/office/word/2012/wordml" xmlns:wpg="http://schemas.microsoft.com/office/word/2010/wordprocessingGroup" xmlns:wpi="http://schemas.microsoft.com/office/word/2010/wordprocessingInk" xmlns:wne="http://schemas.microsoft.com/office/word/2006/wordml" xmlns:wps="http://schemas.microsoft.com/office/word/2010/wordprocessingShape" mc:Ignorable="w14 w15 wp14">
+<w:hdr xmlns:wpc="http://schemas.microsoft.com/office/word/2010/wordprocessingCanvas" xmlns:cx="http://schemas.microsoft.com/office/drawing/2014/chartex" xmlns:cx1="http://schemas.microsoft.com/office/drawing/2015/9/8/chartex" xmlns:cx2="http://schemas.microsoft.com/office/drawing/2015/10/21/chartex" xmlns:mc="http://schemas.openxmlformats.org/markup-compatibility/2006" xmlns:o="urn:schemas-microsoft-com:office:office" xmlns:r="http://schemas.openxmlformats.org/officeDocument/2006/relationships" xmlns:m="http://schemas.openxmlformats.org/officeDocument/2006/math" xmlns:v="urn:schemas-microsoft-com:vml" xmlns:wp14="http://schemas.microsoft.com/office/word/2010/wordprocessingDrawing" xmlns:wp="http://schemas.openxmlformats.org/drawingml/2006/wordprocessingDrawing" xmlns:w10="urn:schemas-microsoft-com:office:word" xmlns:w="http://schemas.openxmlformats.org/wordprocessingml/2006/main" xmlns:w14="http://schemas.microsoft.com/office/word/2010/wordml" xmlns:w15="http://schemas.microsoft.com/office/word/2012/wordml" xmlns:w16se="http://schemas.microsoft.com/office/word/2015/wordml/symex" xmlns:wpg="http://schemas.microsoft.com/office/word/2010/wordprocessingGroup" xmlns:wpi="http://schemas.microsoft.com/office/word/2010/wordprocessingInk" xmlns:wne="http://schemas.microsoft.com/office/word/2006/wordml" xmlns:wps="http://schemas.microsoft.com/office/word/2010/wordprocessingShape" mc:Ignorable="w14 w15 w16se wp14">
   <w:p>
     <w:pPr>
       <w:pStyle w:val="Header"/>
@@ -3733,7 +3972,7 @@
 </file>
 
 <file path=word/numbering.xml><?xml version="1.0" encoding="utf-8"?>
-<w:numbering xmlns:wpc="http://schemas.microsoft.com/office/word/2010/wordprocessingCanvas" xmlns:mc="http://schemas.openxmlformats.org/markup-compatibility/2006" xmlns:o="urn:schemas-microsoft-com:office:office" xmlns:r="http://schemas.openxmlformats.org/officeDocument/2006/relationships" xmlns:m="http://schemas.openxmlformats.org/officeDocument/2006/math" xmlns:v="urn:schemas-microsoft-com:vml" xmlns:wp14="http://schemas.microsoft.com/office/word/2010/wordprocessingDrawing" xmlns:wp="http://schemas.openxmlformats.org/drawingml/2006/wordprocessingDrawing" xmlns:w10="urn:schemas-microsoft-com:office:word" xmlns:w="http://schemas.openxmlformats.org/wordprocessingml/2006/main" xmlns:w14="http://schemas.microsoft.com/office/word/2010/wordml" xmlns:w15="http://schemas.microsoft.com/office/word/2012/wordml" xmlns:wpg="http://schemas.microsoft.com/office/word/2010/wordprocessingGroup" xmlns:wpi="http://schemas.microsoft.com/office/word/2010/wordprocessingInk" xmlns:wne="http://schemas.microsoft.com/office/word/2006/wordml" xmlns:wps="http://schemas.microsoft.com/office/word/2010/wordprocessingShape" mc:Ignorable="w14 w15 wp14">
+<w:numbering xmlns:wpc="http://schemas.microsoft.com/office/word/2010/wordprocessingCanvas" xmlns:cx="http://schemas.microsoft.com/office/drawing/2014/chartex" xmlns:cx1="http://schemas.microsoft.com/office/drawing/2015/9/8/chartex" xmlns:cx2="http://schemas.microsoft.com/office/drawing/2015/10/21/chartex" xmlns:mc="http://schemas.openxmlformats.org/markup-compatibility/2006" xmlns:o="urn:schemas-microsoft-com:office:office" xmlns:r="http://schemas.openxmlformats.org/officeDocument/2006/relationships" xmlns:m="http://schemas.openxmlformats.org/officeDocument/2006/math" xmlns:v="urn:schemas-microsoft-com:vml" xmlns:wp14="http://schemas.microsoft.com/office/word/2010/wordprocessingDrawing" xmlns:wp="http://schemas.openxmlformats.org/drawingml/2006/wordprocessingDrawing" xmlns:w10="urn:schemas-microsoft-com:office:word" xmlns:w="http://schemas.openxmlformats.org/wordprocessingml/2006/main" xmlns:w14="http://schemas.microsoft.com/office/word/2010/wordml" xmlns:w15="http://schemas.microsoft.com/office/word/2012/wordml" xmlns:w16se="http://schemas.microsoft.com/office/word/2015/wordml/symex" xmlns:wpg="http://schemas.microsoft.com/office/word/2010/wordprocessingGroup" xmlns:wpi="http://schemas.microsoft.com/office/word/2010/wordprocessingInk" xmlns:wne="http://schemas.microsoft.com/office/word/2006/wordml" xmlns:wps="http://schemas.microsoft.com/office/word/2010/wordprocessingShape" mc:Ignorable="w14 w15 w16se wp14">
   <w:abstractNum w:abstractNumId="0" w15:restartNumberingAfterBreak="0">
     <w:nsid w:val="0B916A5F"/>
     <w:multiLevelType w:val="hybridMultilevel"/>
@@ -4008,7 +4247,7 @@
 </file>
 
 <file path=word/styles.xml><?xml version="1.0" encoding="utf-8"?>
-<w:styles xmlns:mc="http://schemas.openxmlformats.org/markup-compatibility/2006" xmlns:r="http://schemas.openxmlformats.org/officeDocument/2006/relationships" xmlns:w="http://schemas.openxmlformats.org/wordprocessingml/2006/main" xmlns:w14="http://schemas.microsoft.com/office/word/2010/wordml" xmlns:w15="http://schemas.microsoft.com/office/word/2012/wordml" mc:Ignorable="w14 w15">
+<w:styles xmlns:mc="http://schemas.openxmlformats.org/markup-compatibility/2006" xmlns:r="http://schemas.openxmlformats.org/officeDocument/2006/relationships" xmlns:w="http://schemas.openxmlformats.org/wordprocessingml/2006/main" xmlns:w14="http://schemas.microsoft.com/office/word/2010/wordml" xmlns:w15="http://schemas.microsoft.com/office/word/2012/wordml" xmlns:w16se="http://schemas.microsoft.com/office/word/2015/wordml/symex" mc:Ignorable="w14 w15 w16se">
   <w:docDefaults>
     <w:rPrDefault>
       <w:rPr>
@@ -4024,7 +4263,7 @@
       </w:pPr>
     </w:pPrDefault>
   </w:docDefaults>
-  <w:latentStyles w:defLockedState="0" w:defUIPriority="99" w:defSemiHidden="0" w:defUnhideWhenUsed="0" w:defQFormat="0" w:count="371">
+  <w:latentStyles w:defLockedState="0" w:defUIPriority="99" w:defSemiHidden="0" w:defUnhideWhenUsed="0" w:defQFormat="0" w:count="372">
     <w:lsdException w:name="Normal" w:uiPriority="0" w:qFormat="1"/>
     <w:lsdException w:name="heading 1" w:uiPriority="9" w:qFormat="1"/>
     <w:lsdException w:name="heading 2" w:semiHidden="1" w:uiPriority="9" w:unhideWhenUsed="1" w:qFormat="1"/>
@@ -4130,7 +4369,6 @@
     <w:lsdException w:name="HTML Sample" w:semiHidden="1" w:unhideWhenUsed="1"/>
     <w:lsdException w:name="HTML Typewriter" w:semiHidden="1" w:unhideWhenUsed="1"/>
     <w:lsdException w:name="HTML Variable" w:semiHidden="1" w:unhideWhenUsed="1"/>
-    <w:lsdException w:name="Normal Table" w:semiHidden="1" w:unhideWhenUsed="1"/>
     <w:lsdException w:name="annotation subject" w:semiHidden="1" w:unhideWhenUsed="1"/>
     <w:lsdException w:name="No List" w:semiHidden="1" w:unhideWhenUsed="1"/>
     <w:lsdException w:name="Outline List 1" w:semiHidden="1" w:unhideWhenUsed="1"/>
@@ -4177,10 +4415,8 @@
     <w:lsdException w:name="Table Subtle 2" w:semiHidden="1" w:unhideWhenUsed="1"/>
     <w:lsdException w:name="Table Web 1" w:semiHidden="1" w:unhideWhenUsed="1"/>
     <w:lsdException w:name="Table Web 2" w:semiHidden="1" w:unhideWhenUsed="1"/>
-    <w:lsdException w:name="Table Web 3" w:semiHidden="1" w:unhideWhenUsed="1"/>
     <w:lsdException w:name="Balloon Text" w:semiHidden="1" w:unhideWhenUsed="1"/>
     <w:lsdException w:name="Table Grid" w:uiPriority="39"/>
-    <w:lsdException w:name="Table Theme" w:semiHidden="1" w:unhideWhenUsed="1"/>
     <w:lsdException w:name="Placeholder Text" w:semiHidden="1"/>
     <w:lsdException w:name="No Spacing" w:uiPriority="1" w:qFormat="1"/>
     <w:lsdException w:name="Light Shading" w:uiPriority="60"/>
@@ -4396,6 +4632,7 @@
     <w:lsdException w:name="List Table 5 Dark Accent 6" w:uiPriority="50"/>
     <w:lsdException w:name="List Table 6 Colorful Accent 6" w:uiPriority="51"/>
     <w:lsdException w:name="List Table 7 Colorful Accent 6" w:uiPriority="52"/>
+    <w:lsdException w:name="Mention" w:semiHidden="1" w:unhideWhenUsed="1"/>
   </w:latentStyles>
   <w:style w:type="paragraph" w:default="1" w:styleId="Normal">
     <w:name w:val="Normal"/>
@@ -4940,7 +5177,7 @@
 </file>
 
 <file path=customXml/itemProps1.xml><?xml version="1.0" encoding="utf-8"?>
-<ds:datastoreItem xmlns:ds="http://schemas.openxmlformats.org/officeDocument/2006/customXml" ds:itemID="{5C1C4288-3B8B-4269-AAB0-62B6266D2277}">
+<ds:datastoreItem xmlns:ds="http://schemas.openxmlformats.org/officeDocument/2006/customXml" ds:itemID="{5975402C-A698-4ECA-8D8D-ECEE07F46453}">
   <ds:schemaRefs>
     <ds:schemaRef ds:uri="http://schemas.openxmlformats.org/officeDocument/2006/bibliography"/>
   </ds:schemaRefs>

</xml_diff>

<commit_message>
Item "Links to Help Files" added to the menu in version 8.1.5
git-svn-id: https://svn.code.sf.net/p/electricdss/code@2233 d8739450-1e93-4ef4-a0af-c327d92816ff
</commit_message>
<xml_diff>
--- a/trunk/Parallel_Version/Doc/User_Instructions_for_Parallel_Processing.docx
+++ b/trunk/Parallel_Version/Doc/User_Instructions_for_Parallel_Processing.docx
@@ -7,6 +7,8 @@
         <w:pStyle w:val="Title"/>
         <w:jc w:val="center"/>
       </w:pPr>
+      <w:bookmarkStart w:id="0" w:name="_GoBack"/>
+      <w:bookmarkEnd w:id="0"/>
       <w:r>
         <w:t xml:space="preserve">User Instructions for </w:t>
       </w:r>
@@ -734,7 +736,7 @@
           <w:noProof/>
         </w:rPr>
         <w:drawing>
-          <wp:inline distT="0" distB="0" distL="0" distR="0" wp14:anchorId="635B2990" wp14:editId="3B5659F8">
+          <wp:inline distT="0" distB="0" distL="0" distR="0" wp14:anchorId="56B59ACF" wp14:editId="1000D53D">
             <wp:extent cx="5390866" cy="3112706"/>
             <wp:effectExtent l="0" t="0" r="635" b="0"/>
             <wp:docPr id="1" name="Picture 1"/>
@@ -781,32 +783,19 @@
         <w:pStyle w:val="Caption"/>
         <w:jc w:val="center"/>
       </w:pPr>
-      <w:bookmarkStart w:id="0" w:name="_Ref461802841"/>
+      <w:bookmarkStart w:id="1" w:name="_Ref461802841"/>
       <w:r>
         <w:t xml:space="preserve">Figure </w:t>
       </w:r>
-      <w:r>
-        <w:fldChar w:fldCharType="begin"/>
-      </w:r>
-      <w:r>
-        <w:instrText xml:space="preserve"> SEQ Figure \* ARABIC </w:instrText>
-      </w:r>
-      <w:r>
-        <w:fldChar w:fldCharType="separate"/>
-      </w:r>
-      <w:r>
-        <w:rPr>
-          <w:noProof/>
-        </w:rPr>
-        <w:t>1</w:t>
-      </w:r>
-      <w:r>
-        <w:rPr>
-          <w:noProof/>
-        </w:rPr>
-        <w:fldChar w:fldCharType="end"/>
-      </w:r>
-      <w:bookmarkEnd w:id="0"/>
+      <w:fldSimple w:instr=" SEQ Figure \* ARABIC ">
+        <w:r>
+          <w:rPr>
+            <w:noProof/>
+          </w:rPr>
+          <w:t>1</w:t>
+        </w:r>
+      </w:fldSimple>
+      <w:bookmarkEnd w:id="1"/>
       <w:r>
         <w:t>. Operational scheme proposed for evolving OpenDSS into a parallel processing machine based on actors</w:t>
       </w:r>
@@ -1986,13 +1975,7 @@
         <w:jc w:val="both"/>
       </w:pPr>
       <w:r>
-        <w:t xml:space="preserve">This command </w:t>
-      </w:r>
-      <w:r>
-        <w:t>aborts all the simulation jobs running and gives back the control to the caller</w:t>
-      </w:r>
-      <w:r>
-        <w:t>.</w:t>
+        <w:t>This command aborts all the simulation jobs running and gives back the control to the caller.</w:t>
       </w:r>
     </w:p>
     <w:p>
@@ -3219,8 +3202,6 @@
         <w:ind w:left="720"/>
         <w:jc w:val="both"/>
       </w:pPr>
-      <w:bookmarkStart w:id="1" w:name="_GoBack"/>
-      <w:bookmarkEnd w:id="1"/>
     </w:p>
     <w:p>
       <w:pPr>
@@ -3390,7 +3371,7 @@
           <w:noProof/>
         </w:rPr>
         <w:drawing>
-          <wp:inline distT="0" distB="0" distL="0" distR="0" wp14:anchorId="7AC66511" wp14:editId="2820458C">
+          <wp:inline distT="0" distB="0" distL="0" distR="0" wp14:anchorId="0B013711" wp14:editId="48AA399A">
             <wp:extent cx="5943600" cy="2943225"/>
             <wp:effectExtent l="0" t="0" r="0" b="9525"/>
             <wp:docPr id="2" name="Picture 2"/>
@@ -3448,30 +3429,14 @@
       <w:r>
         <w:t xml:space="preserve">Figure </w:t>
       </w:r>
-      <w:r>
-        <w:fldChar w:fldCharType="begin"/>
-      </w:r>
-      <w:r>
-        <w:instrText xml:space="preserve"> SEQ Figu</w:instrText>
-      </w:r>
-      <w:r>
-        <w:instrText xml:space="preserve">re \* ARABIC </w:instrText>
-      </w:r>
-      <w:r>
-        <w:fldChar w:fldCharType="separate"/>
-      </w:r>
-      <w:r>
-        <w:rPr>
-          <w:noProof/>
-        </w:rPr>
-        <w:t>2</w:t>
-      </w:r>
-      <w:r>
-        <w:rPr>
-          <w:noProof/>
-        </w:rPr>
-        <w:fldChar w:fldCharType="end"/>
-      </w:r>
+      <w:fldSimple w:instr=" SEQ Figure \* ARABIC ">
+        <w:r>
+          <w:rPr>
+            <w:noProof/>
+          </w:rPr>
+          <w:t>2</w:t>
+        </w:r>
+      </w:fldSimple>
       <w:bookmarkEnd w:id="2"/>
       <w:r>
         <w:t>. Selecting the parts of the script that the user wants to be executed</w:t>
@@ -3488,7 +3453,7 @@
         </w:rPr>
         <w:lastRenderedPageBreak/>
         <w:drawing>
-          <wp:inline distT="0" distB="0" distL="0" distR="0" wp14:anchorId="7918D5CF" wp14:editId="48CF711E">
+          <wp:inline distT="0" distB="0" distL="0" distR="0" wp14:anchorId="27A8B3B1" wp14:editId="0E024354">
             <wp:extent cx="3117850" cy="3848100"/>
             <wp:effectExtent l="0" t="0" r="6350" b="0"/>
             <wp:docPr id="3" name="Picture 3"/>
@@ -3546,27 +3511,14 @@
       <w:r>
         <w:t xml:space="preserve">Figure </w:t>
       </w:r>
-      <w:r>
-        <w:fldChar w:fldCharType="begin"/>
-      </w:r>
-      <w:r>
-        <w:instrText xml:space="preserve"> SEQ Figure \* ARABIC </w:instrText>
-      </w:r>
-      <w:r>
-        <w:fldChar w:fldCharType="separate"/>
-      </w:r>
-      <w:r>
-        <w:rPr>
-          <w:noProof/>
-        </w:rPr>
-        <w:t>3</w:t>
-      </w:r>
-      <w:r>
-        <w:rPr>
-          <w:noProof/>
-        </w:rPr>
-        <w:fldChar w:fldCharType="end"/>
-      </w:r>
+      <w:fldSimple w:instr=" SEQ Figure \* ARABIC ">
+        <w:r>
+          <w:rPr>
+            <w:noProof/>
+          </w:rPr>
+          <w:t>3</w:t>
+        </w:r>
+      </w:fldSimple>
       <w:bookmarkEnd w:id="3"/>
       <w:r>
         <w:t>. Processor usage when performing parallel processing with OpenDSS-PM</w:t>
@@ -4369,6 +4321,7 @@
     <w:lsdException w:name="HTML Sample" w:semiHidden="1" w:unhideWhenUsed="1"/>
     <w:lsdException w:name="HTML Typewriter" w:semiHidden="1" w:unhideWhenUsed="1"/>
     <w:lsdException w:name="HTML Variable" w:semiHidden="1" w:unhideWhenUsed="1"/>
+    <w:lsdException w:name="Normal Table" w:semiHidden="1" w:unhideWhenUsed="1"/>
     <w:lsdException w:name="annotation subject" w:semiHidden="1" w:unhideWhenUsed="1"/>
     <w:lsdException w:name="No List" w:semiHidden="1" w:unhideWhenUsed="1"/>
     <w:lsdException w:name="Outline List 1" w:semiHidden="1" w:unhideWhenUsed="1"/>
@@ -4415,8 +4368,10 @@
     <w:lsdException w:name="Table Subtle 2" w:semiHidden="1" w:unhideWhenUsed="1"/>
     <w:lsdException w:name="Table Web 1" w:semiHidden="1" w:unhideWhenUsed="1"/>
     <w:lsdException w:name="Table Web 2" w:semiHidden="1" w:unhideWhenUsed="1"/>
+    <w:lsdException w:name="Table Web 3" w:semiHidden="1" w:unhideWhenUsed="1"/>
     <w:lsdException w:name="Balloon Text" w:semiHidden="1" w:unhideWhenUsed="1"/>
     <w:lsdException w:name="Table Grid" w:uiPriority="39"/>
+    <w:lsdException w:name="Table Theme" w:semiHidden="1" w:unhideWhenUsed="1"/>
     <w:lsdException w:name="Placeholder Text" w:semiHidden="1"/>
     <w:lsdException w:name="No Spacing" w:uiPriority="1" w:qFormat="1"/>
     <w:lsdException w:name="Light Shading" w:uiPriority="60"/>
@@ -5177,7 +5132,7 @@
 </file>
 
 <file path=customXml/itemProps1.xml><?xml version="1.0" encoding="utf-8"?>
-<ds:datastoreItem xmlns:ds="http://schemas.openxmlformats.org/officeDocument/2006/customXml" ds:itemID="{5975402C-A698-4ECA-8D8D-ECEE07F46453}">
+<ds:datastoreItem xmlns:ds="http://schemas.openxmlformats.org/officeDocument/2006/customXml" ds:itemID="{729FABE2-27B8-4A03-8B9F-CFE4860C9695}">
   <ds:schemaRefs>
     <ds:schemaRef ds:uri="http://schemas.openxmlformats.org/officeDocument/2006/bibliography"/>
   </ds:schemaRefs>

</xml_diff>

<commit_message>
Sparse Linear algebra library created for operations between sparse matrices (not a solver), new instructions for calculating the Laplacian matrix added as well as the commands and options for exporting and plotting the new matrix using the DSS Visualization tool
git-svn-id: https://svn.code.sf.net/p/electricdss/code@2252 d8739450-1e93-4ef4-a0af-c327d92816ff
</commit_message>
<xml_diff>
--- a/trunk/Parallel_Version/Doc/User_Instructions_for_Parallel_Processing.docx
+++ b/trunk/Parallel_Version/Doc/User_Instructions_for_Parallel_Processing.docx
@@ -7,8 +7,6 @@
         <w:pStyle w:val="Title"/>
         <w:jc w:val="center"/>
       </w:pPr>
-      <w:bookmarkStart w:id="0" w:name="_GoBack"/>
-      <w:bookmarkEnd w:id="0"/>
       <w:r>
         <w:t xml:space="preserve">User Instructions for </w:t>
       </w:r>
@@ -736,7 +734,7 @@
           <w:noProof/>
         </w:rPr>
         <w:drawing>
-          <wp:inline distT="0" distB="0" distL="0" distR="0" wp14:anchorId="56B59ACF" wp14:editId="1000D53D">
+          <wp:inline distT="0" distB="0" distL="0" distR="0" wp14:anchorId="6059C4EF" wp14:editId="6EE4F60A">
             <wp:extent cx="5390866" cy="3112706"/>
             <wp:effectExtent l="0" t="0" r="635" b="0"/>
             <wp:docPr id="1" name="Picture 1"/>
@@ -783,19 +781,32 @@
         <w:pStyle w:val="Caption"/>
         <w:jc w:val="center"/>
       </w:pPr>
-      <w:bookmarkStart w:id="1" w:name="_Ref461802841"/>
+      <w:bookmarkStart w:id="0" w:name="_Ref461802841"/>
       <w:r>
         <w:t xml:space="preserve">Figure </w:t>
       </w:r>
-      <w:fldSimple w:instr=" SEQ Figure \* ARABIC ">
-        <w:r>
-          <w:rPr>
-            <w:noProof/>
-          </w:rPr>
-          <w:t>1</w:t>
-        </w:r>
-      </w:fldSimple>
-      <w:bookmarkEnd w:id="1"/>
+      <w:r>
+        <w:fldChar w:fldCharType="begin"/>
+      </w:r>
+      <w:r>
+        <w:instrText xml:space="preserve"> SEQ Figure \* ARABIC </w:instrText>
+      </w:r>
+      <w:r>
+        <w:fldChar w:fldCharType="separate"/>
+      </w:r>
+      <w:r>
+        <w:rPr>
+          <w:noProof/>
+        </w:rPr>
+        <w:t>1</w:t>
+      </w:r>
+      <w:r>
+        <w:rPr>
+          <w:noProof/>
+        </w:rPr>
+        <w:fldChar w:fldCharType="end"/>
+      </w:r>
+      <w:bookmarkEnd w:id="0"/>
       <w:r>
         <w:t>. Operational scheme proposed for evolving OpenDSS into a parallel processing machine based on actors</w:t>
       </w:r>
@@ -1980,6 +1991,98 @@
     </w:p>
     <w:p>
       <w:pPr>
+        <w:pStyle w:val="Heading3"/>
+        <w:rPr>
+          <w:i/>
+          <w:color w:val="auto"/>
+        </w:rPr>
+      </w:pPr>
+      <w:proofErr w:type="spellStart"/>
+      <w:r>
+        <w:rPr>
+          <w:i/>
+          <w:color w:val="auto"/>
+        </w:rPr>
+        <w:t>CalcLaplacian</w:t>
+      </w:r>
+      <w:proofErr w:type="spellEnd"/>
+    </w:p>
+    <w:p>
+      <w:pPr>
+        <w:jc w:val="both"/>
+      </w:pPr>
+      <w:r>
+        <w:t xml:space="preserve">This command </w:t>
+      </w:r>
+      <w:r>
+        <w:t>c</w:t>
+      </w:r>
+      <w:r>
+        <w:t>alculate</w:t>
+      </w:r>
+      <w:r>
+        <w:t>s the L</w:t>
+      </w:r>
+      <w:r>
+        <w:t xml:space="preserve">aplacian matrix using the incidence matrix previously calculated, this means that before calling this command the incidence matrix needs to be calculated using </w:t>
+      </w:r>
+      <w:proofErr w:type="spellStart"/>
+      <w:r>
+        <w:t>calcincmatrix</w:t>
+      </w:r>
+      <w:proofErr w:type="spellEnd"/>
+      <w:r>
+        <w:t>/</w:t>
+      </w:r>
+      <w:proofErr w:type="spellStart"/>
+      <w:r>
+        <w:t>calcincmatrix_o</w:t>
+      </w:r>
+      <w:proofErr w:type="spellEnd"/>
+      <w:r>
+        <w:t>.</w:t>
+      </w:r>
+    </w:p>
+    <w:p>
+      <w:pPr>
+        <w:pStyle w:val="Heading3"/>
+        <w:rPr>
+          <w:i/>
+          <w:color w:val="auto"/>
+        </w:rPr>
+      </w:pPr>
+      <w:r>
+        <w:rPr>
+          <w:i/>
+          <w:color w:val="auto"/>
+        </w:rPr>
+        <w:lastRenderedPageBreak/>
+        <w:t xml:space="preserve">Export </w:t>
+      </w:r>
+      <w:r>
+        <w:rPr>
+          <w:i/>
+          <w:color w:val="auto"/>
+        </w:rPr>
+        <w:t>Laplacian</w:t>
+      </w:r>
+    </w:p>
+    <w:p>
+      <w:pPr>
+        <w:jc w:val="both"/>
+      </w:pPr>
+      <w:r>
+        <w:t xml:space="preserve">This command exports in a csv file the </w:t>
+      </w:r>
+      <w:r>
+        <w:t xml:space="preserve">Laplacian matrix previously calculated </w:t>
+      </w:r>
+      <w:r>
+        <w:t>using a compressed coordinated format (Row, Column, and Value). This format is used to facilitate uploading this data into a sparse matrix.</w:t>
+      </w:r>
+    </w:p>
+    <w:p>
+      <w:pPr>
         <w:pStyle w:val="Heading2"/>
         <w:rPr>
           <w:b/>
@@ -1987,6 +2090,8 @@
           <w:color w:val="auto"/>
         </w:rPr>
       </w:pPr>
+      <w:bookmarkStart w:id="1" w:name="_GoBack"/>
+      <w:bookmarkEnd w:id="1"/>
       <w:r>
         <w:rPr>
           <w:b/>
@@ -2113,11 +2218,7 @@
               <w:jc w:val="both"/>
             </w:pPr>
             <w:r>
-              <w:t xml:space="preserve">This error is generated when the user is trying to create a new circuit but the number of available CPUs is already assigned to other circuits. To avoid this message, before creating a </w:t>
-            </w:r>
-            <w:r>
-              <w:lastRenderedPageBreak/>
-              <w:t>new circuit check if there are available CPUs by requesting OpenDSS-PM to deliver the number of CPUs and the number of existing Actors.</w:t>
+              <w:t>This error is generated when the user is trying to create a new circuit but the number of available CPUs is already assigned to other circuits. To avoid this message, before creating a new circuit check if there are available CPUs by requesting OpenDSS-PM to deliver the number of CPUs and the number of existing Actors.</w:t>
             </w:r>
           </w:p>
         </w:tc>
@@ -2133,7 +2234,6 @@
               <w:jc w:val="center"/>
             </w:pPr>
             <w:r>
-              <w:lastRenderedPageBreak/>
               <w:t>7001</w:t>
             </w:r>
           </w:p>
@@ -3118,6 +3218,7 @@
           <w:sz w:val="16"/>
           <w:szCs w:val="16"/>
         </w:rPr>
+        <w:lastRenderedPageBreak/>
         <w:t>Wait</w:t>
       </w:r>
     </w:p>
@@ -3208,11 +3309,7 @@
         <w:jc w:val="both"/>
       </w:pPr>
       <w:r>
-        <w:t xml:space="preserve">You need to be careful when organizing OpenDSS-PM scripts – remember that now everything is happening at the same time. If the user wants to see the voltages, export monitors or execute any other “report” command, it is necessary to wait until all the processes are executed. Otherwise, OpenDSS-PM will execute the processes immediately. As in the classic OpenDSS version, to have control of the </w:t>
-      </w:r>
-      <w:r>
-        <w:lastRenderedPageBreak/>
-        <w:t>operations that you are performing in the script, you can select the part of the script that you want to execute, and then, by right-clicking with the mouse, select “</w:t>
+        <w:t>You need to be careful when organizing OpenDSS-PM scripts – remember that now everything is happening at the same time. If the user wants to see the voltages, export monitors or execute any other “report” command, it is necessary to wait until all the processes are executed. Otherwise, OpenDSS-PM will execute the processes immediately. As in the classic OpenDSS version, to have control of the operations that you are performing in the script, you can select the part of the script that you want to execute, and then, by right-clicking with the mouse, select “</w:t>
       </w:r>
       <w:r>
         <w:rPr>
@@ -3371,7 +3468,7 @@
           <w:noProof/>
         </w:rPr>
         <w:drawing>
-          <wp:inline distT="0" distB="0" distL="0" distR="0" wp14:anchorId="0B013711" wp14:editId="48AA399A">
+          <wp:inline distT="0" distB="0" distL="0" distR="0" wp14:anchorId="60BFC914" wp14:editId="3891F063">
             <wp:extent cx="5943600" cy="2943225"/>
             <wp:effectExtent l="0" t="0" r="0" b="9525"/>
             <wp:docPr id="2" name="Picture 2"/>
@@ -3429,14 +3526,27 @@
       <w:r>
         <w:t xml:space="preserve">Figure </w:t>
       </w:r>
-      <w:fldSimple w:instr=" SEQ Figure \* ARABIC ">
-        <w:r>
-          <w:rPr>
-            <w:noProof/>
-          </w:rPr>
-          <w:t>2</w:t>
-        </w:r>
-      </w:fldSimple>
+      <w:r>
+        <w:fldChar w:fldCharType="begin"/>
+      </w:r>
+      <w:r>
+        <w:instrText xml:space="preserve"> SEQ Figure \* ARABIC </w:instrText>
+      </w:r>
+      <w:r>
+        <w:fldChar w:fldCharType="separate"/>
+      </w:r>
+      <w:r>
+        <w:rPr>
+          <w:noProof/>
+        </w:rPr>
+        <w:t>2</w:t>
+      </w:r>
+      <w:r>
+        <w:rPr>
+          <w:noProof/>
+        </w:rPr>
+        <w:fldChar w:fldCharType="end"/>
+      </w:r>
       <w:bookmarkEnd w:id="2"/>
       <w:r>
         <w:t>. Selecting the parts of the script that the user wants to be executed</w:t>
@@ -3453,7 +3563,7 @@
         </w:rPr>
         <w:lastRenderedPageBreak/>
         <w:drawing>
-          <wp:inline distT="0" distB="0" distL="0" distR="0" wp14:anchorId="27A8B3B1" wp14:editId="0E024354">
+          <wp:inline distT="0" distB="0" distL="0" distR="0" wp14:anchorId="66F3EBB7" wp14:editId="36A6B009">
             <wp:extent cx="3117850" cy="3848100"/>
             <wp:effectExtent l="0" t="0" r="6350" b="0"/>
             <wp:docPr id="3" name="Picture 3"/>
@@ -3511,14 +3621,27 @@
       <w:r>
         <w:t xml:space="preserve">Figure </w:t>
       </w:r>
-      <w:fldSimple w:instr=" SEQ Figure \* ARABIC ">
-        <w:r>
-          <w:rPr>
-            <w:noProof/>
-          </w:rPr>
-          <w:t>3</w:t>
-        </w:r>
-      </w:fldSimple>
+      <w:r>
+        <w:fldChar w:fldCharType="begin"/>
+      </w:r>
+      <w:r>
+        <w:instrText xml:space="preserve"> SEQ Figure \* ARABIC </w:instrText>
+      </w:r>
+      <w:r>
+        <w:fldChar w:fldCharType="separate"/>
+      </w:r>
+      <w:r>
+        <w:rPr>
+          <w:noProof/>
+        </w:rPr>
+        <w:t>3</w:t>
+      </w:r>
+      <w:r>
+        <w:rPr>
+          <w:noProof/>
+        </w:rPr>
+        <w:fldChar w:fldCharType="end"/>
+      </w:r>
       <w:bookmarkEnd w:id="3"/>
       <w:r>
         <w:t>. Processor usage when performing parallel processing with OpenDSS-PM</w:t>
@@ -5132,7 +5255,7 @@
 </file>
 
 <file path=customXml/itemProps1.xml><?xml version="1.0" encoding="utf-8"?>
-<ds:datastoreItem xmlns:ds="http://schemas.openxmlformats.org/officeDocument/2006/customXml" ds:itemID="{729FABE2-27B8-4A03-8B9F-CFE4860C9695}">
+<ds:datastoreItem xmlns:ds="http://schemas.openxmlformats.org/officeDocument/2006/customXml" ds:itemID="{ACDB8C30-711F-4955-ADC7-436FB1B80667}">
   <ds:schemaRefs>
     <ds:schemaRef ds:uri="http://schemas.openxmlformats.org/officeDocument/2006/bibliography"/>
   </ds:schemaRefs>

</xml_diff>